<commit_message>
added high level architecture sections to merged milestone v2 document
</commit_message>
<xml_diff>
--- a/documentation/milestone2/00_milestone2_merged.docx
+++ b/documentation/milestone2/00_milestone2_merged.docx
@@ -4,54 +4,12 @@
   <w:body>
     <w:p>
       <w:pPr>
-        <w:pStyle w:val="Heading1"/>
-        <w:rPr>
-          <w:color w:val="auto"/>
-          <w:sz w:val="40"/>
-        </w:rPr>
-      </w:pPr>
-    </w:p>
-    <w:p>
-      <w:pPr>
-        <w:pStyle w:val="Title"/>
-        <w:jc w:val="center"/>
-        <w:rPr>
-          <w:sz w:val="96"/>
-        </w:rPr>
-      </w:pPr>
-      <w:r>
-        <w:rPr>
-          <w:sz w:val="96"/>
-        </w:rPr>
-        <w:t>Fuldaflats</w:t>
-      </w:r>
-      <w:r>
-        <w:rPr>
-          <w:sz w:val="96"/>
-        </w:rPr>
-        <w:t>.de</w:t>
-      </w:r>
-    </w:p>
-    <w:p>
-      <w:pPr>
         <w:pStyle w:val="NoSpacing"/>
         <w:jc w:val="center"/>
         <w:rPr>
           <w:sz w:val="32"/>
         </w:rPr>
       </w:pPr>
-      <w:r>
-        <w:rPr>
-          <w:sz w:val="32"/>
-        </w:rPr>
-        <w:t>Master project HS Fulda Fall</w:t>
-      </w:r>
-      <w:r>
-        <w:rPr>
-          <w:sz w:val="32"/>
-        </w:rPr>
-        <w:t>2016</w:t>
-      </w:r>
     </w:p>
     <w:p>
       <w:pPr>
@@ -76,23 +34,37 @@
         <w:pStyle w:val="NoSpacing"/>
         <w:jc w:val="center"/>
         <w:rPr>
-          <w:b/>
           <w:sz w:val="32"/>
         </w:rPr>
       </w:pPr>
       <w:r>
         <w:rPr>
-          <w:b/>
           <w:sz w:val="32"/>
         </w:rPr>
-        <w:t xml:space="preserve">Milestone </w:t>
-      </w:r>
-      <w:r>
-        <w:rPr>
-          <w:b/>
-          <w:sz w:val="32"/>
-        </w:rPr>
-        <w:t>2</w:t>
+        <w:pict>
+          <v:shapetype id="_x0000_t75" coordsize="21600,21600" o:spt="75" o:preferrelative="t" path="m@4@5l@4@11@9@11@9@5xe" filled="f" stroked="f">
+            <v:stroke joinstyle="miter"/>
+            <v:formulas>
+              <v:f eqn="if lineDrawn pixelLineWidth 0"/>
+              <v:f eqn="sum @0 1 0"/>
+              <v:f eqn="sum 0 0 @1"/>
+              <v:f eqn="prod @2 1 2"/>
+              <v:f eqn="prod @3 21600 pixelWidth"/>
+              <v:f eqn="prod @3 21600 pixelHeight"/>
+              <v:f eqn="sum @0 0 1"/>
+              <v:f eqn="prod @6 1 2"/>
+              <v:f eqn="prod @7 21600 pixelWidth"/>
+              <v:f eqn="sum @8 21600 0"/>
+              <v:f eqn="prod @7 21600 pixelHeight"/>
+              <v:f eqn="sum @10 21600 0"/>
+            </v:formulas>
+            <v:path o:extrusionok="f" gradientshapeok="t" o:connecttype="rect"/>
+            <o:lock v:ext="edit" aspectratio="t"/>
+          </v:shapetype>
+          <v:shape id="_x0000_i1027" type="#_x0000_t75" style="width:453pt;height:47.25pt">
+            <v:imagedata r:id="rId8" o:title="fuldaflats_full_logo_flat_white_bg"/>
+          </v:shape>
+        </w:pict>
       </w:r>
     </w:p>
     <w:p>
@@ -100,41 +72,18 @@
         <w:pStyle w:val="NoSpacing"/>
         <w:jc w:val="center"/>
         <w:rPr>
-          <w:b/>
           <w:sz w:val="32"/>
         </w:rPr>
       </w:pPr>
-      <w:r>
-        <w:rPr>
-          <w:b/>
-          <w:sz w:val="32"/>
-        </w:rPr>
-        <w:t>Group #1</w:t>
-      </w:r>
     </w:p>
     <w:p>
       <w:pPr>
         <w:pStyle w:val="NoSpacing"/>
         <w:jc w:val="center"/>
         <w:rPr>
-          <w:b/>
           <w:sz w:val="32"/>
         </w:rPr>
       </w:pPr>
-      <w:r>
-        <w:rPr>
-          <w:b/>
-          <w:sz w:val="32"/>
-        </w:rPr>
-        <w:t>17</w:t>
-      </w:r>
-      <w:r>
-        <w:rPr>
-          <w:b/>
-          <w:sz w:val="32"/>
-        </w:rPr>
-        <w:t>.11.16</w:t>
-      </w:r>
     </w:p>
     <w:p>
       <w:pPr>
@@ -144,6 +93,18 @@
           <w:sz w:val="32"/>
         </w:rPr>
       </w:pPr>
+      <w:r>
+        <w:rPr>
+          <w:sz w:val="32"/>
+        </w:rPr>
+        <w:t>Master project HS Fulda Fall</w:t>
+      </w:r>
+      <w:r>
+        <w:rPr>
+          <w:sz w:val="32"/>
+        </w:rPr>
+        <w:t>2016</w:t>
+      </w:r>
     </w:p>
     <w:p>
       <w:pPr>
@@ -159,23 +120,115 @@
         <w:pStyle w:val="NoSpacing"/>
         <w:jc w:val="center"/>
         <w:rPr>
-          <w:b/>
           <w:sz w:val="32"/>
         </w:rPr>
       </w:pPr>
-      <w:r>
-        <w:rPr>
-          <w:b/>
-          <w:sz w:val="32"/>
-        </w:rPr>
-        <w:t>Team:</w:t>
-      </w:r>
     </w:p>
     <w:p>
       <w:pPr>
         <w:pStyle w:val="NoSpacing"/>
         <w:jc w:val="center"/>
         <w:rPr>
+          <w:b/>
+          <w:sz w:val="32"/>
+        </w:rPr>
+      </w:pPr>
+      <w:r>
+        <w:rPr>
+          <w:b/>
+          <w:sz w:val="32"/>
+        </w:rPr>
+        <w:t xml:space="preserve">Milestone </w:t>
+      </w:r>
+      <w:r>
+        <w:rPr>
+          <w:b/>
+          <w:sz w:val="32"/>
+        </w:rPr>
+        <w:t>2</w:t>
+      </w:r>
+    </w:p>
+    <w:p>
+      <w:pPr>
+        <w:pStyle w:val="NoSpacing"/>
+        <w:jc w:val="center"/>
+        <w:rPr>
+          <w:b/>
+          <w:sz w:val="32"/>
+        </w:rPr>
+      </w:pPr>
+      <w:r>
+        <w:rPr>
+          <w:b/>
+          <w:sz w:val="32"/>
+        </w:rPr>
+        <w:t>Group #1</w:t>
+      </w:r>
+    </w:p>
+    <w:p>
+      <w:pPr>
+        <w:pStyle w:val="NoSpacing"/>
+        <w:jc w:val="center"/>
+        <w:rPr>
+          <w:b/>
+          <w:sz w:val="32"/>
+        </w:rPr>
+      </w:pPr>
+      <w:r>
+        <w:rPr>
+          <w:b/>
+          <w:sz w:val="32"/>
+        </w:rPr>
+        <w:t>17</w:t>
+      </w:r>
+      <w:r>
+        <w:rPr>
+          <w:b/>
+          <w:sz w:val="32"/>
+        </w:rPr>
+        <w:t>.11.16</w:t>
+      </w:r>
+    </w:p>
+    <w:p>
+      <w:pPr>
+        <w:pStyle w:val="NoSpacing"/>
+        <w:jc w:val="center"/>
+        <w:rPr>
+          <w:sz w:val="32"/>
+        </w:rPr>
+      </w:pPr>
+    </w:p>
+    <w:p>
+      <w:pPr>
+        <w:pStyle w:val="NoSpacing"/>
+        <w:jc w:val="center"/>
+        <w:rPr>
+          <w:sz w:val="32"/>
+        </w:rPr>
+      </w:pPr>
+    </w:p>
+    <w:p>
+      <w:pPr>
+        <w:pStyle w:val="NoSpacing"/>
+        <w:jc w:val="center"/>
+        <w:rPr>
+          <w:b/>
+          <w:sz w:val="32"/>
+        </w:rPr>
+      </w:pPr>
+      <w:r>
+        <w:rPr>
+          <w:b/>
+          <w:sz w:val="32"/>
+        </w:rPr>
+        <w:t>Team:</w:t>
+      </w:r>
+    </w:p>
+    <w:p>
+      <w:pPr>
+        <w:pStyle w:val="NoSpacing"/>
+        <w:jc w:val="center"/>
+        <w:rPr>
           <w:rFonts w:asciiTheme="majorHAnsi" w:hAnsiTheme="majorHAnsi" w:cstheme="majorHAnsi"/>
           <w:sz w:val="28"/>
         </w:rPr>
@@ -204,7 +257,7 @@
         </w:rPr>
         <w:t>(</w:t>
       </w:r>
-      <w:hyperlink r:id="rId8" w:history="1">
+      <w:hyperlink r:id="rId9" w:history="1">
         <w:r>
           <w:rPr>
             <w:rStyle w:val="Hyperlink"/>
@@ -642,19 +695,25 @@
         <w:rPr>
           <w:lang w:val="en-US"/>
         </w:rPr>
-        <w:t>section 2</w:t>
-      </w:r>
-      <w:r>
-        <w:rPr>
-          <w:lang w:val="en-US"/>
-        </w:rPr>
-        <w:t>.2.</w:t>
-      </w:r>
-      <w:r>
-        <w:rPr>
-          <w:lang w:val="en-US"/>
-        </w:rPr>
-        <w:t xml:space="preserve"> A high-level UML diagram of the database can be found in section X. </w:t>
+        <w:t>this section</w:t>
+      </w:r>
+      <w:r>
+        <w:rPr>
+          <w:lang w:val="en-US"/>
+        </w:rPr>
+        <w:t xml:space="preserve"> and a high-level UML diagram of the database is shown</w:t>
+      </w:r>
+      <w:r>
+        <w:rPr>
+          <w:lang w:val="en-US"/>
+        </w:rPr>
+        <w:t>.</w:t>
+      </w:r>
+      <w:r>
+        <w:rPr>
+          <w:lang w:val="en-US"/>
+        </w:rPr>
+        <w:t xml:space="preserve"> </w:t>
       </w:r>
     </w:p>
     <w:p>
@@ -670,17 +729,17 @@
         <w:pStyle w:val="BodyText"/>
         <w:rPr>
           <w:b/>
-          <w:sz w:val="28"/>
-          <w:lang w:val="en-US"/>
-        </w:rPr>
-      </w:pPr>
-      <w:r>
-        <w:rPr>
-          <w:b/>
-          <w:sz w:val="28"/>
-          <w:lang w:val="en-US"/>
-        </w:rPr>
-        <w:t>2.1 Data Glossary</w:t>
+          <w:sz w:val="24"/>
+          <w:lang w:val="en-US"/>
+        </w:rPr>
+      </w:pPr>
+      <w:r>
+        <w:rPr>
+          <w:b/>
+          <w:sz w:val="24"/>
+          <w:lang w:val="en-US"/>
+        </w:rPr>
+        <w:t>Data Glossary</w:t>
       </w:r>
     </w:p>
     <w:p>
@@ -1226,33 +1285,25 @@
         <w:pStyle w:val="BodyText"/>
         <w:rPr>
           <w:b/>
-          <w:sz w:val="28"/>
-          <w:lang w:val="en-US"/>
-        </w:rPr>
-      </w:pPr>
-      <w:r>
-        <w:rPr>
-          <w:b/>
-          <w:sz w:val="28"/>
-          <w:lang w:val="en-US"/>
-        </w:rPr>
-        <w:t>2.2</w:t>
-      </w:r>
-      <w:r>
-        <w:rPr>
-          <w:b/>
-          <w:sz w:val="28"/>
-          <w:lang w:val="en-US"/>
-        </w:rPr>
-        <w:t xml:space="preserve"> </w:t>
-      </w:r>
-      <w:r>
-        <w:rPr>
-          <w:b/>
-          <w:sz w:val="28"/>
-          <w:lang w:val="en-US"/>
-        </w:rPr>
-        <w:t>Table Definitions</w:t>
+          <w:sz w:val="24"/>
+          <w:lang w:val="en-US"/>
+        </w:rPr>
+      </w:pPr>
+      <w:r>
+        <w:rPr>
+          <w:b/>
+          <w:sz w:val="24"/>
+          <w:lang w:val="en-US"/>
+        </w:rPr>
+        <w:t>T</w:t>
+      </w:r>
+      <w:r>
+        <w:rPr>
+          <w:b/>
+          <w:sz w:val="24"/>
+          <w:lang w:val="en-US"/>
+        </w:rPr>
+        <w:t>able Definitions</w:t>
       </w:r>
     </w:p>
     <w:p>
@@ -5020,12 +5071,14 @@
                 <w:lang w:val="en-US"/>
               </w:rPr>
             </w:pPr>
+            <w:proofErr w:type="spellStart"/>
             <w:r>
               <w:rPr>
                 <w:lang w:val="en-US"/>
               </w:rPr>
               <w:t>Favorite_ID</w:t>
             </w:r>
+            <w:proofErr w:type="spellEnd"/>
           </w:p>
         </w:tc>
         <w:tc>
@@ -6100,11 +6153,86 @@
         <w:spacing w:after="0"/>
         <w:rPr>
           <w:b/>
-          <w:sz w:val="32"/>
-        </w:rPr>
-      </w:pPr>
-    </w:p>
-    <w:p/>
+          <w:sz w:val="24"/>
+        </w:rPr>
+      </w:pPr>
+      <w:r>
+        <w:rPr>
+          <w:b/>
+          <w:sz w:val="24"/>
+        </w:rPr>
+        <w:lastRenderedPageBreak/>
+        <w:t>Database UML Diagram</w:t>
+      </w:r>
+    </w:p>
+    <w:p>
+      <w:pPr>
+        <w:spacing w:after="0"/>
+        <w:jc w:val="center"/>
+        <w:rPr>
+          <w:b/>
+          <w:sz w:val="24"/>
+        </w:rPr>
+      </w:pPr>
+      <w:r>
+        <w:rPr>
+          <w:noProof/>
+        </w:rPr>
+        <w:drawing>
+          <wp:inline distT="0" distB="0" distL="0" distR="0" wp14:anchorId="0676E41D" wp14:editId="1A19E961">
+            <wp:extent cx="8288534" cy="5468493"/>
+            <wp:effectExtent l="317" t="0" r="0" b="0"/>
+            <wp:docPr id="1" name="Grafik 1" descr="C:\Users\Jonas\AppData\Local\Microsoft\Windows\INetCacheContent.Word\database_uml.png"/>
+            <wp:cNvGraphicFramePr>
+              <a:graphicFrameLocks xmlns:a="http://schemas.openxmlformats.org/drawingml/2006/main" noChangeAspect="1"/>
+            </wp:cNvGraphicFramePr>
+            <a:graphic xmlns:a="http://schemas.openxmlformats.org/drawingml/2006/main">
+              <a:graphicData uri="http://schemas.openxmlformats.org/drawingml/2006/picture">
+                <pic:pic xmlns:pic="http://schemas.openxmlformats.org/drawingml/2006/picture">
+                  <pic:nvPicPr>
+                    <pic:cNvPr id="0" name="Picture 3" descr="C:\Users\Jonas\AppData\Local\Microsoft\Windows\INetCacheContent.Word\database_uml.png"/>
+                    <pic:cNvPicPr>
+                      <a:picLocks noChangeAspect="1" noChangeArrowheads="1"/>
+                    </pic:cNvPicPr>
+                  </pic:nvPicPr>
+                  <pic:blipFill>
+                    <a:blip r:embed="rId10">
+                      <a:extLst>
+                        <a:ext uri="{28A0092B-C50C-407E-A947-70E740481C1C}">
+                          <a14:useLocalDpi xmlns:a14="http://schemas.microsoft.com/office/drawing/2010/main" val="0"/>
+                        </a:ext>
+                      </a:extLst>
+                    </a:blip>
+                    <a:srcRect/>
+                    <a:stretch>
+                      <a:fillRect/>
+                    </a:stretch>
+                  </pic:blipFill>
+                  <pic:spPr bwMode="auto">
+                    <a:xfrm rot="16200000">
+                      <a:off x="0" y="0"/>
+                      <a:ext cx="8299284" cy="5475586"/>
+                    </a:xfrm>
+                    <a:prstGeom prst="rect">
+                      <a:avLst/>
+                    </a:prstGeom>
+                    <a:noFill/>
+                    <a:ln>
+                      <a:noFill/>
+                    </a:ln>
+                  </pic:spPr>
+                </pic:pic>
+              </a:graphicData>
+            </a:graphic>
+          </wp:inline>
+        </w:drawing>
+      </w:r>
+    </w:p>
+    <w:p>
+      <w:r>
+        <w:br w:type="page"/>
+      </w:r>
+    </w:p>
     <w:p>
       <w:pPr>
         <w:pStyle w:val="ListParagraph"/>
@@ -6125,6 +6253,7 @@
           <w:sz w:val="32"/>
           <w:lang w:val="en-US"/>
         </w:rPr>
+        <w:lastRenderedPageBreak/>
         <w:t>Functional Requirements V2</w:t>
       </w:r>
     </w:p>
@@ -7007,7 +7136,6 @@
           <w:rFonts w:cstheme="minorHAnsi"/>
           <w:b/>
         </w:rPr>
-        <w:lastRenderedPageBreak/>
         <w:t xml:space="preserve">6. </w:t>
       </w:r>
       <w:r>
@@ -7145,6 +7273,7 @@
           <w:rFonts w:cstheme="minorHAnsi"/>
           <w:lang w:val="en-US"/>
         </w:rPr>
+        <w:lastRenderedPageBreak/>
         <w:t xml:space="preserve">All review ratings which are related to a landlord over an offer, should be aggregated to a landlord rating. A landlord rating should be displayed on the landlord profile page, on the offer details page and </w:t>
       </w:r>
       <w:r>
@@ -8049,7 +8178,6 @@
           <w:rFonts w:cstheme="minorHAnsi"/>
           <w:lang w:val="en-US"/>
         </w:rPr>
-        <w:lastRenderedPageBreak/>
         <w:t>The user profile should be available over the top bar on every page.</w:t>
       </w:r>
     </w:p>
@@ -8097,6 +8225,7 @@
           <w:rFonts w:cstheme="minorHAnsi"/>
           <w:lang w:val="en-US"/>
         </w:rPr>
+        <w:lastRenderedPageBreak/>
         <w:t xml:space="preserve">The </w:t>
       </w:r>
       <w:r>
@@ -8691,7 +8820,6 @@
           <w:sz w:val="22"/>
           <w:szCs w:val="22"/>
         </w:rPr>
-        <w:lastRenderedPageBreak/>
         <w:t>Development Tooling</w:t>
       </w:r>
     </w:p>
@@ -8764,6 +8892,7 @@
         <w:rPr>
           <w:lang w:val="en-US"/>
         </w:rPr>
+        <w:lastRenderedPageBreak/>
         <w:t>Modern SE processes and practices shall be used as specified in the class, including collaborative and continuous SW development, and only the tools and practices approved by instructors.</w:t>
       </w:r>
     </w:p>
@@ -9341,6 +9470,7 @@
       </w:r>
     </w:p>
     <w:p/>
+    <w:p/>
     <w:p>
       <w:pPr>
         <w:pStyle w:val="ListParagraph"/>
@@ -9375,6 +9505,640 @@
     <w:p/>
     <w:p>
       <w:pPr>
+        <w:spacing w:line="276" w:lineRule="auto"/>
+      </w:pPr>
+      <w:r>
+        <w:lastRenderedPageBreak/>
+        <w:t xml:space="preserve">This section describes the system architecture and technology stack of fuldaflats.de. It contains the most important software components, frameworks, libraries and development tools that are used in the development process. </w:t>
+      </w:r>
+    </w:p>
+    <w:p>
+      <w:pPr>
+        <w:spacing w:line="276" w:lineRule="auto"/>
+        <w:rPr>
+          <w:b/>
+          <w:sz w:val="24"/>
+        </w:rPr>
+      </w:pPr>
+      <w:r>
+        <w:rPr>
+          <w:b/>
+          <w:sz w:val="24"/>
+        </w:rPr>
+        <w:t>General Architecture Purpose</w:t>
+      </w:r>
+    </w:p>
+    <w:p>
+      <w:pPr>
+        <w:spacing w:line="276" w:lineRule="auto"/>
+      </w:pPr>
+      <w:r>
+        <w:t xml:space="preserve">The general purpose for our system architecture is to create a loose coupling between the web client in a user’s browser and our server sided program code. We aim to achieve this by using a RESTful web service architectural style. Our server sided code focuses purely on business logic, authentication, authorization and database connectivity. It does not process any kind of HTML templates. Our whole HTML, CSS and JavaScript code will be delivered as static files to the client. Interactivity is created by using client sided JavaScript code. </w:t>
+      </w:r>
+    </w:p>
+    <w:p>
+      <w:pPr>
+        <w:spacing w:line="276" w:lineRule="auto"/>
+      </w:pPr>
+      <w:r>
+        <w:t xml:space="preserve">Client sided JavaScript is used to manipulate the user interface, react to user input and to load data from the server </w:t>
+      </w:r>
+      <w:r>
+        <w:t>asynchronously</w:t>
+      </w:r>
+      <w:r>
+        <w:t xml:space="preserve"> using AJAX and JSON technology. Thus, we aim to create a 3-Tier architecture with a database, a thin server layer and a more powerful client. </w:t>
+      </w:r>
+    </w:p>
+    <w:p>
+      <w:pPr>
+        <w:spacing w:line="276" w:lineRule="auto"/>
+      </w:pPr>
+      <w:r>
+        <w:t>Through this we get the advantage that we can easily split our team in frontend and backend developers that interfere less with each other’s work and connect to each other via a predefined, standardized HTTP interface. This also makes it very easy to provide test data in JSON format and makes the application more stable and user friendly against server errors (HTTP 500), since this makes it more unlikely that a user sees them.</w:t>
+      </w:r>
+    </w:p>
+    <w:p>
+      <w:pPr>
+        <w:spacing w:line="276" w:lineRule="auto"/>
+        <w:rPr>
+          <w:b/>
+          <w:sz w:val="24"/>
+        </w:rPr>
+      </w:pPr>
+      <w:r>
+        <w:rPr>
+          <w:b/>
+          <w:sz w:val="24"/>
+        </w:rPr>
+        <w:t>Server Foundation Software</w:t>
+      </w:r>
+    </w:p>
+    <w:p>
+      <w:pPr>
+        <w:spacing w:line="276" w:lineRule="auto"/>
+      </w:pPr>
+      <w:r>
+        <w:t xml:space="preserve">The overall architecture goal for fuldaflats.de is to create a multi-tier web application that uses a REST-Webservice and AJAX technology as main data exchange interfaces. We use a </w:t>
+      </w:r>
+      <w:r>
+        <w:rPr>
+          <w:b/>
+        </w:rPr>
+        <w:t>Linux/Debian</w:t>
+      </w:r>
+      <w:r>
+        <w:t xml:space="preserve"> virtual machine that is hosted on the </w:t>
+      </w:r>
+      <w:r>
+        <w:rPr>
+          <w:b/>
+        </w:rPr>
+        <w:t>Microsoft Azure Cloud</w:t>
+      </w:r>
+      <w:r>
+        <w:t xml:space="preserve"> as a server for our project. </w:t>
+      </w:r>
+    </w:p>
+    <w:p>
+      <w:pPr>
+        <w:spacing w:line="276" w:lineRule="auto"/>
+      </w:pPr>
+      <w:r>
+        <w:t xml:space="preserve">The data-tier of the application is handled by a </w:t>
+      </w:r>
+      <w:r>
+        <w:rPr>
+          <w:b/>
+        </w:rPr>
+        <w:t>MySQL Database</w:t>
+      </w:r>
+      <w:r>
+        <w:t xml:space="preserve"> which can be administrated by the phpMyAdmin user interface. </w:t>
+      </w:r>
+    </w:p>
+    <w:p>
+      <w:pPr>
+        <w:spacing w:line="276" w:lineRule="auto"/>
+        <w:rPr>
+          <w:b/>
+          <w:sz w:val="24"/>
+        </w:rPr>
+      </w:pPr>
+      <w:r>
+        <w:rPr>
+          <w:b/>
+          <w:sz w:val="24"/>
+        </w:rPr>
+        <w:t>Server Sided Programming</w:t>
+      </w:r>
+    </w:p>
+    <w:p>
+      <w:pPr>
+        <w:spacing w:line="276" w:lineRule="auto"/>
+      </w:pPr>
+      <w:r>
+        <w:t xml:space="preserve">The application / logic tier uses </w:t>
+      </w:r>
+      <w:r>
+        <w:rPr>
+          <w:b/>
+        </w:rPr>
+        <w:t>Node.js 7.0</w:t>
+      </w:r>
+      <w:r>
+        <w:rPr>
+          <w:rStyle w:val="FootnoteReference"/>
+          <w:b/>
+        </w:rPr>
+        <w:footnoteReference w:id="1"/>
+      </w:r>
+      <w:r>
+        <w:t xml:space="preserve">  as technology platform to enable </w:t>
+      </w:r>
+      <w:r>
+        <w:rPr>
+          <w:b/>
+        </w:rPr>
+        <w:t>server-sided JavaScript</w:t>
+      </w:r>
+      <w:r>
+        <w:t xml:space="preserve"> coding. Node.js itself is quite a bare software platform, but it can be extended through the package-manager </w:t>
+      </w:r>
+      <w:r>
+        <w:rPr>
+          <w:b/>
+        </w:rPr>
+        <w:t>npm</w:t>
+      </w:r>
+      <w:r>
+        <w:rPr>
+          <w:rStyle w:val="FootnoteReference"/>
+          <w:b/>
+        </w:rPr>
+        <w:footnoteReference w:id="2"/>
+      </w:r>
+      <w:r>
+        <w:t xml:space="preserve">. Node.js modules that are mandatory for the fuldaflats.de project </w:t>
+      </w:r>
+      <w:proofErr w:type="gramStart"/>
+      <w:r>
+        <w:t>are</w:t>
+      </w:r>
+      <w:proofErr w:type="gramEnd"/>
+      <w:r>
+        <w:t xml:space="preserve"> </w:t>
+      </w:r>
+      <w:r>
+        <w:rPr>
+          <w:b/>
+        </w:rPr>
+        <w:t>CaminteJS</w:t>
+      </w:r>
+      <w:r>
+        <w:rPr>
+          <w:rStyle w:val="FootnoteReference"/>
+          <w:b/>
+        </w:rPr>
+        <w:footnoteReference w:id="3"/>
+      </w:r>
+      <w:r>
+        <w:rPr>
+          <w:b/>
+          <w:u w:val="single"/>
+        </w:rPr>
+        <w:t xml:space="preserve"> </w:t>
+      </w:r>
+      <w:r>
+        <w:t xml:space="preserve">as an ORM library for database access and </w:t>
+      </w:r>
+      <w:r>
+        <w:rPr>
+          <w:b/>
+        </w:rPr>
+        <w:t>Express</w:t>
+      </w:r>
+      <w:r>
+        <w:rPr>
+          <w:rStyle w:val="FootnoteReference"/>
+          <w:b/>
+        </w:rPr>
+        <w:footnoteReference w:id="4"/>
+      </w:r>
+      <w:r>
+        <w:rPr>
+          <w:b/>
+        </w:rPr>
+        <w:t xml:space="preserve"> </w:t>
+      </w:r>
+      <w:r>
+        <w:t>to create RESTful web service endpoints and start a web server within node.js (Those two are comparable to JPA and JAX-RS in Java EE).</w:t>
+      </w:r>
+    </w:p>
+    <w:p>
+      <w:pPr>
+        <w:spacing w:line="276" w:lineRule="auto"/>
+        <w:rPr>
+          <w:b/>
+          <w:sz w:val="24"/>
+        </w:rPr>
+      </w:pPr>
+      <w:r>
+        <w:rPr>
+          <w:b/>
+          <w:sz w:val="24"/>
+        </w:rPr>
+        <w:t>File Upload</w:t>
+      </w:r>
+    </w:p>
+    <w:p>
+      <w:pPr>
+        <w:spacing w:line="276" w:lineRule="auto"/>
+      </w:pPr>
+      <w:r>
+        <w:t xml:space="preserve">Uploaded image files will be stored in the .png image format directly on the server’s file system (contrary to storing them as BLOBS in the database), because that makes it much easier to backup text-based data in the database and to provide demo data. When providing demo images, they do not need to be stored in the database first to be used. To store the images on the file system, the </w:t>
+      </w:r>
+      <w:r>
+        <w:lastRenderedPageBreak/>
+        <w:t xml:space="preserve">Express module </w:t>
+      </w:r>
+      <w:proofErr w:type="spellStart"/>
+      <w:r>
+        <w:rPr>
+          <w:b/>
+        </w:rPr>
+        <w:t>multer</w:t>
+      </w:r>
+      <w:proofErr w:type="spellEnd"/>
+      <w:r>
+        <w:t xml:space="preserve"> will be used, which is capable of handling </w:t>
+      </w:r>
+      <w:r>
+        <w:rPr>
+          <w:i/>
+        </w:rPr>
+        <w:t>multipart/form-data</w:t>
+      </w:r>
+      <w:r>
+        <w:t xml:space="preserve"> HTTP requests that contain uploaded images. To prevent the server from a user’s spam, an image size limit of 5MB per file will be programmed. Furthermore, a single flat offer is only allowed to contain up to 7 images. </w:t>
+      </w:r>
+    </w:p>
+    <w:p>
+      <w:pPr>
+        <w:spacing w:line="276" w:lineRule="auto"/>
+      </w:pPr>
+      <w:r>
+        <w:t>There are also plans to allow users to upload one video file per flat offer which interested users can then stream from the server. However, we classified this feature as prio2 and it would eventually be developed as a separate web service function.</w:t>
+      </w:r>
+    </w:p>
+    <w:p>
+      <w:pPr>
+        <w:spacing w:line="276" w:lineRule="auto"/>
+        <w:rPr>
+          <w:b/>
+          <w:sz w:val="24"/>
+        </w:rPr>
+      </w:pPr>
+      <w:r>
+        <w:rPr>
+          <w:b/>
+          <w:sz w:val="24"/>
+        </w:rPr>
+        <w:t>Search Algorithm</w:t>
+      </w:r>
+    </w:p>
+    <w:p>
+      <w:pPr>
+        <w:spacing w:line="276" w:lineRule="auto"/>
+      </w:pPr>
+      <w:r>
+        <w:t xml:space="preserve">The search functionality is one of the key features of fuldaflats.de. It is very prominent on the home page of the application and is refined in the result overview. Since our application only focusses on the area around Fulda, a full-text search of different search criteria is not that necessary (for example to enter a city to search in). Instead, we have a wide variety of predefined search criteria for the user to choose. This includes the apartment type, the distance from the Hochschule Fulda, the price, the size of the apartment and many more (see story boards for more details). While the search function on the home page only lists the most important criteria, a detailed search mask is also available on the results page. </w:t>
+      </w:r>
+    </w:p>
+    <w:p>
+      <w:pPr>
+        <w:spacing w:line="276" w:lineRule="auto"/>
+      </w:pPr>
+      <w:r>
+        <w:t>On the backend, this search uses query functions that are included in CaminteJS. The algorithm will first search for the criteria that are chosen by the user and will put the results into a list. This list is then ordered by the creation date of the offer, but the user can also choose another sort criteria in the detailed search mask.</w:t>
+      </w:r>
+    </w:p>
+    <w:p>
+      <w:pPr>
+        <w:spacing w:line="276" w:lineRule="auto"/>
+        <w:rPr>
+          <w:b/>
+          <w:sz w:val="24"/>
+        </w:rPr>
+      </w:pPr>
+      <w:r>
+        <w:rPr>
+          <w:b/>
+          <w:sz w:val="24"/>
+        </w:rPr>
+        <w:t>Client Sided Programming</w:t>
+      </w:r>
+    </w:p>
+    <w:p>
+      <w:pPr>
+        <w:spacing w:line="276" w:lineRule="auto"/>
+      </w:pPr>
+      <w:r>
+        <w:t xml:space="preserve">For the web client, we use </w:t>
+      </w:r>
+      <w:r>
+        <w:rPr>
+          <w:b/>
+        </w:rPr>
+        <w:t>jQuery</w:t>
+      </w:r>
+      <w:r>
+        <w:rPr>
+          <w:rStyle w:val="FootnoteReference"/>
+          <w:b/>
+        </w:rPr>
+        <w:footnoteReference w:id="5"/>
+      </w:r>
+      <w:r>
+        <w:t xml:space="preserve"> as a standard library to enhance browser APIs, as well as some small JavaScript libraries for handling user input and server connectivity (for example </w:t>
+      </w:r>
+      <w:r>
+        <w:rPr>
+          <w:b/>
+        </w:rPr>
+        <w:t>KnockoutJS</w:t>
+      </w:r>
+      <w:r>
+        <w:rPr>
+          <w:rStyle w:val="FootnoteReference"/>
+          <w:b/>
+        </w:rPr>
+        <w:footnoteReference w:id="6"/>
+      </w:r>
+      <w:r>
+        <w:t xml:space="preserve"> for lightweight DOM-Databinding). We also use </w:t>
+      </w:r>
+      <w:r>
+        <w:rPr>
+          <w:b/>
+        </w:rPr>
+        <w:t>Twitter Bootstrap</w:t>
+      </w:r>
+      <w:r>
+        <w:rPr>
+          <w:rStyle w:val="FootnoteReference"/>
+          <w:b/>
+        </w:rPr>
+        <w:footnoteReference w:id="7"/>
+      </w:r>
+      <w:r>
+        <w:t xml:space="preserve"> as a presentation framework (mainly for its CSS) for responsive web design.</w:t>
+      </w:r>
+    </w:p>
+    <w:p>
+      <w:pPr>
+        <w:spacing w:line="276" w:lineRule="auto"/>
+        <w:rPr>
+          <w:b/>
+          <w:sz w:val="24"/>
+        </w:rPr>
+      </w:pPr>
+      <w:r>
+        <w:rPr>
+          <w:b/>
+          <w:sz w:val="24"/>
+        </w:rPr>
+        <w:t>Map Data</w:t>
+      </w:r>
+    </w:p>
+    <w:p>
+      <w:pPr>
+        <w:spacing w:line="276" w:lineRule="auto"/>
+      </w:pPr>
+      <w:r>
+        <w:t xml:space="preserve">For showing Map data to the users, we want to use the library </w:t>
+      </w:r>
+      <w:r>
+        <w:rPr>
+          <w:b/>
+        </w:rPr>
+        <w:t>Leaflet.js</w:t>
+      </w:r>
+      <w:r>
+        <w:t xml:space="preserve"> which enables interactive maps from different map providers in the browser. We will use </w:t>
+      </w:r>
+      <w:r>
+        <w:rPr>
+          <w:b/>
+        </w:rPr>
+        <w:t>Open Street Map</w:t>
+      </w:r>
+      <w:r>
+        <w:rPr>
+          <w:b/>
+        </w:rPr>
+        <w:t xml:space="preserve"> (OSM)</w:t>
+      </w:r>
+      <w:r>
+        <w:t xml:space="preserve"> as a free, open source map provider. Geolocation data is stored as float-valued latitude and longitude coordinates. To get the coordinates for a given street name and house number, we want to use the </w:t>
+      </w:r>
+      <w:r>
+        <w:rPr>
+          <w:b/>
+        </w:rPr>
+        <w:t>Open Street Map</w:t>
+      </w:r>
+      <w:r>
+        <w:t xml:space="preserve"> lookup service </w:t>
+      </w:r>
+      <w:r>
+        <w:rPr>
+          <w:b/>
+        </w:rPr>
+        <w:t>Nominatim</w:t>
+      </w:r>
+      <w:r>
+        <w:t>. We will query Nominatim server sided upon the creation of a flat offer.</w:t>
+      </w:r>
+    </w:p>
+    <w:p>
+      <w:pPr>
+        <w:spacing w:line="276" w:lineRule="auto"/>
+        <w:rPr>
+          <w:b/>
+          <w:sz w:val="24"/>
+        </w:rPr>
+      </w:pPr>
+      <w:r>
+        <w:rPr>
+          <w:b/>
+          <w:sz w:val="24"/>
+        </w:rPr>
+        <w:t>Development Tools</w:t>
+      </w:r>
+    </w:p>
+    <w:p>
+      <w:pPr>
+        <w:spacing w:line="276" w:lineRule="auto"/>
+      </w:pPr>
+      <w:r>
+        <w:t xml:space="preserve">The fuldaflats.de project uses </w:t>
+      </w:r>
+      <w:r>
+        <w:rPr>
+          <w:b/>
+        </w:rPr>
+        <w:t>git</w:t>
+      </w:r>
+      <w:r>
+        <w:rPr>
+          <w:rStyle w:val="FootnoteReference"/>
+          <w:b/>
+        </w:rPr>
+        <w:footnoteReference w:id="8"/>
+      </w:r>
+      <w:r>
+        <w:t xml:space="preserve"> as a source code management system, the code is hosted as a </w:t>
+      </w:r>
+      <w:r>
+        <w:rPr>
+          <w:b/>
+        </w:rPr>
+        <w:t>private repository on</w:t>
+      </w:r>
+      <w:r>
+        <w:t xml:space="preserve"> </w:t>
+      </w:r>
+      <w:r>
+        <w:rPr>
+          <w:b/>
+        </w:rPr>
+        <w:t>GitHub</w:t>
+      </w:r>
+      <w:r>
+        <w:rPr>
+          <w:rStyle w:val="FootnoteReference"/>
+          <w:b/>
+        </w:rPr>
+        <w:footnoteReference w:id="9"/>
+      </w:r>
+      <w:r>
+        <w:t xml:space="preserve">. GitHub issues and milestones are also used for project management </w:t>
+      </w:r>
+      <w:r>
+        <w:lastRenderedPageBreak/>
+        <w:t xml:space="preserve">and team communication. We use </w:t>
+      </w:r>
+      <w:r>
+        <w:rPr>
+          <w:b/>
+        </w:rPr>
+        <w:t>Visual Studio Code</w:t>
+      </w:r>
+      <w:r>
+        <w:rPr>
+          <w:rStyle w:val="FootnoteReference"/>
+          <w:b/>
+        </w:rPr>
+        <w:footnoteReference w:id="10"/>
+      </w:r>
+      <w:r>
+        <w:t xml:space="preserve"> as development environment for web applications and node.js (which is </w:t>
+      </w:r>
+      <w:r>
+        <w:rPr>
+          <w:u w:val="single"/>
+        </w:rPr>
+        <w:t>not</w:t>
+      </w:r>
+      <w:r>
+        <w:t xml:space="preserve"> Visual Studio 2015, but rather just a free, enhanced text editor tool from Microsoft).</w:t>
+      </w:r>
+    </w:p>
+    <w:p>
+      <w:pPr>
+        <w:spacing w:line="276" w:lineRule="auto"/>
+        <w:rPr>
+          <w:b/>
+          <w:sz w:val="24"/>
+        </w:rPr>
+      </w:pPr>
+      <w:r>
+        <w:rPr>
+          <w:b/>
+          <w:sz w:val="24"/>
+        </w:rPr>
+        <w:t>Compatibility</w:t>
+      </w:r>
+    </w:p>
+    <w:p>
+      <w:pPr>
+        <w:spacing w:line="276" w:lineRule="auto"/>
+      </w:pPr>
+      <w:r>
+        <w:t>The final product will support and be tested on the following Browsers:</w:t>
+      </w:r>
+    </w:p>
+    <w:p>
+      <w:pPr>
+        <w:pStyle w:val="ListParagraph"/>
+        <w:numPr>
+          <w:ilvl w:val="0"/>
+          <w:numId w:val="10"/>
+        </w:numPr>
+        <w:spacing w:line="276" w:lineRule="auto"/>
+        <w:rPr>
+          <w:b/>
+        </w:rPr>
+      </w:pPr>
+      <w:r>
+        <w:rPr>
+          <w:b/>
+        </w:rPr>
+        <w:t>Google Chrome (Version 54.0)</w:t>
+      </w:r>
+    </w:p>
+    <w:p>
+      <w:pPr>
+        <w:pStyle w:val="ListParagraph"/>
+        <w:numPr>
+          <w:ilvl w:val="0"/>
+          <w:numId w:val="10"/>
+        </w:numPr>
+        <w:spacing w:line="276" w:lineRule="auto"/>
+        <w:rPr>
+          <w:b/>
+        </w:rPr>
+      </w:pPr>
+      <w:r>
+        <w:rPr>
+          <w:b/>
+        </w:rPr>
+        <w:t>Mozilla Firefox (Version 42.0)</w:t>
+      </w:r>
+    </w:p>
+    <w:p>
+      <w:pPr>
+        <w:pStyle w:val="ListParagraph"/>
+        <w:numPr>
+          <w:ilvl w:val="0"/>
+          <w:numId w:val="10"/>
+        </w:numPr>
+        <w:spacing w:line="276" w:lineRule="auto"/>
+        <w:rPr>
+          <w:b/>
+        </w:rPr>
+      </w:pPr>
+      <w:r>
+        <w:rPr>
+          <w:b/>
+        </w:rPr>
+        <w:t>Apple Safari (Version 10.12)</w:t>
+      </w:r>
+    </w:p>
+    <w:p/>
+    <w:p>
+      <w:pPr>
         <w:pStyle w:val="ListParagraph"/>
         <w:numPr>
           <w:ilvl w:val="0"/>
@@ -9396,6 +10160,299 @@
         <w:t>High Level UML Diagrams</w:t>
       </w:r>
     </w:p>
+    <w:p>
+      <w:pPr>
+        <w:spacing w:after="0"/>
+        <w:rPr>
+          <w:b/>
+          <w:sz w:val="32"/>
+        </w:rPr>
+      </w:pPr>
+    </w:p>
+    <w:p>
+      <w:pPr>
+        <w:rPr>
+          <w:b/>
+          <w:sz w:val="24"/>
+        </w:rPr>
+      </w:pPr>
+      <w:r>
+        <w:rPr>
+          <w:b/>
+          <w:sz w:val="24"/>
+        </w:rPr>
+        <w:t>System Overview Graphic</w:t>
+      </w:r>
+    </w:p>
+    <w:p>
+      <w:pPr>
+        <w:spacing w:after="0"/>
+        <w:rPr>
+          <w:b/>
+          <w:sz w:val="32"/>
+        </w:rPr>
+      </w:pPr>
+      <w:r>
+        <w:rPr>
+          <w:b/>
+          <w:noProof/>
+        </w:rPr>
+        <w:drawing>
+          <wp:inline distT="0" distB="0" distL="0" distR="0" wp14:anchorId="78919A0F" wp14:editId="04D03627">
+            <wp:extent cx="5753100" cy="2486025"/>
+            <wp:effectExtent l="0" t="0" r="0" b="9525"/>
+            <wp:docPr id="2" name="Grafik 1" descr="07_architecture"/>
+            <wp:cNvGraphicFramePr>
+              <a:graphicFrameLocks xmlns:a="http://schemas.openxmlformats.org/drawingml/2006/main" noChangeAspect="1"/>
+            </wp:cNvGraphicFramePr>
+            <a:graphic xmlns:a="http://schemas.openxmlformats.org/drawingml/2006/main">
+              <a:graphicData uri="http://schemas.openxmlformats.org/drawingml/2006/picture">
+                <pic:pic xmlns:pic="http://schemas.openxmlformats.org/drawingml/2006/picture">
+                  <pic:nvPicPr>
+                    <pic:cNvPr id="0" name="Picture 3" descr="07_architecture"/>
+                    <pic:cNvPicPr>
+                      <a:picLocks noChangeAspect="1" noChangeArrowheads="1"/>
+                    </pic:cNvPicPr>
+                  </pic:nvPicPr>
+                  <pic:blipFill>
+                    <a:blip r:embed="rId11" cstate="print">
+                      <a:extLst>
+                        <a:ext uri="{28A0092B-C50C-407E-A947-70E740481C1C}">
+                          <a14:useLocalDpi xmlns:a14="http://schemas.microsoft.com/office/drawing/2010/main" val="0"/>
+                        </a:ext>
+                      </a:extLst>
+                    </a:blip>
+                    <a:srcRect/>
+                    <a:stretch>
+                      <a:fillRect/>
+                    </a:stretch>
+                  </pic:blipFill>
+                  <pic:spPr bwMode="auto">
+                    <a:xfrm>
+                      <a:off x="0" y="0"/>
+                      <a:ext cx="5753100" cy="2486025"/>
+                    </a:xfrm>
+                    <a:prstGeom prst="rect">
+                      <a:avLst/>
+                    </a:prstGeom>
+                    <a:noFill/>
+                    <a:ln>
+                      <a:noFill/>
+                    </a:ln>
+                  </pic:spPr>
+                </pic:pic>
+              </a:graphicData>
+            </a:graphic>
+          </wp:inline>
+        </w:drawing>
+      </w:r>
+    </w:p>
+    <w:p>
+      <w:pPr>
+        <w:rPr>
+          <w:b/>
+          <w:sz w:val="24"/>
+        </w:rPr>
+      </w:pPr>
+    </w:p>
+    <w:p>
+      <w:pPr>
+        <w:spacing w:line="276" w:lineRule="auto"/>
+        <w:rPr>
+          <w:b/>
+          <w:sz w:val="24"/>
+        </w:rPr>
+      </w:pPr>
+      <w:r>
+        <w:rPr>
+          <w:b/>
+          <w:sz w:val="24"/>
+        </w:rPr>
+        <w:t>Node.js Module Overview</w:t>
+      </w:r>
+    </w:p>
+    <w:p>
+      <w:pPr>
+        <w:spacing w:line="276" w:lineRule="auto"/>
+      </w:pPr>
+      <w:r>
+        <w:t>Instead of classes in conventional object oriented programming, Node.js mainly uses modules to divide program code into self-contained parts. The following diagram gives an overview of how the codebase of our server side will be organized.</w:t>
+      </w:r>
+    </w:p>
+    <w:p>
+      <w:pPr>
+        <w:spacing w:line="276" w:lineRule="auto"/>
+        <w:jc w:val="center"/>
+      </w:pPr>
+      <w:r>
+        <w:rPr>
+          <w:noProof/>
+        </w:rPr>
+        <w:lastRenderedPageBreak/>
+        <w:drawing>
+          <wp:inline distT="0" distB="0" distL="0" distR="0">
+            <wp:extent cx="3552825" cy="3028950"/>
+            <wp:effectExtent l="0" t="0" r="9525" b="0"/>
+            <wp:docPr id="4" name="Picture 4" descr="node_modules"/>
+            <wp:cNvGraphicFramePr>
+              <a:graphicFrameLocks xmlns:a="http://schemas.openxmlformats.org/drawingml/2006/main" noChangeAspect="1"/>
+            </wp:cNvGraphicFramePr>
+            <a:graphic xmlns:a="http://schemas.openxmlformats.org/drawingml/2006/main">
+              <a:graphicData uri="http://schemas.openxmlformats.org/drawingml/2006/picture">
+                <pic:pic xmlns:pic="http://schemas.openxmlformats.org/drawingml/2006/picture">
+                  <pic:nvPicPr>
+                    <pic:cNvPr id="0" name="Picture 1" descr="node_modules"/>
+                    <pic:cNvPicPr>
+                      <a:picLocks noChangeAspect="1" noChangeArrowheads="1"/>
+                    </pic:cNvPicPr>
+                  </pic:nvPicPr>
+                  <pic:blipFill>
+                    <a:blip r:embed="rId12">
+                      <a:extLst>
+                        <a:ext uri="{28A0092B-C50C-407E-A947-70E740481C1C}">
+                          <a14:useLocalDpi xmlns:a14="http://schemas.microsoft.com/office/drawing/2010/main" val="0"/>
+                        </a:ext>
+                      </a:extLst>
+                    </a:blip>
+                    <a:srcRect/>
+                    <a:stretch>
+                      <a:fillRect/>
+                    </a:stretch>
+                  </pic:blipFill>
+                  <pic:spPr bwMode="auto">
+                    <a:xfrm>
+                      <a:off x="0" y="0"/>
+                      <a:ext cx="3552825" cy="3028950"/>
+                    </a:xfrm>
+                    <a:prstGeom prst="rect">
+                      <a:avLst/>
+                    </a:prstGeom>
+                    <a:noFill/>
+                    <a:ln>
+                      <a:noFill/>
+                    </a:ln>
+                  </pic:spPr>
+                </pic:pic>
+              </a:graphicData>
+            </a:graphic>
+          </wp:inline>
+        </w:drawing>
+      </w:r>
+    </w:p>
+    <w:p>
+      <w:pPr>
+        <w:spacing w:line="276" w:lineRule="auto"/>
+        <w:rPr>
+          <w:b/>
+          <w:sz w:val="24"/>
+        </w:rPr>
+      </w:pPr>
+    </w:p>
+    <w:p>
+      <w:pPr>
+        <w:spacing w:line="276" w:lineRule="auto"/>
+        <w:rPr>
+          <w:b/>
+          <w:sz w:val="24"/>
+        </w:rPr>
+      </w:pPr>
+    </w:p>
+    <w:p>
+      <w:pPr>
+        <w:spacing w:line="276" w:lineRule="auto"/>
+        <w:rPr>
+          <w:b/>
+          <w:sz w:val="24"/>
+        </w:rPr>
+      </w:pPr>
+      <w:r>
+        <w:rPr>
+          <w:b/>
+          <w:sz w:val="24"/>
+        </w:rPr>
+        <w:t>Deployment</w:t>
+      </w:r>
+    </w:p>
+    <w:p>
+      <w:pPr>
+        <w:spacing w:line="276" w:lineRule="auto"/>
+      </w:pPr>
+      <w:r>
+        <w:t>The deployment process to get our application running on the Azure cloud server is fully automated by incorporating GitHub’s webhook feature. We configured our GitHub repository in that way that every time a developer pushes something into the GitHub origin repository, GitHub automatically sends a specific POST http request to our server that runs on Microsoft Azure. This POST request is handled by a little node.js script that checks the content of the request for a secret passphrase that we configured on GitHub and runs a shell installation script afterwards if the passphrase is correct.</w:t>
+      </w:r>
+    </w:p>
+    <w:p>
+      <w:pPr>
+        <w:spacing w:line="276" w:lineRule="auto"/>
+      </w:pPr>
+      <w:r>
+        <w:t>This shell script pulls the latest commits from the GitHub, installs all dependencies that are configured in npm, migrates the database, inserts demo data into the database and restarts the server application.</w:t>
+      </w:r>
+    </w:p>
+    <w:p>
+      <w:pPr>
+        <w:spacing w:after="0"/>
+        <w:rPr>
+          <w:b/>
+          <w:sz w:val="32"/>
+        </w:rPr>
+      </w:pPr>
+      <w:r>
+        <w:rPr>
+          <w:b/>
+          <w:noProof/>
+          <w:sz w:val="24"/>
+        </w:rPr>
+        <w:drawing>
+          <wp:inline distT="0" distB="0" distL="0" distR="0" wp14:anchorId="204A9655" wp14:editId="68760A87">
+            <wp:extent cx="5760720" cy="2570480"/>
+            <wp:effectExtent l="0" t="0" r="0" b="1270"/>
+            <wp:docPr id="3" name="Grafik 2" descr="C:\Users\Jonas\AppData\Local\Microsoft\Windows\INetCacheContent.Word\deployment_graph.png"/>
+            <wp:cNvGraphicFramePr>
+              <a:graphicFrameLocks xmlns:a="http://schemas.openxmlformats.org/drawingml/2006/main" noChangeAspect="1"/>
+            </wp:cNvGraphicFramePr>
+            <a:graphic xmlns:a="http://schemas.openxmlformats.org/drawingml/2006/main">
+              <a:graphicData uri="http://schemas.openxmlformats.org/drawingml/2006/picture">
+                <pic:pic xmlns:pic="http://schemas.openxmlformats.org/drawingml/2006/picture">
+                  <pic:nvPicPr>
+                    <pic:cNvPr id="0" name="Picture 3" descr="C:\Users\Jonas\AppData\Local\Microsoft\Windows\INetCacheContent.Word\deployment_graph.png"/>
+                    <pic:cNvPicPr>
+                      <a:picLocks noChangeAspect="1" noChangeArrowheads="1"/>
+                    </pic:cNvPicPr>
+                  </pic:nvPicPr>
+                  <pic:blipFill>
+                    <a:blip r:embed="rId13">
+                      <a:extLst>
+                        <a:ext uri="{28A0092B-C50C-407E-A947-70E740481C1C}">
+                          <a14:useLocalDpi xmlns:a14="http://schemas.microsoft.com/office/drawing/2010/main" val="0"/>
+                        </a:ext>
+                      </a:extLst>
+                    </a:blip>
+                    <a:srcRect/>
+                    <a:stretch>
+                      <a:fillRect/>
+                    </a:stretch>
+                  </pic:blipFill>
+                  <pic:spPr bwMode="auto">
+                    <a:xfrm>
+                      <a:off x="0" y="0"/>
+                      <a:ext cx="5760720" cy="2570480"/>
+                    </a:xfrm>
+                    <a:prstGeom prst="rect">
+                      <a:avLst/>
+                    </a:prstGeom>
+                    <a:noFill/>
+                    <a:ln>
+                      <a:noFill/>
+                    </a:ln>
+                  </pic:spPr>
+                </pic:pic>
+              </a:graphicData>
+            </a:graphic>
+          </wp:inline>
+        </w:drawing>
+      </w:r>
+    </w:p>
     <w:p/>
     <w:p>
       <w:pPr>
@@ -9404,7 +10461,7 @@
           <w:ilvl w:val="0"/>
           <w:numId w:val="1"/>
         </w:numPr>
-        <w:spacing w:after="0"/>
+        <w:spacing w:after="0" w:line="276" w:lineRule="auto"/>
         <w:rPr>
           <w:b/>
           <w:sz w:val="32"/>
@@ -9417,12 +10474,13 @@
           <w:sz w:val="32"/>
           <w:lang w:val="en-US"/>
         </w:rPr>
+        <w:lastRenderedPageBreak/>
         <w:t>High Level APIs</w:t>
       </w:r>
     </w:p>
     <w:p>
       <w:pPr>
-        <w:spacing w:after="0"/>
+        <w:spacing w:after="0" w:line="276" w:lineRule="auto"/>
         <w:rPr>
           <w:b/>
           <w:sz w:val="32"/>
@@ -9619,15 +10677,33 @@
                 <w:sz w:val="24"/>
                 <w:szCs w:val="24"/>
               </w:rPr>
-              <w:t>/api</w:t>
-            </w:r>
-            <w:r>
-              <w:rPr>
-                <w:sz w:val="24"/>
-                <w:szCs w:val="24"/>
-              </w:rPr>
-              <w:t>/users/auth</w:t>
-            </w:r>
+              <w:t>/</w:t>
+            </w:r>
+            <w:proofErr w:type="spellStart"/>
+            <w:r>
+              <w:rPr>
+                <w:sz w:val="24"/>
+                <w:szCs w:val="24"/>
+              </w:rPr>
+              <w:t>api</w:t>
+            </w:r>
+            <w:proofErr w:type="spellEnd"/>
+            <w:r>
+              <w:rPr>
+                <w:sz w:val="24"/>
+                <w:szCs w:val="24"/>
+              </w:rPr>
+              <w:t>/users/</w:t>
+            </w:r>
+            <w:proofErr w:type="spellStart"/>
+            <w:r>
+              <w:rPr>
+                <w:sz w:val="24"/>
+                <w:szCs w:val="24"/>
+              </w:rPr>
+              <w:t>auth</w:t>
+            </w:r>
+            <w:proofErr w:type="spellEnd"/>
           </w:p>
         </w:tc>
         <w:tc>
@@ -9690,7 +10766,23 @@
                 <w:sz w:val="24"/>
                 <w:szCs w:val="24"/>
               </w:rPr>
-              <w:t>/api/users</w:t>
+              <w:t>/</w:t>
+            </w:r>
+            <w:proofErr w:type="spellStart"/>
+            <w:r>
+              <w:rPr>
+                <w:sz w:val="24"/>
+                <w:szCs w:val="24"/>
+              </w:rPr>
+              <w:t>api</w:t>
+            </w:r>
+            <w:proofErr w:type="spellEnd"/>
+            <w:r>
+              <w:rPr>
+                <w:sz w:val="24"/>
+                <w:szCs w:val="24"/>
+              </w:rPr>
+              <w:t>/users</w:t>
             </w:r>
           </w:p>
         </w:tc>
@@ -9756,7 +10848,23 @@
                 <w:sz w:val="24"/>
                 <w:szCs w:val="24"/>
               </w:rPr>
-              <w:t>/api/users/me</w:t>
+              <w:t>/</w:t>
+            </w:r>
+            <w:proofErr w:type="spellStart"/>
+            <w:r>
+              <w:rPr>
+                <w:sz w:val="24"/>
+                <w:szCs w:val="24"/>
+              </w:rPr>
+              <w:t>api</w:t>
+            </w:r>
+            <w:proofErr w:type="spellEnd"/>
+            <w:r>
+              <w:rPr>
+                <w:sz w:val="24"/>
+                <w:szCs w:val="24"/>
+              </w:rPr>
+              <w:t>/users/me</w:t>
             </w:r>
           </w:p>
         </w:tc>
@@ -9823,7 +10931,23 @@
                 <w:sz w:val="24"/>
                 <w:szCs w:val="24"/>
               </w:rPr>
-              <w:t>/api/users/me</w:t>
+              <w:t>/</w:t>
+            </w:r>
+            <w:proofErr w:type="spellStart"/>
+            <w:r>
+              <w:rPr>
+                <w:sz w:val="24"/>
+                <w:szCs w:val="24"/>
+              </w:rPr>
+              <w:t>api</w:t>
+            </w:r>
+            <w:proofErr w:type="spellEnd"/>
+            <w:r>
+              <w:rPr>
+                <w:sz w:val="24"/>
+                <w:szCs w:val="24"/>
+              </w:rPr>
+              <w:t>/users/me</w:t>
             </w:r>
           </w:p>
         </w:tc>
@@ -9888,7 +11012,23 @@
                 <w:sz w:val="24"/>
                 <w:szCs w:val="24"/>
               </w:rPr>
-              <w:t>/api/users/:id</w:t>
+              <w:t>/</w:t>
+            </w:r>
+            <w:proofErr w:type="spellStart"/>
+            <w:r>
+              <w:rPr>
+                <w:sz w:val="24"/>
+                <w:szCs w:val="24"/>
+              </w:rPr>
+              <w:t>api</w:t>
+            </w:r>
+            <w:proofErr w:type="spellEnd"/>
+            <w:r>
+              <w:rPr>
+                <w:sz w:val="24"/>
+                <w:szCs w:val="24"/>
+              </w:rPr>
+              <w:t>/users/:id</w:t>
             </w:r>
           </w:p>
         </w:tc>
@@ -9970,8 +11110,33 @@
                 <w:sz w:val="24"/>
                 <w:szCs w:val="24"/>
               </w:rPr>
-              <w:t>/api/users/auth</w:t>
-            </w:r>
+              <w:t>/</w:t>
+            </w:r>
+            <w:proofErr w:type="spellStart"/>
+            <w:r>
+              <w:rPr>
+                <w:sz w:val="24"/>
+                <w:szCs w:val="24"/>
+              </w:rPr>
+              <w:t>api</w:t>
+            </w:r>
+            <w:proofErr w:type="spellEnd"/>
+            <w:r>
+              <w:rPr>
+                <w:sz w:val="24"/>
+                <w:szCs w:val="24"/>
+              </w:rPr>
+              <w:t>/users/</w:t>
+            </w:r>
+            <w:proofErr w:type="spellStart"/>
+            <w:r>
+              <w:rPr>
+                <w:sz w:val="24"/>
+                <w:szCs w:val="24"/>
+              </w:rPr>
+              <w:t>auth</w:t>
+            </w:r>
+            <w:proofErr w:type="spellEnd"/>
           </w:p>
         </w:tc>
         <w:tc>
@@ -10161,7 +11326,23 @@
                 <w:sz w:val="24"/>
                 <w:szCs w:val="24"/>
               </w:rPr>
-              <w:t>/api/offers/search</w:t>
+              <w:t>/</w:t>
+            </w:r>
+            <w:proofErr w:type="spellStart"/>
+            <w:r>
+              <w:rPr>
+                <w:sz w:val="24"/>
+                <w:szCs w:val="24"/>
+              </w:rPr>
+              <w:t>api</w:t>
+            </w:r>
+            <w:proofErr w:type="spellEnd"/>
+            <w:r>
+              <w:rPr>
+                <w:sz w:val="24"/>
+                <w:szCs w:val="24"/>
+              </w:rPr>
+              <w:t>/offers/search</w:t>
             </w:r>
           </w:p>
         </w:tc>
@@ -10229,8 +11410,17 @@
                 <w:sz w:val="24"/>
                 <w:szCs w:val="24"/>
               </w:rPr>
-              <w:t>/api</w:t>
-            </w:r>
+              <w:t>/</w:t>
+            </w:r>
+            <w:proofErr w:type="spellStart"/>
+            <w:r>
+              <w:rPr>
+                <w:sz w:val="24"/>
+                <w:szCs w:val="24"/>
+              </w:rPr>
+              <w:t>api</w:t>
+            </w:r>
+            <w:proofErr w:type="spellEnd"/>
             <w:r>
               <w:rPr>
                 <w:sz w:val="24"/>
@@ -10300,7 +11490,23 @@
                 <w:sz w:val="24"/>
                 <w:szCs w:val="24"/>
               </w:rPr>
-              <w:t>/api/offers/:id</w:t>
+              <w:t>/</w:t>
+            </w:r>
+            <w:proofErr w:type="spellStart"/>
+            <w:r>
+              <w:rPr>
+                <w:sz w:val="24"/>
+                <w:szCs w:val="24"/>
+              </w:rPr>
+              <w:t>api</w:t>
+            </w:r>
+            <w:proofErr w:type="spellEnd"/>
+            <w:r>
+              <w:rPr>
+                <w:sz w:val="24"/>
+                <w:szCs w:val="24"/>
+              </w:rPr>
+              <w:t>/offers/:id</w:t>
             </w:r>
           </w:p>
         </w:tc>
@@ -10382,7 +11588,23 @@
                 <w:sz w:val="24"/>
                 <w:szCs w:val="24"/>
               </w:rPr>
-              <w:t>/api/offers</w:t>
+              <w:t>/</w:t>
+            </w:r>
+            <w:proofErr w:type="spellStart"/>
+            <w:r>
+              <w:rPr>
+                <w:sz w:val="24"/>
+                <w:szCs w:val="24"/>
+              </w:rPr>
+              <w:t>api</w:t>
+            </w:r>
+            <w:proofErr w:type="spellEnd"/>
+            <w:r>
+              <w:rPr>
+                <w:sz w:val="24"/>
+                <w:szCs w:val="24"/>
+              </w:rPr>
+              <w:t>/offers</w:t>
             </w:r>
           </w:p>
         </w:tc>
@@ -10428,7 +11650,6 @@
                 <w:sz w:val="24"/>
                 <w:szCs w:val="24"/>
               </w:rPr>
-              <w:lastRenderedPageBreak/>
               <w:t>PUT</w:t>
             </w:r>
           </w:p>
@@ -10450,7 +11671,23 @@
                 <w:sz w:val="24"/>
                 <w:szCs w:val="24"/>
               </w:rPr>
-              <w:t>/api/offers/:id</w:t>
+              <w:t>/</w:t>
+            </w:r>
+            <w:proofErr w:type="spellStart"/>
+            <w:r>
+              <w:rPr>
+                <w:sz w:val="24"/>
+                <w:szCs w:val="24"/>
+              </w:rPr>
+              <w:t>api</w:t>
+            </w:r>
+            <w:proofErr w:type="spellEnd"/>
+            <w:r>
+              <w:rPr>
+                <w:sz w:val="24"/>
+                <w:szCs w:val="24"/>
+              </w:rPr>
+              <w:t>/offers/:id</w:t>
             </w:r>
           </w:p>
         </w:tc>
@@ -10487,7 +11724,15 @@
                 <w:sz w:val="24"/>
                 <w:szCs w:val="24"/>
               </w:rPr>
-              <w:t xml:space="preserve"> with given JSON data in the body under the prerequisite that the offer is owned by the currently logged in user</w:t>
+              <w:t xml:space="preserve"> with given JSON data in the body under the prerequisite that the </w:t>
+            </w:r>
+            <w:r>
+              <w:rPr>
+                <w:sz w:val="24"/>
+                <w:szCs w:val="24"/>
+              </w:rPr>
+              <w:lastRenderedPageBreak/>
+              <w:t>offer is owned by the currently logged in user</w:t>
             </w:r>
           </w:p>
         </w:tc>
@@ -10512,6 +11757,7 @@
                 <w:sz w:val="24"/>
                 <w:szCs w:val="24"/>
               </w:rPr>
+              <w:lastRenderedPageBreak/>
               <w:t>DELETE</w:t>
             </w:r>
           </w:p>
@@ -10533,7 +11779,23 @@
                 <w:sz w:val="24"/>
                 <w:szCs w:val="24"/>
               </w:rPr>
-              <w:t>/api/offers/:id</w:t>
+              <w:t>/</w:t>
+            </w:r>
+            <w:proofErr w:type="spellStart"/>
+            <w:r>
+              <w:rPr>
+                <w:sz w:val="24"/>
+                <w:szCs w:val="24"/>
+              </w:rPr>
+              <w:t>api</w:t>
+            </w:r>
+            <w:proofErr w:type="spellEnd"/>
+            <w:r>
+              <w:rPr>
+                <w:sz w:val="24"/>
+                <w:szCs w:val="24"/>
+              </w:rPr>
+              <w:t>/offers/:id</w:t>
             </w:r>
           </w:p>
         </w:tc>
@@ -10616,7 +11878,23 @@
                 <w:sz w:val="24"/>
                 <w:szCs w:val="24"/>
               </w:rPr>
-              <w:t>/api/offers/:id/review</w:t>
+              <w:t>/</w:t>
+            </w:r>
+            <w:proofErr w:type="spellStart"/>
+            <w:r>
+              <w:rPr>
+                <w:sz w:val="24"/>
+                <w:szCs w:val="24"/>
+              </w:rPr>
+              <w:t>api</w:t>
+            </w:r>
+            <w:proofErr w:type="spellEnd"/>
+            <w:r>
+              <w:rPr>
+                <w:sz w:val="24"/>
+                <w:szCs w:val="24"/>
+              </w:rPr>
+              <w:t>/offers/:id/review</w:t>
             </w:r>
           </w:p>
         </w:tc>
@@ -10699,7 +11977,23 @@
                 <w:sz w:val="24"/>
                 <w:szCs w:val="24"/>
               </w:rPr>
-              <w:t>/api/offers/:id/review</w:t>
+              <w:t>/</w:t>
+            </w:r>
+            <w:proofErr w:type="spellStart"/>
+            <w:r>
+              <w:rPr>
+                <w:sz w:val="24"/>
+                <w:szCs w:val="24"/>
+              </w:rPr>
+              <w:t>api</w:t>
+            </w:r>
+            <w:proofErr w:type="spellEnd"/>
+            <w:r>
+              <w:rPr>
+                <w:sz w:val="24"/>
+                <w:szCs w:val="24"/>
+              </w:rPr>
+              <w:t>/offers/:id/review</w:t>
             </w:r>
           </w:p>
         </w:tc>
@@ -10782,7 +12076,23 @@
                 <w:sz w:val="24"/>
                 <w:szCs w:val="24"/>
               </w:rPr>
-              <w:t>/api/offers/:id/favorite</w:t>
+              <w:t>/</w:t>
+            </w:r>
+            <w:proofErr w:type="spellStart"/>
+            <w:r>
+              <w:rPr>
+                <w:sz w:val="24"/>
+                <w:szCs w:val="24"/>
+              </w:rPr>
+              <w:t>api</w:t>
+            </w:r>
+            <w:proofErr w:type="spellEnd"/>
+            <w:r>
+              <w:rPr>
+                <w:sz w:val="24"/>
+                <w:szCs w:val="24"/>
+              </w:rPr>
+              <w:t>/offers/:id/favorite</w:t>
             </w:r>
           </w:p>
         </w:tc>
@@ -10865,7 +12175,23 @@
                 <w:sz w:val="24"/>
                 <w:szCs w:val="24"/>
               </w:rPr>
-              <w:t>/api/offers/:id/favorite</w:t>
+              <w:t>/</w:t>
+            </w:r>
+            <w:proofErr w:type="spellStart"/>
+            <w:r>
+              <w:rPr>
+                <w:sz w:val="24"/>
+                <w:szCs w:val="24"/>
+              </w:rPr>
+              <w:t>api</w:t>
+            </w:r>
+            <w:proofErr w:type="spellEnd"/>
+            <w:r>
+              <w:rPr>
+                <w:sz w:val="24"/>
+                <w:szCs w:val="24"/>
+              </w:rPr>
+              <w:t>/offers/:id/favorite</w:t>
             </w:r>
           </w:p>
         </w:tc>
@@ -10948,7 +12274,23 @@
                 <w:sz w:val="24"/>
                 <w:szCs w:val="24"/>
               </w:rPr>
-              <w:t>/api/tags</w:t>
+              <w:t>/</w:t>
+            </w:r>
+            <w:proofErr w:type="spellStart"/>
+            <w:r>
+              <w:rPr>
+                <w:sz w:val="24"/>
+                <w:szCs w:val="24"/>
+              </w:rPr>
+              <w:t>api</w:t>
+            </w:r>
+            <w:proofErr w:type="spellEnd"/>
+            <w:r>
+              <w:rPr>
+                <w:sz w:val="24"/>
+                <w:szCs w:val="24"/>
+              </w:rPr>
+              <w:t>/tags</w:t>
             </w:r>
           </w:p>
         </w:tc>
@@ -11126,8 +12468,17 @@
                 <w:sz w:val="24"/>
                 <w:szCs w:val="24"/>
               </w:rPr>
-              <w:t>/api</w:t>
-            </w:r>
+              <w:t>/</w:t>
+            </w:r>
+            <w:proofErr w:type="spellStart"/>
+            <w:r>
+              <w:rPr>
+                <w:sz w:val="24"/>
+                <w:szCs w:val="24"/>
+              </w:rPr>
+              <w:t>api</w:t>
+            </w:r>
+            <w:proofErr w:type="spellEnd"/>
             <w:r>
               <w:rPr>
                 <w:sz w:val="24"/>
@@ -11481,7 +12832,6 @@
         <w:rPr>
           <w:rFonts w:cstheme="minorHAnsi"/>
         </w:rPr>
-        <w:lastRenderedPageBreak/>
         <w:t xml:space="preserve">However, the project team needs time to acquire new skills for the project. There is a risk that productivity will be low. The quality training for certain skills can be difficult to secure because of the short period available to learn them. </w:t>
       </w:r>
     </w:p>
@@ -11716,8 +13066,6 @@
       <w:r>
         <w:t>Technical problems with the project management tools, development tools compatibility, platforms tools or technology components maintaining difficulties, integration with legacy components that are no longer in support, components that are difficult to extend with new capabilities, may complicate the realization of the project.</w:t>
       </w:r>
-      <w:bookmarkStart w:id="0" w:name="_GoBack"/>
-      <w:bookmarkEnd w:id="0"/>
     </w:p>
     <w:p>
       <w:pPr>
@@ -12041,9 +13389,13 @@
               <w:spacing w:line="360" w:lineRule="auto"/>
             </w:pPr>
             <w:r>
-              <w:lastRenderedPageBreak/>
-              <w:t>Jonas Kleinkauf</w:t>
-            </w:r>
+              <w:t xml:space="preserve">Jonas </w:t>
+            </w:r>
+            <w:proofErr w:type="spellStart"/>
+            <w:r>
+              <w:t>Kleinkauf</w:t>
+            </w:r>
+            <w:proofErr w:type="spellEnd"/>
           </w:p>
         </w:tc>
         <w:tc>
@@ -12081,8 +13433,13 @@
               <w:spacing w:line="360" w:lineRule="auto"/>
             </w:pPr>
             <w:r>
-              <w:t>Patrick Hasenauer</w:t>
-            </w:r>
+              <w:t xml:space="preserve">Patrick </w:t>
+            </w:r>
+            <w:proofErr w:type="spellStart"/>
+            <w:r>
+              <w:t>Hasenauer</w:t>
+            </w:r>
+            <w:proofErr w:type="spellEnd"/>
           </w:p>
         </w:tc>
         <w:tc>
@@ -12114,8 +13471,14 @@
               <w:spacing w:line="360" w:lineRule="auto"/>
             </w:pPr>
             <w:r>
-              <w:t>Martin Herbener</w:t>
-            </w:r>
+              <w:lastRenderedPageBreak/>
+              <w:t xml:space="preserve">Martin </w:t>
+            </w:r>
+            <w:proofErr w:type="spellStart"/>
+            <w:r>
+              <w:t>Herbener</w:t>
+            </w:r>
+            <w:proofErr w:type="spellEnd"/>
           </w:p>
         </w:tc>
         <w:tc>
@@ -12153,8 +13516,13 @@
               <w:spacing w:line="360" w:lineRule="auto"/>
             </w:pPr>
             <w:r>
-              <w:t>Franz Weidmann</w:t>
-            </w:r>
+              <w:t xml:space="preserve">Franz </w:t>
+            </w:r>
+            <w:proofErr w:type="spellStart"/>
+            <w:r>
+              <w:t>Weidmann</w:t>
+            </w:r>
+            <w:proofErr w:type="spellEnd"/>
           </w:p>
         </w:tc>
         <w:tc>
@@ -12221,9 +13589,19 @@
             <w:pPr>
               <w:spacing w:line="360" w:lineRule="auto"/>
             </w:pPr>
-            <w:r>
-              <w:t>Plisam Ekpai-Laodema</w:t>
-            </w:r>
+            <w:proofErr w:type="spellStart"/>
+            <w:r>
+              <w:t>Plisam</w:t>
+            </w:r>
+            <w:proofErr w:type="spellEnd"/>
+            <w:r>
+              <w:t xml:space="preserve"> </w:t>
+            </w:r>
+            <w:proofErr w:type="spellStart"/>
+            <w:r>
+              <w:t>Ekpai-Laodema</w:t>
+            </w:r>
+            <w:proofErr w:type="spellEnd"/>
           </w:p>
         </w:tc>
         <w:tc>
@@ -12246,6 +13624,27 @@
       </w:tr>
     </w:tbl>
     <w:p/>
+    <w:p/>
+    <w:p/>
+    <w:p>
+      <w:bookmarkStart w:id="0" w:name="_GoBack"/>
+      <w:bookmarkEnd w:id="0"/>
+    </w:p>
+    <w:p/>
+    <w:p/>
+    <w:p>
+      <w:pPr>
+        <w:jc w:val="center"/>
+      </w:pPr>
+      <w:r>
+        <w:pict>
+          <v:shape id="_x0000_i1049" type="#_x0000_t75" style="width:129.75pt;height:129.75pt">
+            <v:imagedata r:id="rId14" o:title="fuldaflats_single_logo_big_flat_circle"/>
+            <v:shadow offset="12pt,4pt" offset2="20pt,4pt"/>
+          </v:shape>
+        </w:pict>
+      </w:r>
+    </w:p>
     <w:sectPr>
       <w:pgSz w:w="11906" w:h="16838"/>
       <w:pgMar w:top="1417" w:right="1417" w:bottom="1134" w:left="1417" w:header="708" w:footer="708" w:gutter="0"/>
@@ -12301,6 +13700,312 @@
       <w:r>
         <w:continuationSeparator/>
       </w:r>
+    </w:p>
+  </w:footnote>
+  <w:footnote w:id="1">
+    <w:p>
+      <w:pPr>
+        <w:pStyle w:val="FootnoteText"/>
+        <w:rPr>
+          <w:lang w:val="de-DE"/>
+        </w:rPr>
+      </w:pPr>
+      <w:r>
+        <w:rPr>
+          <w:rStyle w:val="FootnoteReference"/>
+        </w:rPr>
+        <w:footnoteRef/>
+      </w:r>
+      <w:r>
+        <w:t xml:space="preserve"> </w:t>
+      </w:r>
+      <w:hyperlink r:id="rId1" w:history="1">
+        <w:r>
+          <w:rPr>
+            <w:rStyle w:val="Hyperlink"/>
+          </w:rPr>
+          <w:t>https://nodejs.org</w:t>
+        </w:r>
+      </w:hyperlink>
+    </w:p>
+  </w:footnote>
+  <w:footnote w:id="2">
+    <w:p>
+      <w:pPr>
+        <w:pStyle w:val="FootnoteText"/>
+        <w:rPr>
+          <w:lang w:val="de-DE"/>
+        </w:rPr>
+      </w:pPr>
+      <w:r>
+        <w:rPr>
+          <w:rStyle w:val="FootnoteReference"/>
+        </w:rPr>
+        <w:footnoteRef/>
+      </w:r>
+      <w:r>
+        <w:rPr>
+          <w:lang w:val="de-DE"/>
+        </w:rPr>
+        <w:t xml:space="preserve"> </w:t>
+      </w:r>
+      <w:hyperlink r:id="rId2" w:history="1">
+        <w:r>
+          <w:rPr>
+            <w:rStyle w:val="Hyperlink"/>
+            <w:lang w:val="de-DE"/>
+          </w:rPr>
+          <w:t>https://www.npmjs.com</w:t>
+        </w:r>
+      </w:hyperlink>
+    </w:p>
+  </w:footnote>
+  <w:footnote w:id="3">
+    <w:p>
+      <w:pPr>
+        <w:pStyle w:val="FootnoteText"/>
+        <w:rPr>
+          <w:lang w:val="de-DE"/>
+        </w:rPr>
+      </w:pPr>
+      <w:r>
+        <w:rPr>
+          <w:rStyle w:val="FootnoteReference"/>
+        </w:rPr>
+        <w:footnoteRef/>
+      </w:r>
+      <w:r>
+        <w:rPr>
+          <w:lang w:val="de-DE"/>
+        </w:rPr>
+        <w:t xml:space="preserve"> </w:t>
+      </w:r>
+      <w:hyperlink r:id="rId3" w:history="1">
+        <w:r>
+          <w:rPr>
+            <w:rStyle w:val="Hyperlink"/>
+            <w:lang w:val="de-DE"/>
+          </w:rPr>
+          <w:t>http://www.camintejs.com</w:t>
+        </w:r>
+      </w:hyperlink>
+    </w:p>
+  </w:footnote>
+  <w:footnote w:id="4">
+    <w:p>
+      <w:pPr>
+        <w:pStyle w:val="FootnoteText"/>
+        <w:rPr>
+          <w:lang w:val="de-DE"/>
+        </w:rPr>
+      </w:pPr>
+      <w:r>
+        <w:rPr>
+          <w:rStyle w:val="FootnoteReference"/>
+        </w:rPr>
+        <w:footnoteRef/>
+      </w:r>
+      <w:r>
+        <w:rPr>
+          <w:lang w:val="de-DE"/>
+        </w:rPr>
+        <w:t xml:space="preserve"> </w:t>
+      </w:r>
+      <w:hyperlink r:id="rId4" w:history="1">
+        <w:r>
+          <w:rPr>
+            <w:rStyle w:val="Hyperlink"/>
+            <w:lang w:val="de-DE"/>
+          </w:rPr>
+          <w:t>http://expressjs.com</w:t>
+        </w:r>
+      </w:hyperlink>
+    </w:p>
+  </w:footnote>
+  <w:footnote w:id="5">
+    <w:p>
+      <w:pPr>
+        <w:pStyle w:val="FootnoteText"/>
+        <w:rPr>
+          <w:lang w:val="de-DE"/>
+        </w:rPr>
+      </w:pPr>
+      <w:r>
+        <w:rPr>
+          <w:rStyle w:val="FootnoteReference"/>
+        </w:rPr>
+        <w:footnoteRef/>
+      </w:r>
+      <w:r>
+        <w:rPr>
+          <w:lang w:val="de-DE"/>
+        </w:rPr>
+        <w:t xml:space="preserve"> </w:t>
+      </w:r>
+      <w:hyperlink r:id="rId5" w:history="1">
+        <w:r>
+          <w:rPr>
+            <w:rStyle w:val="Hyperlink"/>
+            <w:lang w:val="de-DE"/>
+          </w:rPr>
+          <w:t>https://jquery.com</w:t>
+        </w:r>
+      </w:hyperlink>
+    </w:p>
+  </w:footnote>
+  <w:footnote w:id="6">
+    <w:p>
+      <w:pPr>
+        <w:pStyle w:val="FootnoteText"/>
+        <w:rPr>
+          <w:lang w:val="de-DE"/>
+        </w:rPr>
+      </w:pPr>
+      <w:r>
+        <w:rPr>
+          <w:rStyle w:val="FootnoteReference"/>
+        </w:rPr>
+        <w:footnoteRef/>
+      </w:r>
+      <w:r>
+        <w:rPr>
+          <w:lang w:val="de-DE"/>
+        </w:rPr>
+        <w:t xml:space="preserve"> </w:t>
+      </w:r>
+      <w:hyperlink r:id="rId6" w:history="1">
+        <w:r>
+          <w:rPr>
+            <w:rStyle w:val="Hyperlink"/>
+            <w:lang w:val="de-DE"/>
+          </w:rPr>
+          <w:t>http://knockoutjs.com</w:t>
+        </w:r>
+      </w:hyperlink>
+    </w:p>
+  </w:footnote>
+  <w:footnote w:id="7">
+    <w:p>
+      <w:pPr>
+        <w:pStyle w:val="FootnoteText"/>
+        <w:rPr>
+          <w:lang w:val="de-DE"/>
+        </w:rPr>
+      </w:pPr>
+      <w:r>
+        <w:rPr>
+          <w:rStyle w:val="FootnoteReference"/>
+        </w:rPr>
+        <w:footnoteRef/>
+      </w:r>
+      <w:r>
+        <w:rPr>
+          <w:lang w:val="de-DE"/>
+        </w:rPr>
+        <w:t xml:space="preserve"> </w:t>
+      </w:r>
+      <w:hyperlink r:id="rId7" w:history="1">
+        <w:r>
+          <w:rPr>
+            <w:rStyle w:val="Hyperlink"/>
+            <w:lang w:val="de-DE"/>
+          </w:rPr>
+          <w:t>http://getbootstrap.com</w:t>
+        </w:r>
+      </w:hyperlink>
+    </w:p>
+  </w:footnote>
+  <w:footnote w:id="8">
+    <w:p>
+      <w:pPr>
+        <w:pStyle w:val="FootnoteText"/>
+        <w:rPr>
+          <w:lang w:val="de-DE"/>
+        </w:rPr>
+      </w:pPr>
+      <w:r>
+        <w:rPr>
+          <w:rStyle w:val="FootnoteReference"/>
+        </w:rPr>
+        <w:footnoteRef/>
+      </w:r>
+      <w:r>
+        <w:rPr>
+          <w:lang w:val="de-DE"/>
+        </w:rPr>
+        <w:t xml:space="preserve"> </w:t>
+      </w:r>
+      <w:hyperlink r:id="rId8" w:history="1">
+        <w:r>
+          <w:rPr>
+            <w:rStyle w:val="Hyperlink"/>
+            <w:lang w:val="de-DE"/>
+          </w:rPr>
+          <w:t>https://git-scm.com</w:t>
+        </w:r>
+      </w:hyperlink>
+    </w:p>
+  </w:footnote>
+  <w:footnote w:id="9">
+    <w:p>
+      <w:pPr>
+        <w:pStyle w:val="FootnoteText"/>
+        <w:rPr>
+          <w:lang w:val="de-DE"/>
+        </w:rPr>
+      </w:pPr>
+      <w:r>
+        <w:rPr>
+          <w:rStyle w:val="FootnoteReference"/>
+        </w:rPr>
+        <w:footnoteRef/>
+      </w:r>
+      <w:r>
+        <w:rPr>
+          <w:lang w:val="de-DE"/>
+        </w:rPr>
+        <w:t xml:space="preserve"> </w:t>
+      </w:r>
+      <w:hyperlink r:id="rId9" w:history="1">
+        <w:r>
+          <w:rPr>
+            <w:rStyle w:val="Hyperlink"/>
+            <w:lang w:val="de-DE"/>
+          </w:rPr>
+          <w:t>https://github.com</w:t>
+        </w:r>
+      </w:hyperlink>
+    </w:p>
+  </w:footnote>
+  <w:footnote w:id="10">
+    <w:p>
+      <w:pPr>
+        <w:pStyle w:val="FootnoteText"/>
+        <w:rPr>
+          <w:lang w:val="de-DE"/>
+        </w:rPr>
+      </w:pPr>
+      <w:r>
+        <w:rPr>
+          <w:rStyle w:val="FootnoteReference"/>
+        </w:rPr>
+        <w:footnoteRef/>
+      </w:r>
+      <w:r>
+        <w:rPr>
+          <w:lang w:val="de-DE"/>
+        </w:rPr>
+        <w:t xml:space="preserve"> </w:t>
+      </w:r>
+      <w:hyperlink r:id="rId10" w:history="1">
+        <w:r>
+          <w:rPr>
+            <w:rStyle w:val="Hyperlink"/>
+            <w:lang w:val="de-DE"/>
+          </w:rPr>
+          <w:t>https://code.visualstudio.com</w:t>
+        </w:r>
+      </w:hyperlink>
     </w:p>
   </w:footnote>
 </w:footnotes>
@@ -16021,7 +17726,7 @@
 </file>
 
 <file path=customXml/itemProps1.xml><?xml version="1.0" encoding="utf-8"?>
-<ds:datastoreItem xmlns:ds="http://schemas.openxmlformats.org/officeDocument/2006/customXml" ds:itemID="{DE38FBA4-1A2D-4FE0-91B6-DA63EAF90195}">
+<ds:datastoreItem xmlns:ds="http://schemas.openxmlformats.org/officeDocument/2006/customXml" ds:itemID="{0213B0E2-9938-4EBE-81F0-D95B024BC02D}">
   <ds:schemaRefs>
     <ds:schemaRef ds:uri="http://schemas.openxmlformats.org/officeDocument/2006/bibliography"/>
   </ds:schemaRefs>

</xml_diff>

<commit_message>
Team Organization Update Backend/Frontend
</commit_message>
<xml_diff>
--- a/documentation/milestone2/00_milestone2_merged.docx
+++ b/documentation/milestone2/00_milestone2_merged.docx
@@ -1,6 +1,6 @@
 
 <file path=word/document.xml><?xml version="1.0" encoding="utf-8"?>
-<w:document xmlns:wpc="http://schemas.microsoft.com/office/word/2010/wordprocessingCanvas" xmlns:mc="http://schemas.openxmlformats.org/markup-compatibility/2006" xmlns:o="urn:schemas-microsoft-com:office:office" xmlns:r="http://schemas.openxmlformats.org/officeDocument/2006/relationships" xmlns:m="http://schemas.openxmlformats.org/officeDocument/2006/math" xmlns:v="urn:schemas-microsoft-com:vml" xmlns:wp14="http://schemas.microsoft.com/office/word/2010/wordprocessingDrawing" xmlns:wp="http://schemas.openxmlformats.org/drawingml/2006/wordprocessingDrawing" xmlns:w10="urn:schemas-microsoft-com:office:word" xmlns:w="http://schemas.openxmlformats.org/wordprocessingml/2006/main" xmlns:w14="http://schemas.microsoft.com/office/word/2010/wordml" xmlns:wpg="http://schemas.microsoft.com/office/word/2010/wordprocessingGroup" xmlns:wpi="http://schemas.microsoft.com/office/word/2010/wordprocessingInk" xmlns:wne="http://schemas.microsoft.com/office/word/2006/wordml" xmlns:wps="http://schemas.microsoft.com/office/word/2010/wordprocessingShape" mc:Ignorable="w14 wp14">
+<w:document xmlns:wpc="http://schemas.microsoft.com/office/word/2010/wordprocessingCanvas" xmlns:cx="http://schemas.microsoft.com/office/drawing/2014/chartex" xmlns:cx1="http://schemas.microsoft.com/office/drawing/2015/9/8/chartex" xmlns:cx2="http://schemas.microsoft.com/office/drawing/2015/10/21/chartex" xmlns:cx3="http://schemas.microsoft.com/office/drawing/2016/5/9/chartex" xmlns:cx4="http://schemas.microsoft.com/office/drawing/2016/5/10/chartex" xmlns:cx5="http://schemas.microsoft.com/office/drawing/2016/5/11/chartex" xmlns:mc="http://schemas.openxmlformats.org/markup-compatibility/2006" xmlns:o="urn:schemas-microsoft-com:office:office" xmlns:r="http://schemas.openxmlformats.org/officeDocument/2006/relationships" xmlns:m="http://schemas.openxmlformats.org/officeDocument/2006/math" xmlns:v="urn:schemas-microsoft-com:vml" xmlns:wp14="http://schemas.microsoft.com/office/word/2010/wordprocessingDrawing" xmlns:wp="http://schemas.openxmlformats.org/drawingml/2006/wordprocessingDrawing" xmlns:w10="urn:schemas-microsoft-com:office:word" xmlns:w="http://schemas.openxmlformats.org/wordprocessingml/2006/main" xmlns:w14="http://schemas.microsoft.com/office/word/2010/wordml" xmlns:w15="http://schemas.microsoft.com/office/word/2012/wordml" xmlns:w16se="http://schemas.microsoft.com/office/word/2015/wordml/symex" xmlns:wpg="http://schemas.microsoft.com/office/word/2010/wordprocessingGroup" xmlns:wpi="http://schemas.microsoft.com/office/word/2010/wordprocessingInk" xmlns:wne="http://schemas.microsoft.com/office/word/2006/wordml" xmlns:wps="http://schemas.microsoft.com/office/word/2010/wordprocessingShape" mc:Ignorable="w14 w15 w16se wp14">
   <w:body>
     <w:p>
       <w:pPr>
@@ -61,8 +61,8 @@
             <v:path o:extrusionok="f" gradientshapeok="t" o:connecttype="rect"/>
             <o:lock v:ext="edit" aspectratio="t"/>
           </v:shapetype>
-          <v:shape id="_x0000_i1025" type="#_x0000_t75" style="width:453.05pt;height:47.65pt">
-            <v:imagedata r:id="rId9" o:title="fuldaflats_full_logo_flat_white_bg"/>
+          <v:shape id="_x0000_i1025" type="#_x0000_t75" style="width:453pt;height:48pt">
+            <v:imagedata r:id="rId8" o:title="fuldaflats_full_logo_flat_white_bg"/>
           </v:shape>
         </w:pict>
       </w:r>
@@ -257,7 +257,7 @@
         </w:rPr>
         <w:t>(</w:t>
       </w:r>
-      <w:hyperlink r:id="rId10" w:history="1">
+      <w:hyperlink r:id="rId9" w:history="1">
         <w:r>
           <w:rPr>
             <w:rStyle w:val="Hyperlink"/>
@@ -1330,7 +1330,7 @@
     </w:p>
     <w:tbl>
       <w:tblPr>
-        <w:tblStyle w:val="GridTable4Accent1"/>
+        <w:tblStyle w:val="Gitternetztabelle4Akzent11"/>
         <w:tblW w:w="9586" w:type="dxa"/>
         <w:jc w:val="center"/>
         <w:tblLook w:val="04A0" w:firstRow="1" w:lastRow="0" w:firstColumn="1" w:lastColumn="0" w:noHBand="0" w:noVBand="1"/>
@@ -2320,7 +2320,7 @@
     </w:p>
     <w:tbl>
       <w:tblPr>
-        <w:tblStyle w:val="GridTable4Accent1"/>
+        <w:tblStyle w:val="Gitternetztabelle4Akzent11"/>
         <w:tblW w:w="9642" w:type="dxa"/>
         <w:jc w:val="center"/>
         <w:tblLook w:val="04A0" w:firstRow="1" w:lastRow="0" w:firstColumn="1" w:lastColumn="0" w:noHBand="0" w:noVBand="1"/>
@@ -4324,7 +4324,7 @@
     </w:p>
     <w:tbl>
       <w:tblPr>
-        <w:tblStyle w:val="GridTable4Accent1"/>
+        <w:tblStyle w:val="Gitternetztabelle4Akzent11"/>
         <w:tblW w:w="9642" w:type="dxa"/>
         <w:jc w:val="center"/>
         <w:tblLook w:val="04A0" w:firstRow="1" w:lastRow="0" w:firstColumn="1" w:lastColumn="0" w:noHBand="0" w:noVBand="1"/>
@@ -4707,7 +4707,7 @@
     </w:p>
     <w:tbl>
       <w:tblPr>
-        <w:tblStyle w:val="GridTable4Accent1"/>
+        <w:tblStyle w:val="Gitternetztabelle4Akzent11"/>
         <w:tblW w:w="9642" w:type="dxa"/>
         <w:jc w:val="center"/>
         <w:tblLook w:val="04A0" w:firstRow="1" w:lastRow="0" w:firstColumn="1" w:lastColumn="0" w:noHBand="0" w:noVBand="1"/>
@@ -4987,7 +4987,7 @@
     </w:p>
     <w:tbl>
       <w:tblPr>
-        <w:tblStyle w:val="GridTable4Accent1"/>
+        <w:tblStyle w:val="Gitternetztabelle4Akzent11"/>
         <w:tblW w:w="9642" w:type="dxa"/>
         <w:jc w:val="center"/>
         <w:tblLook w:val="04A0" w:firstRow="1" w:lastRow="0" w:firstColumn="1" w:lastColumn="0" w:noHBand="0" w:noVBand="1"/>
@@ -5063,14 +5063,12 @@
                 <w:lang w:val="en-US"/>
               </w:rPr>
             </w:pPr>
-            <w:proofErr w:type="spellStart"/>
             <w:r>
               <w:rPr>
                 <w:lang w:val="en-US"/>
               </w:rPr>
               <w:t>Favorite_ID</w:t>
             </w:r>
-            <w:proofErr w:type="spellEnd"/>
           </w:p>
         </w:tc>
         <w:tc>
@@ -5236,7 +5234,7 @@
     </w:p>
     <w:tbl>
       <w:tblPr>
-        <w:tblStyle w:val="GridTable4Accent1"/>
+        <w:tblStyle w:val="Gitternetztabelle4Akzent11"/>
         <w:tblW w:w="9642" w:type="dxa"/>
         <w:jc w:val="center"/>
         <w:tblLook w:val="04A0" w:firstRow="1" w:lastRow="0" w:firstColumn="1" w:lastColumn="0" w:noHBand="0" w:noVBand="1"/>
@@ -5575,7 +5573,7 @@
     </w:p>
     <w:tbl>
       <w:tblPr>
-        <w:tblStyle w:val="GridTable4Accent1"/>
+        <w:tblStyle w:val="Gitternetztabelle4Akzent11"/>
         <w:tblW w:w="9642" w:type="dxa"/>
         <w:jc w:val="center"/>
         <w:tblLook w:val="04A0" w:firstRow="1" w:lastRow="0" w:firstColumn="1" w:lastColumn="0" w:noHBand="0" w:noVBand="1"/>
@@ -5809,7 +5807,7 @@
     </w:p>
     <w:tbl>
       <w:tblPr>
-        <w:tblStyle w:val="GridTable4Accent1"/>
+        <w:tblStyle w:val="Gitternetztabelle4Akzent11"/>
         <w:tblW w:w="9642" w:type="dxa"/>
         <w:jc w:val="center"/>
         <w:tblLook w:val="04A0" w:firstRow="1" w:lastRow="0" w:firstColumn="1" w:lastColumn="0" w:noHBand="0" w:noVBand="1"/>
@@ -6175,7 +6173,7 @@
                     </pic:cNvPicPr>
                   </pic:nvPicPr>
                   <pic:blipFill>
-                    <a:blip r:embed="rId11">
+                    <a:blip r:embed="rId10">
                       <a:extLst>
                         <a:ext uri="{28A0092B-C50C-407E-A947-70E740481C1C}">
                           <a14:useLocalDpi xmlns:a14="http://schemas.microsoft.com/office/drawing/2010/main" val="0"/>
@@ -9438,20 +9436,15 @@
       </w:r>
     </w:p>
     <w:p>
-      <w:proofErr w:type="spellStart"/>
-      <w:r>
-        <w:t>Startpage</w:t>
-      </w:r>
-      <w:proofErr w:type="spellEnd"/>
-      <w:r>
-        <w:t xml:space="preserve"> (User is logged out)</w:t>
+      <w:r>
+        <w:t>Startpage (User is logged out)</w:t>
       </w:r>
     </w:p>
     <w:p>
       <w:r>
         <w:pict>
-          <v:shape id="_x0000_i1028" type="#_x0000_t75" style="width:363.3pt;height:619.2pt">
-            <v:imagedata r:id="rId12" o:title="startpage"/>
+          <v:shape id="_x0000_i1026" type="#_x0000_t75" style="width:363pt;height:618.75pt">
+            <v:imagedata r:id="rId11" o:title="startpage"/>
           </v:shape>
         </w:pict>
       </w:r>
@@ -9459,17 +9452,9 @@
     <w:p/>
     <w:p/>
     <w:p>
-      <w:proofErr w:type="spellStart"/>
       <w:r>
         <w:lastRenderedPageBreak/>
-        <w:t>Startpage</w:t>
-      </w:r>
-      <w:proofErr w:type="spellEnd"/>
-      <w:r>
-        <w:t xml:space="preserve"> (</w:t>
-      </w:r>
-      <w:r>
-        <w:t>User is logged in</w:t>
+        <w:t>Startpage (User is logged in</w:t>
       </w:r>
       <w:r>
         <w:t xml:space="preserve"> as standard user</w:t>
@@ -9481,8 +9466,8 @@
     <w:p>
       <w:r>
         <w:pict>
-          <v:shape id="_x0000_i1027" type="#_x0000_t75" style="width:367.75pt;height:628.05pt">
-            <v:imagedata r:id="rId13" o:title="startpage-loggedin"/>
+          <v:shape id="_x0000_i1027" type="#_x0000_t75" style="width:367.5pt;height:627.75pt">
+            <v:imagedata r:id="rId12" o:title="startpage-loggedin"/>
           </v:shape>
         </w:pict>
       </w:r>
@@ -9498,8 +9483,8 @@
     <w:p>
       <w:r>
         <w:pict>
-          <v:shape id="_x0000_i1029" type="#_x0000_t75" style="width:357.8pt;height:322.35pt">
-            <v:imagedata r:id="rId14" o:title="login"/>
+          <v:shape id="_x0000_i1028" type="#_x0000_t75" style="width:357.75pt;height:322.5pt">
+            <v:imagedata r:id="rId13" o:title="login"/>
           </v:shape>
         </w:pict>
       </w:r>
@@ -9533,7 +9518,7 @@
                     </pic:cNvPicPr>
                   </pic:nvPicPr>
                   <pic:blipFill>
-                    <a:blip r:embed="rId15">
+                    <a:blip r:embed="rId14">
                       <a:extLst>
                         <a:ext uri="{28A0092B-C50C-407E-A947-70E740481C1C}">
                           <a14:useLocalDpi xmlns:a14="http://schemas.microsoft.com/office/drawing/2010/main" val="0"/>
@@ -9574,8 +9559,8 @@
     <w:p>
       <w:r>
         <w:pict>
-          <v:shape id="_x0000_i1030" type="#_x0000_t75" style="width:306.85pt;height:247pt">
-            <v:imagedata r:id="rId16" o:title="change password"/>
+          <v:shape id="_x0000_i1029" type="#_x0000_t75" style="width:307.5pt;height:247.5pt">
+            <v:imagedata r:id="rId15" o:title="change password"/>
           </v:shape>
         </w:pict>
       </w:r>
@@ -9591,8 +9576,8 @@
     <w:p>
       <w:r>
         <w:pict>
-          <v:shape id="_x0000_i1031" type="#_x0000_t75" style="width:342.3pt;height:407.65pt">
-            <v:imagedata r:id="rId17" o:title="profile"/>
+          <v:shape id="_x0000_i1030" type="#_x0000_t75" style="width:342.75pt;height:407.25pt">
+            <v:imagedata r:id="rId16" o:title="profile"/>
           </v:shape>
         </w:pict>
       </w:r>
@@ -9606,8 +9591,8 @@
     <w:p>
       <w:r>
         <w:pict>
-          <v:shape id="_x0000_i1032" type="#_x0000_t75" style="width:392.1pt;height:622.5pt">
-            <v:imagedata r:id="rId18" o:title="profile landlord"/>
+          <v:shape id="_x0000_i1031" type="#_x0000_t75" style="width:391.5pt;height:621.75pt">
+            <v:imagedata r:id="rId17" o:title="profile landlord"/>
           </v:shape>
         </w:pict>
       </w:r>
@@ -9648,7 +9633,7 @@
                     </pic:cNvPicPr>
                   </pic:nvPicPr>
                   <pic:blipFill>
-                    <a:blip r:embed="rId19" cstate="print">
+                    <a:blip r:embed="rId18" cstate="print">
                       <a:extLst>
                         <a:ext uri="{28A0092B-C50C-407E-A947-70E740481C1C}">
                           <a14:useLocalDpi xmlns:a14="http://schemas.microsoft.com/office/drawing/2010/main" val="0"/>
@@ -9709,7 +9694,7 @@
                     </pic:cNvPicPr>
                   </pic:nvPicPr>
                   <pic:blipFill>
-                    <a:blip r:embed="rId20" cstate="print">
+                    <a:blip r:embed="rId19" cstate="print">
                       <a:extLst>
                         <a:ext uri="{28A0092B-C50C-407E-A947-70E740481C1C}">
                           <a14:useLocalDpi xmlns:a14="http://schemas.microsoft.com/office/drawing/2010/main" val="0"/>
@@ -9755,16 +9740,14 @@
     <w:p>
       <w:r>
         <w:pict>
-          <v:shape id="_x0000_i1033" type="#_x0000_t75" style="width:399.9pt;height:333.4pt">
-            <v:imagedata r:id="rId21" o:title="favorites"/>
+          <v:shape id="_x0000_i1032" type="#_x0000_t75" style="width:400.5pt;height:333.75pt">
+            <v:imagedata r:id="rId20" o:title="favorites"/>
           </v:shape>
         </w:pict>
       </w:r>
       <w:r>
         <w:br w:type="page"/>
       </w:r>
-      <w:bookmarkStart w:id="0" w:name="_GoBack"/>
-      <w:bookmarkEnd w:id="0"/>
     </w:p>
     <w:p/>
     <w:p/>
@@ -10000,14 +9983,12 @@
       <w:r>
         <w:t xml:space="preserve">as an ORM library for database access and </w:t>
       </w:r>
-      <w:proofErr w:type="gramStart"/>
       <w:r>
         <w:rPr>
           <w:b/>
         </w:rPr>
         <w:t>Express</w:t>
       </w:r>
-      <w:proofErr w:type="gramEnd"/>
       <w:r>
         <w:rPr>
           <w:rStyle w:val="Funotenzeichen"/>
@@ -10049,14 +10030,12 @@
       <w:r>
         <w:t xml:space="preserve">Uploaded image files will be stored in the .png image format directly on the server’s file system (contrary to storing them as BLOBS in the database), because that makes it much easier to backup text-based data in the database and to provide demo data. When providing demo images, they do not need to be stored in the database first to be used. To store the images on the file system, the Express module </w:t>
       </w:r>
-      <w:proofErr w:type="spellStart"/>
       <w:r>
         <w:rPr>
           <w:b/>
         </w:rPr>
         <w:t>multer</w:t>
       </w:r>
-      <w:proofErr w:type="spellEnd"/>
       <w:r>
         <w:t xml:space="preserve"> will be used, which is capable of handling </w:t>
       </w:r>
@@ -10500,7 +10479,7 @@
                     </pic:cNvPicPr>
                   </pic:nvPicPr>
                   <pic:blipFill>
-                    <a:blip r:embed="rId22" cstate="print">
+                    <a:blip r:embed="rId21" cstate="print">
                       <a:extLst>
                         <a:ext uri="{28A0092B-C50C-407E-A947-70E740481C1C}">
                           <a14:useLocalDpi xmlns:a14="http://schemas.microsoft.com/office/drawing/2010/main" val="0"/>
@@ -10593,7 +10572,7 @@
                     </pic:cNvPicPr>
                   </pic:nvPicPr>
                   <pic:blipFill>
-                    <a:blip r:embed="rId23">
+                    <a:blip r:embed="rId22">
                       <a:extLst>
                         <a:ext uri="{28A0092B-C50C-407E-A947-70E740481C1C}">
                           <a14:useLocalDpi xmlns:a14="http://schemas.microsoft.com/office/drawing/2010/main" val="0"/>
@@ -10708,7 +10687,7 @@
                     </pic:cNvPicPr>
                   </pic:nvPicPr>
                   <pic:blipFill>
-                    <a:blip r:embed="rId24">
+                    <a:blip r:embed="rId23">
                       <a:extLst>
                         <a:ext uri="{28A0092B-C50C-407E-A947-70E740481C1C}">
                           <a14:useLocalDpi xmlns:a14="http://schemas.microsoft.com/office/drawing/2010/main" val="0"/>
@@ -10779,11 +10758,7 @@
         <w:spacing w:after="0" w:line="276" w:lineRule="auto"/>
       </w:pPr>
       <w:r>
-        <w:t xml:space="preserve">This subsection describes the various REST API Endpoints of the Fuldaflats.de server code. The client accesses these endpoints by sending asynchronous HTTP Requests (AJAX) and retrieves JSON formatted data back. Colons are used to mark path parameters </w:t>
-      </w:r>
-      <w:proofErr w:type="gramStart"/>
-      <w:r>
-        <w:t xml:space="preserve">like </w:t>
+        <w:t xml:space="preserve">This subsection describes the various REST API Endpoints of the Fuldaflats.de server code. The client accesses these endpoints by sending asynchronous HTTP Requests (AJAX) and retrieves JSON formatted data back. Colons are used to mark path parameters like </w:t>
       </w:r>
       <w:r>
         <w:rPr>
@@ -10791,7 +10766,6 @@
         </w:rPr>
         <w:t>:id</w:t>
       </w:r>
-      <w:proofErr w:type="gramEnd"/>
       <w:r>
         <w:t xml:space="preserve">. </w:t>
       </w:r>
@@ -10964,33 +10938,15 @@
                 <w:sz w:val="24"/>
                 <w:szCs w:val="24"/>
               </w:rPr>
-              <w:t>/</w:t>
-            </w:r>
-            <w:proofErr w:type="spellStart"/>
+              <w:t>/api</w:t>
+            </w:r>
             <w:r>
               <w:rPr>
                 <w:sz w:val="24"/>
                 <w:szCs w:val="24"/>
               </w:rPr>
-              <w:t>api</w:t>
-            </w:r>
-            <w:proofErr w:type="spellEnd"/>
-            <w:r>
-              <w:rPr>
-                <w:sz w:val="24"/>
-                <w:szCs w:val="24"/>
-              </w:rPr>
-              <w:t>/users/</w:t>
-            </w:r>
-            <w:proofErr w:type="spellStart"/>
-            <w:r>
-              <w:rPr>
-                <w:sz w:val="24"/>
-                <w:szCs w:val="24"/>
-              </w:rPr>
-              <w:t>auth</w:t>
-            </w:r>
-            <w:proofErr w:type="spellEnd"/>
+              <w:t>/users/auth</w:t>
+            </w:r>
           </w:p>
         </w:tc>
         <w:tc>
@@ -11053,23 +11009,7 @@
                 <w:sz w:val="24"/>
                 <w:szCs w:val="24"/>
               </w:rPr>
-              <w:t>/</w:t>
-            </w:r>
-            <w:proofErr w:type="spellStart"/>
-            <w:r>
-              <w:rPr>
-                <w:sz w:val="24"/>
-                <w:szCs w:val="24"/>
-              </w:rPr>
-              <w:t>api</w:t>
-            </w:r>
-            <w:proofErr w:type="spellEnd"/>
-            <w:r>
-              <w:rPr>
-                <w:sz w:val="24"/>
-                <w:szCs w:val="24"/>
-              </w:rPr>
-              <w:t>/users</w:t>
+              <w:t>/api/users</w:t>
             </w:r>
           </w:p>
         </w:tc>
@@ -11135,23 +11075,7 @@
                 <w:sz w:val="24"/>
                 <w:szCs w:val="24"/>
               </w:rPr>
-              <w:t>/</w:t>
-            </w:r>
-            <w:proofErr w:type="spellStart"/>
-            <w:r>
-              <w:rPr>
-                <w:sz w:val="24"/>
-                <w:szCs w:val="24"/>
-              </w:rPr>
-              <w:t>api</w:t>
-            </w:r>
-            <w:proofErr w:type="spellEnd"/>
-            <w:r>
-              <w:rPr>
-                <w:sz w:val="24"/>
-                <w:szCs w:val="24"/>
-              </w:rPr>
-              <w:t>/users/me</w:t>
+              <w:t>/api/users/me</w:t>
             </w:r>
           </w:p>
         </w:tc>
@@ -11218,23 +11142,7 @@
                 <w:sz w:val="24"/>
                 <w:szCs w:val="24"/>
               </w:rPr>
-              <w:t>/</w:t>
-            </w:r>
-            <w:proofErr w:type="spellStart"/>
-            <w:r>
-              <w:rPr>
-                <w:sz w:val="24"/>
-                <w:szCs w:val="24"/>
-              </w:rPr>
-              <w:t>api</w:t>
-            </w:r>
-            <w:proofErr w:type="spellEnd"/>
-            <w:r>
-              <w:rPr>
-                <w:sz w:val="24"/>
-                <w:szCs w:val="24"/>
-              </w:rPr>
-              <w:t>/users/me</w:t>
+              <w:t>/api/users/me</w:t>
             </w:r>
           </w:p>
         </w:tc>
@@ -11299,23 +11207,7 @@
                 <w:sz w:val="24"/>
                 <w:szCs w:val="24"/>
               </w:rPr>
-              <w:t>/</w:t>
-            </w:r>
-            <w:proofErr w:type="spellStart"/>
-            <w:r>
-              <w:rPr>
-                <w:sz w:val="24"/>
-                <w:szCs w:val="24"/>
-              </w:rPr>
-              <w:t>api</w:t>
-            </w:r>
-            <w:proofErr w:type="spellEnd"/>
-            <w:r>
-              <w:rPr>
-                <w:sz w:val="24"/>
-                <w:szCs w:val="24"/>
-              </w:rPr>
-              <w:t>/users/:id</w:t>
+              <w:t>/api/users/:id</w:t>
             </w:r>
           </w:p>
         </w:tc>
@@ -11381,33 +11273,8 @@
                 <w:sz w:val="24"/>
                 <w:szCs w:val="24"/>
               </w:rPr>
-              <w:t>/</w:t>
-            </w:r>
-            <w:proofErr w:type="spellStart"/>
-            <w:r>
-              <w:rPr>
-                <w:sz w:val="24"/>
-                <w:szCs w:val="24"/>
-              </w:rPr>
-              <w:t>api</w:t>
-            </w:r>
-            <w:proofErr w:type="spellEnd"/>
-            <w:r>
-              <w:rPr>
-                <w:sz w:val="24"/>
-                <w:szCs w:val="24"/>
-              </w:rPr>
-              <w:t>/users/</w:t>
-            </w:r>
-            <w:proofErr w:type="spellStart"/>
-            <w:r>
-              <w:rPr>
-                <w:sz w:val="24"/>
-                <w:szCs w:val="24"/>
-              </w:rPr>
-              <w:t>auth</w:t>
-            </w:r>
-            <w:proofErr w:type="spellEnd"/>
+              <w:t>/api/users/auth</w:t>
+            </w:r>
           </w:p>
         </w:tc>
         <w:tc>
@@ -11597,23 +11464,7 @@
                 <w:sz w:val="24"/>
                 <w:szCs w:val="24"/>
               </w:rPr>
-              <w:t>/</w:t>
-            </w:r>
-            <w:proofErr w:type="spellStart"/>
-            <w:r>
-              <w:rPr>
-                <w:sz w:val="24"/>
-                <w:szCs w:val="24"/>
-              </w:rPr>
-              <w:t>api</w:t>
-            </w:r>
-            <w:proofErr w:type="spellEnd"/>
-            <w:r>
-              <w:rPr>
-                <w:sz w:val="24"/>
-                <w:szCs w:val="24"/>
-              </w:rPr>
-              <w:t>/offers/search</w:t>
+              <w:t>/api/offers/search</w:t>
             </w:r>
           </w:p>
         </w:tc>
@@ -11681,17 +11532,8 @@
                 <w:sz w:val="24"/>
                 <w:szCs w:val="24"/>
               </w:rPr>
-              <w:t>/</w:t>
-            </w:r>
-            <w:proofErr w:type="spellStart"/>
-            <w:r>
-              <w:rPr>
-                <w:sz w:val="24"/>
-                <w:szCs w:val="24"/>
-              </w:rPr>
-              <w:t>api</w:t>
-            </w:r>
-            <w:proofErr w:type="spellEnd"/>
+              <w:t>/api</w:t>
+            </w:r>
             <w:r>
               <w:rPr>
                 <w:sz w:val="24"/>
@@ -11761,59 +11603,27 @@
                 <w:sz w:val="24"/>
                 <w:szCs w:val="24"/>
               </w:rPr>
-              <w:t>/</w:t>
-            </w:r>
-            <w:proofErr w:type="spellStart"/>
-            <w:r>
+              <w:t>/api/offers/:id</w:t>
+            </w:r>
+          </w:p>
+        </w:tc>
+        <w:tc>
+          <w:tcPr>
+            <w:tcW w:w="4099" w:type="dxa"/>
+          </w:tcPr>
+          <w:p>
+            <w:pPr>
               <w:rPr>
                 <w:sz w:val="24"/>
                 <w:szCs w:val="24"/>
               </w:rPr>
-              <w:t>api</w:t>
-            </w:r>
-            <w:proofErr w:type="spellEnd"/>
+            </w:pPr>
             <w:r>
               <w:rPr>
                 <w:sz w:val="24"/>
                 <w:szCs w:val="24"/>
               </w:rPr>
-              <w:t>/offers/:id</w:t>
-            </w:r>
-          </w:p>
-        </w:tc>
-        <w:tc>
-          <w:tcPr>
-            <w:tcW w:w="4099" w:type="dxa"/>
-          </w:tcPr>
-          <w:p>
-            <w:pPr>
-              <w:rPr>
-                <w:sz w:val="24"/>
-                <w:szCs w:val="24"/>
-              </w:rPr>
-            </w:pPr>
-            <w:r>
-              <w:rPr>
-                <w:sz w:val="24"/>
-                <w:szCs w:val="24"/>
-              </w:rPr>
-              <w:t xml:space="preserve">Get detailed information on the offer with </w:t>
-            </w:r>
-            <w:proofErr w:type="gramStart"/>
-            <w:r>
-              <w:rPr>
-                <w:sz w:val="24"/>
-                <w:szCs w:val="24"/>
-              </w:rPr>
-              <w:t>given :id</w:t>
-            </w:r>
-            <w:proofErr w:type="gramEnd"/>
-            <w:r>
-              <w:rPr>
-                <w:sz w:val="24"/>
-                <w:szCs w:val="24"/>
-              </w:rPr>
-              <w:t>. (More information when session is authenticated)</w:t>
+              <w:t>Get detailed information on the offer with given :id. (More information when session is authenticated)</w:t>
             </w:r>
           </w:p>
         </w:tc>
@@ -11859,23 +11669,7 @@
                 <w:sz w:val="24"/>
                 <w:szCs w:val="24"/>
               </w:rPr>
-              <w:t>/</w:t>
-            </w:r>
-            <w:proofErr w:type="spellStart"/>
-            <w:r>
-              <w:rPr>
-                <w:sz w:val="24"/>
-                <w:szCs w:val="24"/>
-              </w:rPr>
-              <w:t>api</w:t>
-            </w:r>
-            <w:proofErr w:type="spellEnd"/>
-            <w:r>
-              <w:rPr>
-                <w:sz w:val="24"/>
-                <w:szCs w:val="24"/>
-              </w:rPr>
-              <w:t>/offers</w:t>
+              <w:t>/api/offers</w:t>
             </w:r>
           </w:p>
         </w:tc>
@@ -11942,23 +11736,7 @@
                 <w:sz w:val="24"/>
                 <w:szCs w:val="24"/>
               </w:rPr>
-              <w:t>/</w:t>
-            </w:r>
-            <w:proofErr w:type="spellStart"/>
-            <w:r>
-              <w:rPr>
-                <w:sz w:val="24"/>
-                <w:szCs w:val="24"/>
-              </w:rPr>
-              <w:t>api</w:t>
-            </w:r>
-            <w:proofErr w:type="spellEnd"/>
-            <w:r>
-              <w:rPr>
-                <w:sz w:val="24"/>
-                <w:szCs w:val="24"/>
-              </w:rPr>
-              <w:t>/offers/:id</w:t>
+              <w:t>/api/offers/:id</w:t>
             </w:r>
           </w:p>
         </w:tc>
@@ -12034,23 +11812,7 @@
                 <w:sz w:val="24"/>
                 <w:szCs w:val="24"/>
               </w:rPr>
-              <w:t>/</w:t>
-            </w:r>
-            <w:proofErr w:type="spellStart"/>
-            <w:r>
-              <w:rPr>
-                <w:sz w:val="24"/>
-                <w:szCs w:val="24"/>
-              </w:rPr>
-              <w:t>api</w:t>
-            </w:r>
-            <w:proofErr w:type="spellEnd"/>
-            <w:r>
-              <w:rPr>
-                <w:sz w:val="24"/>
-                <w:szCs w:val="24"/>
-              </w:rPr>
-              <w:t>/offers/:id</w:t>
+              <w:t>/api/offers/:id</w:t>
             </w:r>
           </w:p>
         </w:tc>
@@ -12117,23 +11879,7 @@
                 <w:sz w:val="24"/>
                 <w:szCs w:val="24"/>
               </w:rPr>
-              <w:t>/</w:t>
-            </w:r>
-            <w:proofErr w:type="spellStart"/>
-            <w:r>
-              <w:rPr>
-                <w:sz w:val="24"/>
-                <w:szCs w:val="24"/>
-              </w:rPr>
-              <w:t>api</w:t>
-            </w:r>
-            <w:proofErr w:type="spellEnd"/>
-            <w:r>
-              <w:rPr>
-                <w:sz w:val="24"/>
-                <w:szCs w:val="24"/>
-              </w:rPr>
-              <w:t>/offers/:id/review</w:t>
+              <w:t>/api/offers/:id/review</w:t>
             </w:r>
           </w:p>
         </w:tc>
@@ -12200,23 +11946,7 @@
                 <w:sz w:val="24"/>
                 <w:szCs w:val="24"/>
               </w:rPr>
-              <w:t>/</w:t>
-            </w:r>
-            <w:proofErr w:type="spellStart"/>
-            <w:r>
-              <w:rPr>
-                <w:sz w:val="24"/>
-                <w:szCs w:val="24"/>
-              </w:rPr>
-              <w:t>api</w:t>
-            </w:r>
-            <w:proofErr w:type="spellEnd"/>
-            <w:r>
-              <w:rPr>
-                <w:sz w:val="24"/>
-                <w:szCs w:val="24"/>
-              </w:rPr>
-              <w:t>/offers/:id/review</w:t>
+              <w:t>/api/offers/:id/review</w:t>
             </w:r>
           </w:p>
         </w:tc>
@@ -12283,23 +12013,7 @@
                 <w:sz w:val="24"/>
                 <w:szCs w:val="24"/>
               </w:rPr>
-              <w:t>/</w:t>
-            </w:r>
-            <w:proofErr w:type="spellStart"/>
-            <w:r>
-              <w:rPr>
-                <w:sz w:val="24"/>
-                <w:szCs w:val="24"/>
-              </w:rPr>
-              <w:t>api</w:t>
-            </w:r>
-            <w:proofErr w:type="spellEnd"/>
-            <w:r>
-              <w:rPr>
-                <w:sz w:val="24"/>
-                <w:szCs w:val="24"/>
-              </w:rPr>
-              <w:t>/offers/:id/favorite</w:t>
+              <w:t>/api/offers/:id/favorite</w:t>
             </w:r>
           </w:p>
         </w:tc>
@@ -12366,23 +12080,7 @@
                 <w:sz w:val="24"/>
                 <w:szCs w:val="24"/>
               </w:rPr>
-              <w:t>/</w:t>
-            </w:r>
-            <w:proofErr w:type="spellStart"/>
-            <w:r>
-              <w:rPr>
-                <w:sz w:val="24"/>
-                <w:szCs w:val="24"/>
-              </w:rPr>
-              <w:t>api</w:t>
-            </w:r>
-            <w:proofErr w:type="spellEnd"/>
-            <w:r>
-              <w:rPr>
-                <w:sz w:val="24"/>
-                <w:szCs w:val="24"/>
-              </w:rPr>
-              <w:t>/offers/:id/favorite</w:t>
+              <w:t>/api/offers/:id/favorite</w:t>
             </w:r>
           </w:p>
         </w:tc>
@@ -12449,23 +12147,7 @@
                 <w:sz w:val="24"/>
                 <w:szCs w:val="24"/>
               </w:rPr>
-              <w:t>/</w:t>
-            </w:r>
-            <w:proofErr w:type="spellStart"/>
-            <w:r>
-              <w:rPr>
-                <w:sz w:val="24"/>
-                <w:szCs w:val="24"/>
-              </w:rPr>
-              <w:t>api</w:t>
-            </w:r>
-            <w:proofErr w:type="spellEnd"/>
-            <w:r>
-              <w:rPr>
-                <w:sz w:val="24"/>
-                <w:szCs w:val="24"/>
-              </w:rPr>
-              <w:t>/tags</w:t>
+              <w:t>/api/tags</w:t>
             </w:r>
           </w:p>
         </w:tc>
@@ -12643,17 +12325,8 @@
                 <w:sz w:val="24"/>
                 <w:szCs w:val="24"/>
               </w:rPr>
-              <w:t>/</w:t>
-            </w:r>
-            <w:proofErr w:type="spellStart"/>
-            <w:r>
-              <w:rPr>
-                <w:sz w:val="24"/>
-                <w:szCs w:val="24"/>
-              </w:rPr>
-              <w:t>api</w:t>
-            </w:r>
-            <w:proofErr w:type="spellEnd"/>
+              <w:t>/api</w:t>
+            </w:r>
             <w:r>
               <w:rPr>
                 <w:sz w:val="24"/>
@@ -13044,9 +12717,8 @@
           <w:sz w:val="22"/>
           <w:szCs w:val="22"/>
         </w:rPr>
-        <w:t xml:space="preserve">ts own features. So far it </w:t>
-      </w:r>
-      <w:proofErr w:type="gramStart"/>
+        <w:t xml:space="preserve">ts own features. So far it work </w:t>
+      </w:r>
       <w:r>
         <w:rPr>
           <w:rFonts w:asciiTheme="minorHAnsi" w:eastAsiaTheme="minorHAnsi" w:hAnsiTheme="minorHAnsi" w:cstheme="minorHAnsi"/>
@@ -13054,9 +12726,8 @@
           <w:sz w:val="22"/>
           <w:szCs w:val="22"/>
         </w:rPr>
-        <w:t>work</w:t>
-      </w:r>
-      <w:proofErr w:type="gramEnd"/>
+        <w:t>well</w:t>
+      </w:r>
       <w:r>
         <w:rPr>
           <w:rFonts w:asciiTheme="minorHAnsi" w:eastAsiaTheme="minorHAnsi" w:hAnsiTheme="minorHAnsi" w:cstheme="minorHAnsi"/>
@@ -13064,7 +12735,7 @@
           <w:sz w:val="22"/>
           <w:szCs w:val="22"/>
         </w:rPr>
-        <w:t xml:space="preserve"> </w:t>
+        <w:t>,</w:t>
       </w:r>
       <w:r>
         <w:rPr>
@@ -13073,17 +12744,68 @@
           <w:sz w:val="22"/>
           <w:szCs w:val="22"/>
         </w:rPr>
-        <w:t>well</w:t>
-      </w:r>
-      <w:r>
+        <w:t xml:space="preserve"> thanks to our expert in project management.</w:t>
+      </w:r>
+    </w:p>
+    <w:p>
+      <w:pPr>
+        <w:spacing w:line="276" w:lineRule="auto"/>
+        <w:jc w:val="both"/>
+      </w:pPr>
+      <w:r>
+        <w:t>Some risks like prioritized non-essential changes, continually schedule extending, dependencies impact from each project, fair tasks sharing must be well managed.</w:t>
+      </w:r>
+    </w:p>
+    <w:p>
+      <w:pPr>
+        <w:pStyle w:val="berschrift2"/>
+        <w:spacing w:line="276" w:lineRule="auto"/>
+        <w:jc w:val="both"/>
+        <w:rPr>
+          <w:rFonts w:asciiTheme="minorHAnsi" w:hAnsiTheme="minorHAnsi" w:cstheme="minorHAnsi"/>
+          <w:b/>
+          <w:color w:val="auto"/>
+          <w:sz w:val="22"/>
+          <w:szCs w:val="22"/>
+        </w:rPr>
+      </w:pPr>
+    </w:p>
+    <w:p>
+      <w:pPr>
+        <w:pStyle w:val="berschrift2"/>
+        <w:spacing w:line="276" w:lineRule="auto"/>
+        <w:jc w:val="both"/>
+        <w:rPr>
+          <w:rFonts w:asciiTheme="minorHAnsi" w:hAnsiTheme="minorHAnsi" w:cstheme="minorHAnsi"/>
+          <w:b/>
+          <w:color w:val="auto"/>
+          <w:sz w:val="22"/>
+          <w:szCs w:val="22"/>
+        </w:rPr>
+      </w:pPr>
+      <w:r>
+        <w:rPr>
+          <w:rFonts w:asciiTheme="minorHAnsi" w:hAnsiTheme="minorHAnsi" w:cstheme="minorHAnsi"/>
+          <w:b/>
+          <w:color w:val="auto"/>
+          <w:sz w:val="22"/>
+          <w:szCs w:val="22"/>
+        </w:rPr>
+        <w:t>Technical risks</w:t>
+      </w:r>
+    </w:p>
+    <w:p>
+      <w:pPr>
+        <w:pStyle w:val="berschrift2"/>
+        <w:spacing w:line="276" w:lineRule="auto"/>
+        <w:jc w:val="both"/>
         <w:rPr>
           <w:rFonts w:asciiTheme="minorHAnsi" w:eastAsiaTheme="minorHAnsi" w:hAnsiTheme="minorHAnsi" w:cstheme="minorHAnsi"/>
           <w:color w:val="auto"/>
           <w:sz w:val="22"/>
           <w:szCs w:val="22"/>
         </w:rPr>
-        <w:t>,</w:t>
-      </w:r>
+      </w:pPr>
       <w:r>
         <w:rPr>
           <w:rFonts w:asciiTheme="minorHAnsi" w:eastAsiaTheme="minorHAnsi" w:hAnsiTheme="minorHAnsi" w:cstheme="minorHAnsi"/>
@@ -13091,75 +12813,6 @@
           <w:sz w:val="22"/>
           <w:szCs w:val="22"/>
         </w:rPr>
-        <w:t xml:space="preserve"> thanks to our expert in project management.</w:t>
-      </w:r>
-    </w:p>
-    <w:p>
-      <w:pPr>
-        <w:spacing w:line="276" w:lineRule="auto"/>
-        <w:jc w:val="both"/>
-      </w:pPr>
-      <w:r>
-        <w:t>Some risks like prioritized non-essential changes, continually schedule extending, dependencies impact from each project, fair tasks sharing must be well managed.</w:t>
-      </w:r>
-    </w:p>
-    <w:p>
-      <w:pPr>
-        <w:pStyle w:val="berschrift2"/>
-        <w:spacing w:line="276" w:lineRule="auto"/>
-        <w:jc w:val="both"/>
-        <w:rPr>
-          <w:rFonts w:asciiTheme="minorHAnsi" w:hAnsiTheme="minorHAnsi" w:cstheme="minorHAnsi"/>
-          <w:b/>
-          <w:color w:val="auto"/>
-          <w:sz w:val="22"/>
-          <w:szCs w:val="22"/>
-        </w:rPr>
-      </w:pPr>
-    </w:p>
-    <w:p>
-      <w:pPr>
-        <w:pStyle w:val="berschrift2"/>
-        <w:spacing w:line="276" w:lineRule="auto"/>
-        <w:jc w:val="both"/>
-        <w:rPr>
-          <w:rFonts w:asciiTheme="minorHAnsi" w:hAnsiTheme="minorHAnsi" w:cstheme="minorHAnsi"/>
-          <w:b/>
-          <w:color w:val="auto"/>
-          <w:sz w:val="22"/>
-          <w:szCs w:val="22"/>
-        </w:rPr>
-      </w:pPr>
-      <w:r>
-        <w:rPr>
-          <w:rFonts w:asciiTheme="minorHAnsi" w:hAnsiTheme="minorHAnsi" w:cstheme="minorHAnsi"/>
-          <w:b/>
-          <w:color w:val="auto"/>
-          <w:sz w:val="22"/>
-          <w:szCs w:val="22"/>
-        </w:rPr>
-        <w:t>Technical risks</w:t>
-      </w:r>
-    </w:p>
-    <w:p>
-      <w:pPr>
-        <w:pStyle w:val="berschrift2"/>
-        <w:spacing w:line="276" w:lineRule="auto"/>
-        <w:jc w:val="both"/>
-        <w:rPr>
-          <w:rFonts w:asciiTheme="minorHAnsi" w:eastAsiaTheme="minorHAnsi" w:hAnsiTheme="minorHAnsi" w:cstheme="minorHAnsi"/>
-          <w:color w:val="auto"/>
-          <w:sz w:val="22"/>
-          <w:szCs w:val="22"/>
-        </w:rPr>
-      </w:pPr>
-      <w:r>
-        <w:rPr>
-          <w:rFonts w:asciiTheme="minorHAnsi" w:eastAsiaTheme="minorHAnsi" w:hAnsiTheme="minorHAnsi" w:cstheme="minorHAnsi"/>
-          <w:color w:val="auto"/>
-          <w:sz w:val="22"/>
-          <w:szCs w:val="22"/>
-        </w:rPr>
         <w:t>The tools which we are using are well documented and tested. We have them already installed and tested on each team member‘s personal computer. The technical leader ensures that all details are well documented.</w:t>
       </w:r>
     </w:p>
@@ -13397,7 +13050,7 @@
     <w:p/>
     <w:tbl>
       <w:tblPr>
-        <w:tblStyle w:val="GridTable4Accent1"/>
+        <w:tblStyle w:val="Gitternetztabelle4Akzent11"/>
         <w:tblW w:w="0" w:type="auto"/>
         <w:tblLook w:val="04A0" w:firstRow="1" w:lastRow="0" w:firstColumn="1" w:lastColumn="0" w:noHBand="0" w:noVBand="1"/>
       </w:tblPr>
@@ -13494,13 +13147,8 @@
               <w:spacing w:line="360" w:lineRule="auto"/>
             </w:pPr>
             <w:r>
-              <w:t xml:space="preserve">Jonas </w:t>
-            </w:r>
-            <w:proofErr w:type="spellStart"/>
-            <w:r>
-              <w:t>Kleinkauf</w:t>
-            </w:r>
-            <w:proofErr w:type="spellEnd"/>
+              <w:t>Jonas Kleinkauf</w:t>
+            </w:r>
           </w:p>
         </w:tc>
         <w:tc>
@@ -13513,7 +13161,13 @@
               <w:cnfStyle w:val="000000000000" w:firstRow="0" w:lastRow="0" w:firstColumn="0" w:lastColumn="0" w:oddVBand="0" w:evenVBand="0" w:oddHBand="0" w:evenHBand="0" w:firstRowFirstColumn="0" w:firstRowLastColumn="0" w:lastRowFirstColumn="0" w:lastRowLastColumn="0"/>
             </w:pPr>
             <w:r>
-              <w:t xml:space="preserve">Technical Lead/ </w:t>
+              <w:t>Technical Lead</w:t>
+            </w:r>
+            <w:r>
+              <w:t xml:space="preserve"> </w:t>
+            </w:r>
+            <w:r>
+              <w:t xml:space="preserve">/ </w:t>
             </w:r>
             <w:r>
               <w:rPr>
@@ -13538,13 +13192,8 @@
               <w:spacing w:line="360" w:lineRule="auto"/>
             </w:pPr>
             <w:r>
-              <w:t xml:space="preserve">Patrick </w:t>
-            </w:r>
-            <w:proofErr w:type="spellStart"/>
-            <w:r>
-              <w:t>Hasenauer</w:t>
-            </w:r>
-            <w:proofErr w:type="spellEnd"/>
+              <w:t>Patrick Hasenauer</w:t>
+            </w:r>
           </w:p>
         </w:tc>
         <w:tc>
@@ -13556,6 +13205,11 @@
               <w:spacing w:line="360" w:lineRule="auto"/>
               <w:cnfStyle w:val="000000100000" w:firstRow="0" w:lastRow="0" w:firstColumn="0" w:lastColumn="0" w:oddVBand="0" w:evenVBand="0" w:oddHBand="1" w:evenHBand="0" w:firstRowFirstColumn="0" w:firstRowLastColumn="0" w:lastRowFirstColumn="0" w:lastRowLastColumn="0"/>
             </w:pPr>
+            <w:bookmarkStart w:id="0" w:name="_GoBack"/>
+            <w:bookmarkEnd w:id="0"/>
+            <w:r>
+              <w:t xml:space="preserve"> </w:t>
+            </w:r>
             <w:r>
               <w:rPr>
                 <w:highlight w:val="yellow"/>
@@ -13577,13 +13231,8 @@
             </w:pPr>
             <w:r>
               <w:lastRenderedPageBreak/>
-              <w:t xml:space="preserve">Martin </w:t>
-            </w:r>
-            <w:proofErr w:type="spellStart"/>
-            <w:r>
-              <w:t>Herbener</w:t>
-            </w:r>
-            <w:proofErr w:type="spellEnd"/>
+              <w:t>Martin Herbener</w:t>
+            </w:r>
           </w:p>
         </w:tc>
         <w:tc>
@@ -13596,7 +13245,13 @@
               <w:cnfStyle w:val="000000000000" w:firstRow="0" w:lastRow="0" w:firstColumn="0" w:lastColumn="0" w:oddVBand="0" w:evenVBand="0" w:oddHBand="0" w:evenHBand="0" w:firstRowFirstColumn="0" w:firstRowLastColumn="0" w:lastRowFirstColumn="0" w:lastRowLastColumn="0"/>
             </w:pPr>
             <w:r>
-              <w:t xml:space="preserve">Server Admin/ </w:t>
+              <w:t>Server Admin</w:t>
+            </w:r>
+            <w:r>
+              <w:t xml:space="preserve"> </w:t>
+            </w:r>
+            <w:r>
+              <w:t xml:space="preserve">/ </w:t>
             </w:r>
             <w:r>
               <w:rPr>
@@ -13621,13 +13276,8 @@
               <w:spacing w:line="360" w:lineRule="auto"/>
             </w:pPr>
             <w:r>
-              <w:t xml:space="preserve">Franz </w:t>
-            </w:r>
-            <w:proofErr w:type="spellStart"/>
-            <w:r>
-              <w:t>Weidmann</w:t>
-            </w:r>
-            <w:proofErr w:type="spellEnd"/>
+              <w:t>Franz Weidmann</w:t>
+            </w:r>
           </w:p>
         </w:tc>
         <w:tc>
@@ -13645,6 +13295,15 @@
               </w:rPr>
               <w:t>Backend</w:t>
             </w:r>
+            <w:r>
+              <w:t xml:space="preserve"> / </w:t>
+            </w:r>
+            <w:r>
+              <w:rPr>
+                <w:highlight w:val="yellow"/>
+              </w:rPr>
+              <w:t>Frontend</w:t>
+            </w:r>
           </w:p>
         </w:tc>
       </w:tr>
@@ -13677,6 +13336,15 @@
                 <w:highlight w:val="cyan"/>
               </w:rPr>
               <w:t>Backend</w:t>
+            </w:r>
+            <w:r>
+              <w:t xml:space="preserve"> / </w:t>
+            </w:r>
+            <w:r>
+              <w:rPr>
+                <w:highlight w:val="yellow"/>
+              </w:rPr>
+              <w:t>Frontend</w:t>
             </w:r>
           </w:p>
         </w:tc>
@@ -13694,19 +13362,9 @@
             <w:pPr>
               <w:spacing w:line="360" w:lineRule="auto"/>
             </w:pPr>
-            <w:proofErr w:type="spellStart"/>
-            <w:r>
-              <w:t>Plisam</w:t>
-            </w:r>
-            <w:proofErr w:type="spellEnd"/>
-            <w:r>
-              <w:t xml:space="preserve"> </w:t>
-            </w:r>
-            <w:proofErr w:type="spellStart"/>
-            <w:r>
-              <w:t>Ekpai-Laodema</w:t>
-            </w:r>
-            <w:proofErr w:type="spellEnd"/>
+            <w:r>
+              <w:t>Plisam Ekpai-Laodema</w:t>
+            </w:r>
           </w:p>
         </w:tc>
         <w:tc>
@@ -13723,6 +13381,15 @@
                 <w:highlight w:val="cyan"/>
               </w:rPr>
               <w:t>Backend</w:t>
+            </w:r>
+            <w:r>
+              <w:t xml:space="preserve"> / </w:t>
+            </w:r>
+            <w:r>
+              <w:rPr>
+                <w:highlight w:val="yellow"/>
+              </w:rPr>
+              <w:t>Frontend</w:t>
             </w:r>
           </w:p>
         </w:tc>
@@ -13740,8 +13407,8 @@
       </w:pPr>
       <w:r>
         <w:pict>
-          <v:shape id="_x0000_i1026" type="#_x0000_t75" style="width:129.6pt;height:129.6pt">
-            <v:imagedata r:id="rId25" o:title="fuldaflats_single_logo_big_flat_circle"/>
+          <v:shape id="_x0000_i1033" type="#_x0000_t75" style="width:129.75pt;height:129.75pt">
+            <v:imagedata r:id="rId24" o:title="fuldaflats_single_logo_big_flat_circle"/>
             <v:shadow offset="12pt,4pt" offset2="20pt,4pt"/>
           </v:shape>
         </w:pict>
@@ -13758,7 +13425,7 @@
 </file>
 
 <file path=word/endnotes.xml><?xml version="1.0" encoding="utf-8"?>
-<w:endnotes xmlns:wpc="http://schemas.microsoft.com/office/word/2010/wordprocessingCanvas" xmlns:mc="http://schemas.openxmlformats.org/markup-compatibility/2006" xmlns:o="urn:schemas-microsoft-com:office:office" xmlns:r="http://schemas.openxmlformats.org/officeDocument/2006/relationships" xmlns:m="http://schemas.openxmlformats.org/officeDocument/2006/math" xmlns:v="urn:schemas-microsoft-com:vml" xmlns:wp14="http://schemas.microsoft.com/office/word/2010/wordprocessingDrawing" xmlns:wp="http://schemas.openxmlformats.org/drawingml/2006/wordprocessingDrawing" xmlns:w10="urn:schemas-microsoft-com:office:word" xmlns:w="http://schemas.openxmlformats.org/wordprocessingml/2006/main" xmlns:w14="http://schemas.microsoft.com/office/word/2010/wordml" xmlns:wpg="http://schemas.microsoft.com/office/word/2010/wordprocessingGroup" xmlns:wpi="http://schemas.microsoft.com/office/word/2010/wordprocessingInk" xmlns:wne="http://schemas.microsoft.com/office/word/2006/wordml" xmlns:wps="http://schemas.microsoft.com/office/word/2010/wordprocessingShape" mc:Ignorable="w14 wp14">
+<w:endnotes xmlns:wpc="http://schemas.microsoft.com/office/word/2010/wordprocessingCanvas" xmlns:cx="http://schemas.microsoft.com/office/drawing/2014/chartex" xmlns:cx1="http://schemas.microsoft.com/office/drawing/2015/9/8/chartex" xmlns:cx2="http://schemas.microsoft.com/office/drawing/2015/10/21/chartex" xmlns:cx3="http://schemas.microsoft.com/office/drawing/2016/5/9/chartex" xmlns:cx4="http://schemas.microsoft.com/office/drawing/2016/5/10/chartex" xmlns:cx5="http://schemas.microsoft.com/office/drawing/2016/5/11/chartex" xmlns:mc="http://schemas.openxmlformats.org/markup-compatibility/2006" xmlns:o="urn:schemas-microsoft-com:office:office" xmlns:r="http://schemas.openxmlformats.org/officeDocument/2006/relationships" xmlns:m="http://schemas.openxmlformats.org/officeDocument/2006/math" xmlns:v="urn:schemas-microsoft-com:vml" xmlns:wp14="http://schemas.microsoft.com/office/word/2010/wordprocessingDrawing" xmlns:wp="http://schemas.openxmlformats.org/drawingml/2006/wordprocessingDrawing" xmlns:w10="urn:schemas-microsoft-com:office:word" xmlns:w="http://schemas.openxmlformats.org/wordprocessingml/2006/main" xmlns:w14="http://schemas.microsoft.com/office/word/2010/wordml" xmlns:w15="http://schemas.microsoft.com/office/word/2012/wordml" xmlns:w16se="http://schemas.microsoft.com/office/word/2015/wordml/symex" xmlns:wpg="http://schemas.microsoft.com/office/word/2010/wordprocessingGroup" xmlns:wpi="http://schemas.microsoft.com/office/word/2010/wordprocessingInk" xmlns:wne="http://schemas.microsoft.com/office/word/2006/wordml" xmlns:wps="http://schemas.microsoft.com/office/word/2010/wordprocessingShape" mc:Ignorable="w14 w15 w16se wp14">
   <w:endnote w:type="separator" w:id="-1">
     <w:p>
       <w:pPr>
@@ -13783,7 +13450,7 @@
 </file>
 
 <file path=word/footnotes.xml><?xml version="1.0" encoding="utf-8"?>
-<w:footnotes xmlns:wpc="http://schemas.microsoft.com/office/word/2010/wordprocessingCanvas" xmlns:mc="http://schemas.openxmlformats.org/markup-compatibility/2006" xmlns:o="urn:schemas-microsoft-com:office:office" xmlns:r="http://schemas.openxmlformats.org/officeDocument/2006/relationships" xmlns:m="http://schemas.openxmlformats.org/officeDocument/2006/math" xmlns:v="urn:schemas-microsoft-com:vml" xmlns:wp14="http://schemas.microsoft.com/office/word/2010/wordprocessingDrawing" xmlns:wp="http://schemas.openxmlformats.org/drawingml/2006/wordprocessingDrawing" xmlns:w10="urn:schemas-microsoft-com:office:word" xmlns:w="http://schemas.openxmlformats.org/wordprocessingml/2006/main" xmlns:w14="http://schemas.microsoft.com/office/word/2010/wordml" xmlns:wpg="http://schemas.microsoft.com/office/word/2010/wordprocessingGroup" xmlns:wpi="http://schemas.microsoft.com/office/word/2010/wordprocessingInk" xmlns:wne="http://schemas.microsoft.com/office/word/2006/wordml" xmlns:wps="http://schemas.microsoft.com/office/word/2010/wordprocessingShape" mc:Ignorable="w14 wp14">
+<w:footnotes xmlns:wpc="http://schemas.microsoft.com/office/word/2010/wordprocessingCanvas" xmlns:cx="http://schemas.microsoft.com/office/drawing/2014/chartex" xmlns:cx1="http://schemas.microsoft.com/office/drawing/2015/9/8/chartex" xmlns:cx2="http://schemas.microsoft.com/office/drawing/2015/10/21/chartex" xmlns:cx3="http://schemas.microsoft.com/office/drawing/2016/5/9/chartex" xmlns:cx4="http://schemas.microsoft.com/office/drawing/2016/5/10/chartex" xmlns:cx5="http://schemas.microsoft.com/office/drawing/2016/5/11/chartex" xmlns:mc="http://schemas.openxmlformats.org/markup-compatibility/2006" xmlns:o="urn:schemas-microsoft-com:office:office" xmlns:r="http://schemas.openxmlformats.org/officeDocument/2006/relationships" xmlns:m="http://schemas.openxmlformats.org/officeDocument/2006/math" xmlns:v="urn:schemas-microsoft-com:vml" xmlns:wp14="http://schemas.microsoft.com/office/word/2010/wordprocessingDrawing" xmlns:wp="http://schemas.openxmlformats.org/drawingml/2006/wordprocessingDrawing" xmlns:w10="urn:schemas-microsoft-com:office:word" xmlns:w="http://schemas.openxmlformats.org/wordprocessingml/2006/main" xmlns:w14="http://schemas.microsoft.com/office/word/2010/wordml" xmlns:w15="http://schemas.microsoft.com/office/word/2012/wordml" xmlns:w16se="http://schemas.microsoft.com/office/word/2015/wordml/symex" xmlns:wpg="http://schemas.microsoft.com/office/word/2010/wordprocessingGroup" xmlns:wpi="http://schemas.microsoft.com/office/word/2010/wordprocessingInk" xmlns:wne="http://schemas.microsoft.com/office/word/2006/wordml" xmlns:wps="http://schemas.microsoft.com/office/word/2010/wordprocessingShape" mc:Ignorable="w14 w15 w16se wp14">
   <w:footnote w:type="separator" w:id="-1">
     <w:p>
       <w:pPr>
@@ -14114,8 +13781,8 @@
 </file>
 
 <file path=word/numbering.xml><?xml version="1.0" encoding="utf-8"?>
-<w:numbering xmlns:wpc="http://schemas.microsoft.com/office/word/2010/wordprocessingCanvas" xmlns:mc="http://schemas.openxmlformats.org/markup-compatibility/2006" xmlns:o="urn:schemas-microsoft-com:office:office" xmlns:r="http://schemas.openxmlformats.org/officeDocument/2006/relationships" xmlns:m="http://schemas.openxmlformats.org/officeDocument/2006/math" xmlns:v="urn:schemas-microsoft-com:vml" xmlns:wp14="http://schemas.microsoft.com/office/word/2010/wordprocessingDrawing" xmlns:wp="http://schemas.openxmlformats.org/drawingml/2006/wordprocessingDrawing" xmlns:w10="urn:schemas-microsoft-com:office:word" xmlns:w="http://schemas.openxmlformats.org/wordprocessingml/2006/main" xmlns:w14="http://schemas.microsoft.com/office/word/2010/wordml" xmlns:wpg="http://schemas.microsoft.com/office/word/2010/wordprocessingGroup" xmlns:wpi="http://schemas.microsoft.com/office/word/2010/wordprocessingInk" xmlns:wne="http://schemas.microsoft.com/office/word/2006/wordml" xmlns:wps="http://schemas.microsoft.com/office/word/2010/wordprocessingShape" mc:Ignorable="w14 wp14">
-  <w:abstractNum w:abstractNumId="0">
+<w:numbering xmlns:wpc="http://schemas.microsoft.com/office/word/2010/wordprocessingCanvas" xmlns:cx="http://schemas.microsoft.com/office/drawing/2014/chartex" xmlns:cx1="http://schemas.microsoft.com/office/drawing/2015/9/8/chartex" xmlns:cx2="http://schemas.microsoft.com/office/drawing/2015/10/21/chartex" xmlns:cx3="http://schemas.microsoft.com/office/drawing/2016/5/9/chartex" xmlns:cx4="http://schemas.microsoft.com/office/drawing/2016/5/10/chartex" xmlns:cx5="http://schemas.microsoft.com/office/drawing/2016/5/11/chartex" xmlns:mc="http://schemas.openxmlformats.org/markup-compatibility/2006" xmlns:o="urn:schemas-microsoft-com:office:office" xmlns:r="http://schemas.openxmlformats.org/officeDocument/2006/relationships" xmlns:m="http://schemas.openxmlformats.org/officeDocument/2006/math" xmlns:v="urn:schemas-microsoft-com:vml" xmlns:wp14="http://schemas.microsoft.com/office/word/2010/wordprocessingDrawing" xmlns:wp="http://schemas.openxmlformats.org/drawingml/2006/wordprocessingDrawing" xmlns:w10="urn:schemas-microsoft-com:office:word" xmlns:w="http://schemas.openxmlformats.org/wordprocessingml/2006/main" xmlns:w14="http://schemas.microsoft.com/office/word/2010/wordml" xmlns:w15="http://schemas.microsoft.com/office/word/2012/wordml" xmlns:w16se="http://schemas.microsoft.com/office/word/2015/wordml/symex" xmlns:wpg="http://schemas.microsoft.com/office/word/2010/wordprocessingGroup" xmlns:wpi="http://schemas.microsoft.com/office/word/2010/wordprocessingInk" xmlns:wne="http://schemas.microsoft.com/office/word/2006/wordml" xmlns:wps="http://schemas.microsoft.com/office/word/2010/wordprocessingShape" mc:Ignorable="w14 w15 w16se wp14">
+  <w:abstractNum w:abstractNumId="0" w15:restartNumberingAfterBreak="0">
     <w:nsid w:val="083E5A07"/>
     <w:multiLevelType w:val="hybridMultilevel"/>
     <w:tmpl w:val="EF563BE0"/>
@@ -14201,7 +13868,7 @@
       </w:pPr>
     </w:lvl>
   </w:abstractNum>
-  <w:abstractNum w:abstractNumId="1">
+  <w:abstractNum w:abstractNumId="1" w15:restartNumberingAfterBreak="0">
     <w:nsid w:val="08FC6100"/>
     <w:multiLevelType w:val="hybridMultilevel"/>
     <w:tmpl w:val="23248D72"/>
@@ -14290,7 +13957,7 @@
       </w:pPr>
     </w:lvl>
   </w:abstractNum>
-  <w:abstractNum w:abstractNumId="2">
+  <w:abstractNum w:abstractNumId="2" w15:restartNumberingAfterBreak="0">
     <w:nsid w:val="0C7B0E13"/>
     <w:multiLevelType w:val="hybridMultilevel"/>
     <w:tmpl w:val="AE2ECD26"/>
@@ -14403,7 +14070,7 @@
       </w:rPr>
     </w:lvl>
   </w:abstractNum>
-  <w:abstractNum w:abstractNumId="3">
+  <w:abstractNum w:abstractNumId="3" w15:restartNumberingAfterBreak="0">
     <w:nsid w:val="169B6AC3"/>
     <w:multiLevelType w:val="hybridMultilevel"/>
     <w:tmpl w:val="4760C558"/>
@@ -14492,7 +14159,7 @@
       </w:pPr>
     </w:lvl>
   </w:abstractNum>
-  <w:abstractNum w:abstractNumId="4">
+  <w:abstractNum w:abstractNumId="4" w15:restartNumberingAfterBreak="0">
     <w:nsid w:val="1F2749A1"/>
     <w:multiLevelType w:val="hybridMultilevel"/>
     <w:tmpl w:val="B11E536C"/>
@@ -14578,7 +14245,7 @@
       </w:pPr>
     </w:lvl>
   </w:abstractNum>
-  <w:abstractNum w:abstractNumId="5">
+  <w:abstractNum w:abstractNumId="5" w15:restartNumberingAfterBreak="0">
     <w:nsid w:val="20871323"/>
     <w:multiLevelType w:val="hybridMultilevel"/>
     <w:tmpl w:val="3B02328A"/>
@@ -14667,7 +14334,7 @@
       </w:pPr>
     </w:lvl>
   </w:abstractNum>
-  <w:abstractNum w:abstractNumId="6">
+  <w:abstractNum w:abstractNumId="6" w15:restartNumberingAfterBreak="0">
     <w:nsid w:val="27397CB3"/>
     <w:multiLevelType w:val="hybridMultilevel"/>
     <w:tmpl w:val="FEE4FDFC"/>
@@ -14779,7 +14446,7 @@
       </w:rPr>
     </w:lvl>
   </w:abstractNum>
-  <w:abstractNum w:abstractNumId="7">
+  <w:abstractNum w:abstractNumId="7" w15:restartNumberingAfterBreak="0">
     <w:nsid w:val="2D5D175E"/>
     <w:multiLevelType w:val="hybridMultilevel"/>
     <w:tmpl w:val="3A6475C0"/>
@@ -14892,7 +14559,7 @@
       </w:rPr>
     </w:lvl>
   </w:abstractNum>
-  <w:abstractNum w:abstractNumId="8">
+  <w:abstractNum w:abstractNumId="8" w15:restartNumberingAfterBreak="0">
     <w:nsid w:val="31460243"/>
     <w:multiLevelType w:val="hybridMultilevel"/>
     <w:tmpl w:val="E746F4CA"/>
@@ -14981,7 +14648,7 @@
       </w:pPr>
     </w:lvl>
   </w:abstractNum>
-  <w:abstractNum w:abstractNumId="9">
+  <w:abstractNum w:abstractNumId="9" w15:restartNumberingAfterBreak="0">
     <w:nsid w:val="31ED0044"/>
     <w:multiLevelType w:val="hybridMultilevel"/>
     <w:tmpl w:val="D5B8710A"/>
@@ -15070,7 +14737,7 @@
       </w:pPr>
     </w:lvl>
   </w:abstractNum>
-  <w:abstractNum w:abstractNumId="10">
+  <w:abstractNum w:abstractNumId="10" w15:restartNumberingAfterBreak="0">
     <w:nsid w:val="32867C1A"/>
     <w:multiLevelType w:val="hybridMultilevel"/>
     <w:tmpl w:val="A59E07A4"/>
@@ -15156,7 +14823,7 @@
       </w:pPr>
     </w:lvl>
   </w:abstractNum>
-  <w:abstractNum w:abstractNumId="11">
+  <w:abstractNum w:abstractNumId="11" w15:restartNumberingAfterBreak="0">
     <w:nsid w:val="37DC416B"/>
     <w:multiLevelType w:val="hybridMultilevel"/>
     <w:tmpl w:val="DE2E1B22"/>
@@ -15242,7 +14909,7 @@
       </w:pPr>
     </w:lvl>
   </w:abstractNum>
-  <w:abstractNum w:abstractNumId="12">
+  <w:abstractNum w:abstractNumId="12" w15:restartNumberingAfterBreak="0">
     <w:nsid w:val="39DB359D"/>
     <w:multiLevelType w:val="hybridMultilevel"/>
     <w:tmpl w:val="36D87342"/>
@@ -15355,7 +15022,7 @@
       </w:rPr>
     </w:lvl>
   </w:abstractNum>
-  <w:abstractNum w:abstractNumId="13">
+  <w:abstractNum w:abstractNumId="13" w15:restartNumberingAfterBreak="0">
     <w:nsid w:val="42033138"/>
     <w:multiLevelType w:val="hybridMultilevel"/>
     <w:tmpl w:val="CE4E103A"/>
@@ -15468,7 +15135,7 @@
       </w:rPr>
     </w:lvl>
   </w:abstractNum>
-  <w:abstractNum w:abstractNumId="14">
+  <w:abstractNum w:abstractNumId="14" w15:restartNumberingAfterBreak="0">
     <w:nsid w:val="47AF4B82"/>
     <w:multiLevelType w:val="hybridMultilevel"/>
     <w:tmpl w:val="B0A2A852"/>
@@ -15581,7 +15248,7 @@
       </w:rPr>
     </w:lvl>
   </w:abstractNum>
-  <w:abstractNum w:abstractNumId="15">
+  <w:abstractNum w:abstractNumId="15" w15:restartNumberingAfterBreak="0">
     <w:nsid w:val="4BF06C3E"/>
     <w:multiLevelType w:val="hybridMultilevel"/>
     <w:tmpl w:val="9732C586"/>
@@ -15667,7 +15334,7 @@
       </w:pPr>
     </w:lvl>
   </w:abstractNum>
-  <w:abstractNum w:abstractNumId="16">
+  <w:abstractNum w:abstractNumId="16" w15:restartNumberingAfterBreak="0">
     <w:nsid w:val="4F733922"/>
     <w:multiLevelType w:val="hybridMultilevel"/>
     <w:tmpl w:val="D7021CF6"/>
@@ -15756,7 +15423,7 @@
       </w:pPr>
     </w:lvl>
   </w:abstractNum>
-  <w:abstractNum w:abstractNumId="17">
+  <w:abstractNum w:abstractNumId="17" w15:restartNumberingAfterBreak="0">
     <w:nsid w:val="512F3B1F"/>
     <w:multiLevelType w:val="hybridMultilevel"/>
     <w:tmpl w:val="C8F26586"/>
@@ -15842,7 +15509,7 @@
       </w:pPr>
     </w:lvl>
   </w:abstractNum>
-  <w:abstractNum w:abstractNumId="18">
+  <w:abstractNum w:abstractNumId="18" w15:restartNumberingAfterBreak="0">
     <w:nsid w:val="5A9D0D84"/>
     <w:multiLevelType w:val="hybridMultilevel"/>
     <w:tmpl w:val="7FCE7482"/>
@@ -15955,7 +15622,7 @@
       </w:rPr>
     </w:lvl>
   </w:abstractNum>
-  <w:abstractNum w:abstractNumId="19">
+  <w:abstractNum w:abstractNumId="19" w15:restartNumberingAfterBreak="0">
     <w:nsid w:val="629A7D1C"/>
     <w:multiLevelType w:val="hybridMultilevel"/>
     <w:tmpl w:val="4692ABCE"/>
@@ -16044,7 +15711,7 @@
       </w:pPr>
     </w:lvl>
   </w:abstractNum>
-  <w:abstractNum w:abstractNumId="20">
+  <w:abstractNum w:abstractNumId="20" w15:restartNumberingAfterBreak="0">
     <w:nsid w:val="644A286A"/>
     <w:multiLevelType w:val="hybridMultilevel"/>
     <w:tmpl w:val="E746F4CA"/>
@@ -16133,7 +15800,7 @@
       </w:pPr>
     </w:lvl>
   </w:abstractNum>
-  <w:abstractNum w:abstractNumId="21">
+  <w:abstractNum w:abstractNumId="21" w15:restartNumberingAfterBreak="0">
     <w:nsid w:val="67590466"/>
     <w:multiLevelType w:val="hybridMultilevel"/>
     <w:tmpl w:val="D5B8710A"/>
@@ -16222,7 +15889,7 @@
       </w:pPr>
     </w:lvl>
   </w:abstractNum>
-  <w:abstractNum w:abstractNumId="22">
+  <w:abstractNum w:abstractNumId="22" w15:restartNumberingAfterBreak="0">
     <w:nsid w:val="69791B24"/>
     <w:multiLevelType w:val="hybridMultilevel"/>
     <w:tmpl w:val="32E61042"/>
@@ -16311,7 +15978,7 @@
       </w:pPr>
     </w:lvl>
   </w:abstractNum>
-  <w:abstractNum w:abstractNumId="23">
+  <w:abstractNum w:abstractNumId="23" w15:restartNumberingAfterBreak="0">
     <w:nsid w:val="6C926C54"/>
     <w:multiLevelType w:val="hybridMultilevel"/>
     <w:tmpl w:val="5450D5FA"/>
@@ -16397,7 +16064,7 @@
       </w:pPr>
     </w:lvl>
   </w:abstractNum>
-  <w:abstractNum w:abstractNumId="24">
+  <w:abstractNum w:abstractNumId="24" w15:restartNumberingAfterBreak="0">
     <w:nsid w:val="74B756A5"/>
     <w:multiLevelType w:val="hybridMultilevel"/>
     <w:tmpl w:val="5D0E69CE"/>
@@ -16483,7 +16150,7 @@
       </w:pPr>
     </w:lvl>
   </w:abstractNum>
-  <w:abstractNum w:abstractNumId="25">
+  <w:abstractNum w:abstractNumId="25" w15:restartNumberingAfterBreak="0">
     <w:nsid w:val="78786E33"/>
     <w:multiLevelType w:val="hybridMultilevel"/>
     <w:tmpl w:val="C61212EA"/>
@@ -16596,7 +16263,7 @@
       </w:rPr>
     </w:lvl>
   </w:abstractNum>
-  <w:abstractNum w:abstractNumId="26">
+  <w:abstractNum w:abstractNumId="26" w15:restartNumberingAfterBreak="0">
     <w:nsid w:val="7C466BCC"/>
     <w:multiLevelType w:val="hybridMultilevel"/>
     <w:tmpl w:val="63145758"/>
@@ -16767,7 +16434,7 @@
 </file>
 
 <file path=word/styles.xml><?xml version="1.0" encoding="utf-8"?>
-<w:styles xmlns:mc="http://schemas.openxmlformats.org/markup-compatibility/2006" xmlns:r="http://schemas.openxmlformats.org/officeDocument/2006/relationships" xmlns:w="http://schemas.openxmlformats.org/wordprocessingml/2006/main" xmlns:w14="http://schemas.microsoft.com/office/word/2010/wordml" mc:Ignorable="w14">
+<w:styles xmlns:mc="http://schemas.openxmlformats.org/markup-compatibility/2006" xmlns:r="http://schemas.openxmlformats.org/officeDocument/2006/relationships" xmlns:w="http://schemas.openxmlformats.org/wordprocessingml/2006/main" xmlns:w14="http://schemas.microsoft.com/office/word/2010/wordml" xmlns:w15="http://schemas.microsoft.com/office/word/2012/wordml" xmlns:w16se="http://schemas.microsoft.com/office/word/2015/wordml/symex" mc:Ignorable="w14 w15 w16se">
   <w:docDefaults>
     <w:rPrDefault>
       <w:rPr>
@@ -16783,145 +16450,381 @@
       </w:pPr>
     </w:pPrDefault>
   </w:docDefaults>
-  <w:latentStyles w:defLockedState="0" w:defUIPriority="99" w:defSemiHidden="1" w:defUnhideWhenUsed="1" w:defQFormat="0" w:count="267">
-    <w:lsdException w:name="Normal" w:semiHidden="0" w:uiPriority="0" w:unhideWhenUsed="0" w:qFormat="1"/>
-    <w:lsdException w:name="heading 1" w:semiHidden="0" w:uiPriority="9" w:unhideWhenUsed="0" w:qFormat="1"/>
-    <w:lsdException w:name="heading 2" w:uiPriority="9" w:qFormat="1"/>
-    <w:lsdException w:name="heading 3" w:uiPriority="9" w:qFormat="1"/>
-    <w:lsdException w:name="heading 4" w:uiPriority="9" w:qFormat="1"/>
-    <w:lsdException w:name="heading 5" w:uiPriority="9" w:qFormat="1"/>
-    <w:lsdException w:name="heading 6" w:uiPriority="9" w:qFormat="1"/>
-    <w:lsdException w:name="heading 7" w:uiPriority="9" w:qFormat="1"/>
-    <w:lsdException w:name="heading 8" w:uiPriority="9" w:qFormat="1"/>
-    <w:lsdException w:name="heading 9" w:uiPriority="9" w:qFormat="1"/>
-    <w:lsdException w:name="toc 1" w:uiPriority="39"/>
-    <w:lsdException w:name="toc 2" w:uiPriority="39"/>
-    <w:lsdException w:name="toc 3" w:uiPriority="39"/>
-    <w:lsdException w:name="toc 4" w:uiPriority="39"/>
-    <w:lsdException w:name="toc 5" w:uiPriority="39"/>
-    <w:lsdException w:name="toc 6" w:uiPriority="39"/>
-    <w:lsdException w:name="toc 7" w:uiPriority="39"/>
-    <w:lsdException w:name="toc 8" w:uiPriority="39"/>
-    <w:lsdException w:name="toc 9" w:uiPriority="39"/>
-    <w:lsdException w:name="caption" w:uiPriority="35" w:qFormat="1"/>
-    <w:lsdException w:name="Title" w:semiHidden="0" w:uiPriority="10" w:unhideWhenUsed="0" w:qFormat="1"/>
-    <w:lsdException w:name="Default Paragraph Font" w:uiPriority="1"/>
-    <w:lsdException w:name="Body Text" w:uiPriority="0"/>
-    <w:lsdException w:name="Subtitle" w:semiHidden="0" w:uiPriority="11" w:unhideWhenUsed="0" w:qFormat="1"/>
-    <w:lsdException w:name="Strong" w:semiHidden="0" w:uiPriority="22" w:unhideWhenUsed="0" w:qFormat="1"/>
-    <w:lsdException w:name="Emphasis" w:semiHidden="0" w:uiPriority="20" w:unhideWhenUsed="0" w:qFormat="1"/>
-    <w:lsdException w:name="Table Grid" w:semiHidden="0" w:uiPriority="39" w:unhideWhenUsed="0"/>
-    <w:lsdException w:name="Placeholder Text" w:unhideWhenUsed="0"/>
-    <w:lsdException w:name="No Spacing" w:semiHidden="0" w:uiPriority="1" w:unhideWhenUsed="0" w:qFormat="1"/>
-    <w:lsdException w:name="Light Shading" w:semiHidden="0" w:uiPriority="60" w:unhideWhenUsed="0"/>
-    <w:lsdException w:name="Light List" w:semiHidden="0" w:uiPriority="61" w:unhideWhenUsed="0"/>
-    <w:lsdException w:name="Light Grid" w:semiHidden="0" w:uiPriority="62" w:unhideWhenUsed="0"/>
-    <w:lsdException w:name="Medium Shading 1" w:semiHidden="0" w:uiPriority="63" w:unhideWhenUsed="0"/>
-    <w:lsdException w:name="Medium Shading 2" w:semiHidden="0" w:uiPriority="64" w:unhideWhenUsed="0"/>
-    <w:lsdException w:name="Medium List 1" w:semiHidden="0" w:uiPriority="65" w:unhideWhenUsed="0"/>
-    <w:lsdException w:name="Medium List 2" w:semiHidden="0" w:uiPriority="66" w:unhideWhenUsed="0"/>
-    <w:lsdException w:name="Medium Grid 1" w:semiHidden="0" w:uiPriority="67" w:unhideWhenUsed="0"/>
-    <w:lsdException w:name="Medium Grid 2" w:semiHidden="0" w:uiPriority="68" w:unhideWhenUsed="0"/>
-    <w:lsdException w:name="Medium Grid 3" w:semiHidden="0" w:uiPriority="69" w:unhideWhenUsed="0"/>
-    <w:lsdException w:name="Dark List" w:semiHidden="0" w:uiPriority="70" w:unhideWhenUsed="0"/>
-    <w:lsdException w:name="Colorful Shading" w:semiHidden="0" w:uiPriority="71" w:unhideWhenUsed="0"/>
-    <w:lsdException w:name="Colorful List" w:semiHidden="0" w:uiPriority="72" w:unhideWhenUsed="0"/>
-    <w:lsdException w:name="Colorful Grid" w:semiHidden="0" w:uiPriority="73" w:unhideWhenUsed="0"/>
-    <w:lsdException w:name="Light Shading Accent 1" w:semiHidden="0" w:uiPriority="60" w:unhideWhenUsed="0"/>
-    <w:lsdException w:name="Light List Accent 1" w:semiHidden="0" w:uiPriority="61" w:unhideWhenUsed="0"/>
-    <w:lsdException w:name="Light Grid Accent 1" w:semiHidden="0" w:uiPriority="62" w:unhideWhenUsed="0"/>
-    <w:lsdException w:name="Medium Shading 1 Accent 1" w:semiHidden="0" w:uiPriority="63" w:unhideWhenUsed="0"/>
-    <w:lsdException w:name="Medium Shading 2 Accent 1" w:semiHidden="0" w:uiPriority="64" w:unhideWhenUsed="0"/>
-    <w:lsdException w:name="Medium List 1 Accent 1" w:semiHidden="0" w:uiPriority="65" w:unhideWhenUsed="0"/>
-    <w:lsdException w:name="Revision" w:unhideWhenUsed="0"/>
-    <w:lsdException w:name="List Paragraph" w:semiHidden="0" w:uiPriority="34" w:unhideWhenUsed="0" w:qFormat="1"/>
-    <w:lsdException w:name="Quote" w:semiHidden="0" w:uiPriority="29" w:unhideWhenUsed="0" w:qFormat="1"/>
-    <w:lsdException w:name="Intense Quote" w:semiHidden="0" w:uiPriority="30" w:unhideWhenUsed="0" w:qFormat="1"/>
-    <w:lsdException w:name="Medium List 2 Accent 1" w:semiHidden="0" w:uiPriority="66" w:unhideWhenUsed="0"/>
-    <w:lsdException w:name="Medium Grid 1 Accent 1" w:semiHidden="0" w:uiPriority="67" w:unhideWhenUsed="0"/>
-    <w:lsdException w:name="Medium Grid 2 Accent 1" w:semiHidden="0" w:uiPriority="68" w:unhideWhenUsed="0"/>
-    <w:lsdException w:name="Medium Grid 3 Accent 1" w:semiHidden="0" w:uiPriority="69" w:unhideWhenUsed="0"/>
-    <w:lsdException w:name="Dark List Accent 1" w:semiHidden="0" w:uiPriority="70" w:unhideWhenUsed="0"/>
-    <w:lsdException w:name="Colorful Shading Accent 1" w:semiHidden="0" w:uiPriority="71" w:unhideWhenUsed="0"/>
-    <w:lsdException w:name="Colorful List Accent 1" w:semiHidden="0" w:uiPriority="72" w:unhideWhenUsed="0"/>
-    <w:lsdException w:name="Colorful Grid Accent 1" w:semiHidden="0" w:uiPriority="73" w:unhideWhenUsed="0"/>
-    <w:lsdException w:name="Light Shading Accent 2" w:semiHidden="0" w:uiPriority="60" w:unhideWhenUsed="0"/>
-    <w:lsdException w:name="Light List Accent 2" w:semiHidden="0" w:uiPriority="61" w:unhideWhenUsed="0"/>
-    <w:lsdException w:name="Light Grid Accent 2" w:semiHidden="0" w:uiPriority="62" w:unhideWhenUsed="0"/>
-    <w:lsdException w:name="Medium Shading 1 Accent 2" w:semiHidden="0" w:uiPriority="63" w:unhideWhenUsed="0"/>
-    <w:lsdException w:name="Medium Shading 2 Accent 2" w:semiHidden="0" w:uiPriority="64" w:unhideWhenUsed="0"/>
-    <w:lsdException w:name="Medium List 1 Accent 2" w:semiHidden="0" w:uiPriority="65" w:unhideWhenUsed="0"/>
-    <w:lsdException w:name="Medium List 2 Accent 2" w:semiHidden="0" w:uiPriority="66" w:unhideWhenUsed="0"/>
-    <w:lsdException w:name="Medium Grid 1 Accent 2" w:semiHidden="0" w:uiPriority="67" w:unhideWhenUsed="0"/>
-    <w:lsdException w:name="Medium Grid 2 Accent 2" w:semiHidden="0" w:uiPriority="68" w:unhideWhenUsed="0"/>
-    <w:lsdException w:name="Medium Grid 3 Accent 2" w:semiHidden="0" w:uiPriority="69" w:unhideWhenUsed="0"/>
-    <w:lsdException w:name="Dark List Accent 2" w:semiHidden="0" w:uiPriority="70" w:unhideWhenUsed="0"/>
-    <w:lsdException w:name="Colorful Shading Accent 2" w:semiHidden="0" w:uiPriority="71" w:unhideWhenUsed="0"/>
-    <w:lsdException w:name="Colorful List Accent 2" w:semiHidden="0" w:uiPriority="72" w:unhideWhenUsed="0"/>
-    <w:lsdException w:name="Colorful Grid Accent 2" w:semiHidden="0" w:uiPriority="73" w:unhideWhenUsed="0"/>
-    <w:lsdException w:name="Light Shading Accent 3" w:semiHidden="0" w:uiPriority="60" w:unhideWhenUsed="0"/>
-    <w:lsdException w:name="Light List Accent 3" w:semiHidden="0" w:uiPriority="61" w:unhideWhenUsed="0"/>
-    <w:lsdException w:name="Light Grid Accent 3" w:semiHidden="0" w:uiPriority="62" w:unhideWhenUsed="0"/>
-    <w:lsdException w:name="Medium Shading 1 Accent 3" w:semiHidden="0" w:uiPriority="63" w:unhideWhenUsed="0"/>
-    <w:lsdException w:name="Medium Shading 2 Accent 3" w:semiHidden="0" w:uiPriority="64" w:unhideWhenUsed="0"/>
-    <w:lsdException w:name="Medium List 1 Accent 3" w:semiHidden="0" w:uiPriority="65" w:unhideWhenUsed="0"/>
-    <w:lsdException w:name="Medium List 2 Accent 3" w:semiHidden="0" w:uiPriority="66" w:unhideWhenUsed="0"/>
-    <w:lsdException w:name="Medium Grid 1 Accent 3" w:semiHidden="0" w:uiPriority="67" w:unhideWhenUsed="0"/>
-    <w:lsdException w:name="Medium Grid 2 Accent 3" w:semiHidden="0" w:uiPriority="68" w:unhideWhenUsed="0"/>
-    <w:lsdException w:name="Medium Grid 3 Accent 3" w:semiHidden="0" w:uiPriority="69" w:unhideWhenUsed="0"/>
-    <w:lsdException w:name="Dark List Accent 3" w:semiHidden="0" w:uiPriority="70" w:unhideWhenUsed="0"/>
-    <w:lsdException w:name="Colorful Shading Accent 3" w:semiHidden="0" w:uiPriority="71" w:unhideWhenUsed="0"/>
-    <w:lsdException w:name="Colorful List Accent 3" w:semiHidden="0" w:uiPriority="72" w:unhideWhenUsed="0"/>
-    <w:lsdException w:name="Colorful Grid Accent 3" w:semiHidden="0" w:uiPriority="73" w:unhideWhenUsed="0"/>
-    <w:lsdException w:name="Light Shading Accent 4" w:semiHidden="0" w:uiPriority="60" w:unhideWhenUsed="0"/>
-    <w:lsdException w:name="Light List Accent 4" w:semiHidden="0" w:uiPriority="61" w:unhideWhenUsed="0"/>
-    <w:lsdException w:name="Light Grid Accent 4" w:semiHidden="0" w:uiPriority="62" w:unhideWhenUsed="0"/>
-    <w:lsdException w:name="Medium Shading 1 Accent 4" w:semiHidden="0" w:uiPriority="63" w:unhideWhenUsed="0"/>
-    <w:lsdException w:name="Medium Shading 2 Accent 4" w:semiHidden="0" w:uiPriority="64" w:unhideWhenUsed="0"/>
-    <w:lsdException w:name="Medium List 1 Accent 4" w:semiHidden="0" w:uiPriority="65" w:unhideWhenUsed="0"/>
-    <w:lsdException w:name="Medium List 2 Accent 4" w:semiHidden="0" w:uiPriority="66" w:unhideWhenUsed="0"/>
-    <w:lsdException w:name="Medium Grid 1 Accent 4" w:semiHidden="0" w:uiPriority="67" w:unhideWhenUsed="0"/>
-    <w:lsdException w:name="Medium Grid 2 Accent 4" w:semiHidden="0" w:uiPriority="68" w:unhideWhenUsed="0"/>
-    <w:lsdException w:name="Medium Grid 3 Accent 4" w:semiHidden="0" w:uiPriority="69" w:unhideWhenUsed="0"/>
-    <w:lsdException w:name="Dark List Accent 4" w:semiHidden="0" w:uiPriority="70" w:unhideWhenUsed="0"/>
-    <w:lsdException w:name="Colorful Shading Accent 4" w:semiHidden="0" w:uiPriority="71" w:unhideWhenUsed="0"/>
-    <w:lsdException w:name="Colorful List Accent 4" w:semiHidden="0" w:uiPriority="72" w:unhideWhenUsed="0"/>
-    <w:lsdException w:name="Colorful Grid Accent 4" w:semiHidden="0" w:uiPriority="73" w:unhideWhenUsed="0"/>
-    <w:lsdException w:name="Light Shading Accent 5" w:semiHidden="0" w:uiPriority="60" w:unhideWhenUsed="0"/>
-    <w:lsdException w:name="Light List Accent 5" w:semiHidden="0" w:uiPriority="61" w:unhideWhenUsed="0"/>
-    <w:lsdException w:name="Light Grid Accent 5" w:semiHidden="0" w:uiPriority="62" w:unhideWhenUsed="0"/>
-    <w:lsdException w:name="Medium Shading 1 Accent 5" w:semiHidden="0" w:uiPriority="63" w:unhideWhenUsed="0"/>
-    <w:lsdException w:name="Medium Shading 2 Accent 5" w:semiHidden="0" w:uiPriority="64" w:unhideWhenUsed="0"/>
-    <w:lsdException w:name="Medium List 1 Accent 5" w:semiHidden="0" w:uiPriority="65" w:unhideWhenUsed="0"/>
-    <w:lsdException w:name="Medium List 2 Accent 5" w:semiHidden="0" w:uiPriority="66" w:unhideWhenUsed="0"/>
-    <w:lsdException w:name="Medium Grid 1 Accent 5" w:semiHidden="0" w:uiPriority="67" w:unhideWhenUsed="0"/>
-    <w:lsdException w:name="Medium Grid 2 Accent 5" w:semiHidden="0" w:uiPriority="68" w:unhideWhenUsed="0"/>
-    <w:lsdException w:name="Medium Grid 3 Accent 5" w:semiHidden="0" w:uiPriority="69" w:unhideWhenUsed="0"/>
-    <w:lsdException w:name="Dark List Accent 5" w:semiHidden="0" w:uiPriority="70" w:unhideWhenUsed="0"/>
-    <w:lsdException w:name="Colorful Shading Accent 5" w:semiHidden="0" w:uiPriority="71" w:unhideWhenUsed="0"/>
-    <w:lsdException w:name="Colorful List Accent 5" w:semiHidden="0" w:uiPriority="72" w:unhideWhenUsed="0"/>
-    <w:lsdException w:name="Colorful Grid Accent 5" w:semiHidden="0" w:uiPriority="73" w:unhideWhenUsed="0"/>
-    <w:lsdException w:name="Light Shading Accent 6" w:semiHidden="0" w:uiPriority="60" w:unhideWhenUsed="0"/>
-    <w:lsdException w:name="Light List Accent 6" w:semiHidden="0" w:uiPriority="61" w:unhideWhenUsed="0"/>
-    <w:lsdException w:name="Light Grid Accent 6" w:semiHidden="0" w:uiPriority="62" w:unhideWhenUsed="0"/>
-    <w:lsdException w:name="Medium Shading 1 Accent 6" w:semiHidden="0" w:uiPriority="63" w:unhideWhenUsed="0"/>
-    <w:lsdException w:name="Medium Shading 2 Accent 6" w:semiHidden="0" w:uiPriority="64" w:unhideWhenUsed="0"/>
-    <w:lsdException w:name="Medium List 1 Accent 6" w:semiHidden="0" w:uiPriority="65" w:unhideWhenUsed="0"/>
-    <w:lsdException w:name="Medium List 2 Accent 6" w:semiHidden="0" w:uiPriority="66" w:unhideWhenUsed="0"/>
-    <w:lsdException w:name="Medium Grid 1 Accent 6" w:semiHidden="0" w:uiPriority="67" w:unhideWhenUsed="0"/>
-    <w:lsdException w:name="Medium Grid 2 Accent 6" w:semiHidden="0" w:uiPriority="68" w:unhideWhenUsed="0"/>
-    <w:lsdException w:name="Medium Grid 3 Accent 6" w:semiHidden="0" w:uiPriority="69" w:unhideWhenUsed="0"/>
-    <w:lsdException w:name="Dark List Accent 6" w:semiHidden="0" w:uiPriority="70" w:unhideWhenUsed="0"/>
-    <w:lsdException w:name="Colorful Shading Accent 6" w:semiHidden="0" w:uiPriority="71" w:unhideWhenUsed="0"/>
-    <w:lsdException w:name="Colorful List Accent 6" w:semiHidden="0" w:uiPriority="72" w:unhideWhenUsed="0"/>
-    <w:lsdException w:name="Colorful Grid Accent 6" w:semiHidden="0" w:uiPriority="73" w:unhideWhenUsed="0"/>
-    <w:lsdException w:name="Subtle Emphasis" w:semiHidden="0" w:uiPriority="19" w:unhideWhenUsed="0" w:qFormat="1"/>
-    <w:lsdException w:name="Intense Emphasis" w:semiHidden="0" w:uiPriority="21" w:unhideWhenUsed="0" w:qFormat="1"/>
-    <w:lsdException w:name="Subtle Reference" w:semiHidden="0" w:uiPriority="31" w:unhideWhenUsed="0" w:qFormat="1"/>
-    <w:lsdException w:name="Intense Reference" w:semiHidden="0" w:uiPriority="32" w:unhideWhenUsed="0" w:qFormat="1"/>
-    <w:lsdException w:name="Book Title" w:semiHidden="0" w:uiPriority="33" w:unhideWhenUsed="0" w:qFormat="1"/>
-    <w:lsdException w:name="Bibliography" w:uiPriority="37"/>
-    <w:lsdException w:name="TOC Heading" w:uiPriority="39" w:qFormat="1"/>
+  <w:latentStyles w:defLockedState="0" w:defUIPriority="99" w:defSemiHidden="0" w:defUnhideWhenUsed="0" w:defQFormat="0" w:count="374">
+    <w:lsdException w:name="Normal" w:uiPriority="0" w:qFormat="1"/>
+    <w:lsdException w:name="heading 1" w:uiPriority="9" w:qFormat="1"/>
+    <w:lsdException w:name="heading 2" w:semiHidden="1" w:uiPriority="9" w:unhideWhenUsed="1" w:qFormat="1"/>
+    <w:lsdException w:name="heading 3" w:semiHidden="1" w:uiPriority="9" w:unhideWhenUsed="1" w:qFormat="1"/>
+    <w:lsdException w:name="heading 4" w:semiHidden="1" w:uiPriority="9" w:unhideWhenUsed="1" w:qFormat="1"/>
+    <w:lsdException w:name="heading 5" w:semiHidden="1" w:uiPriority="9" w:unhideWhenUsed="1" w:qFormat="1"/>
+    <w:lsdException w:name="heading 6" w:semiHidden="1" w:uiPriority="9" w:unhideWhenUsed="1" w:qFormat="1"/>
+    <w:lsdException w:name="heading 7" w:semiHidden="1" w:uiPriority="9" w:unhideWhenUsed="1" w:qFormat="1"/>
+    <w:lsdException w:name="heading 8" w:semiHidden="1" w:uiPriority="9" w:unhideWhenUsed="1" w:qFormat="1"/>
+    <w:lsdException w:name="heading 9" w:semiHidden="1" w:uiPriority="9" w:unhideWhenUsed="1" w:qFormat="1"/>
+    <w:lsdException w:name="index 1" w:semiHidden="1" w:unhideWhenUsed="1"/>
+    <w:lsdException w:name="index 2" w:semiHidden="1" w:unhideWhenUsed="1"/>
+    <w:lsdException w:name="index 3" w:semiHidden="1" w:unhideWhenUsed="1"/>
+    <w:lsdException w:name="index 4" w:semiHidden="1" w:unhideWhenUsed="1"/>
+    <w:lsdException w:name="index 5" w:semiHidden="1" w:unhideWhenUsed="1"/>
+    <w:lsdException w:name="index 6" w:semiHidden="1" w:unhideWhenUsed="1"/>
+    <w:lsdException w:name="index 7" w:semiHidden="1" w:unhideWhenUsed="1"/>
+    <w:lsdException w:name="index 8" w:semiHidden="1" w:unhideWhenUsed="1"/>
+    <w:lsdException w:name="index 9" w:semiHidden="1" w:unhideWhenUsed="1"/>
+    <w:lsdException w:name="toc 1" w:semiHidden="1" w:uiPriority="39" w:unhideWhenUsed="1"/>
+    <w:lsdException w:name="toc 2" w:semiHidden="1" w:uiPriority="39" w:unhideWhenUsed="1"/>
+    <w:lsdException w:name="toc 3" w:semiHidden="1" w:uiPriority="39" w:unhideWhenUsed="1"/>
+    <w:lsdException w:name="toc 4" w:semiHidden="1" w:uiPriority="39" w:unhideWhenUsed="1"/>
+    <w:lsdException w:name="toc 5" w:semiHidden="1" w:uiPriority="39" w:unhideWhenUsed="1"/>
+    <w:lsdException w:name="toc 6" w:semiHidden="1" w:uiPriority="39" w:unhideWhenUsed="1"/>
+    <w:lsdException w:name="toc 7" w:semiHidden="1" w:uiPriority="39" w:unhideWhenUsed="1"/>
+    <w:lsdException w:name="toc 8" w:semiHidden="1" w:uiPriority="39" w:unhideWhenUsed="1"/>
+    <w:lsdException w:name="toc 9" w:semiHidden="1" w:uiPriority="39" w:unhideWhenUsed="1"/>
+    <w:lsdException w:name="Normal Indent" w:semiHidden="1" w:unhideWhenUsed="1"/>
+    <w:lsdException w:name="footnote text" w:semiHidden="1" w:unhideWhenUsed="1"/>
+    <w:lsdException w:name="annotation text" w:semiHidden="1" w:unhideWhenUsed="1"/>
+    <w:lsdException w:name="header" w:semiHidden="1" w:unhideWhenUsed="1"/>
+    <w:lsdException w:name="footer" w:semiHidden="1" w:unhideWhenUsed="1"/>
+    <w:lsdException w:name="index heading" w:semiHidden="1" w:unhideWhenUsed="1"/>
+    <w:lsdException w:name="caption" w:semiHidden="1" w:uiPriority="35" w:unhideWhenUsed="1" w:qFormat="1"/>
+    <w:lsdException w:name="table of figures" w:semiHidden="1" w:unhideWhenUsed="1"/>
+    <w:lsdException w:name="envelope address" w:semiHidden="1" w:unhideWhenUsed="1"/>
+    <w:lsdException w:name="envelope return" w:semiHidden="1" w:unhideWhenUsed="1"/>
+    <w:lsdException w:name="footnote reference" w:semiHidden="1" w:unhideWhenUsed="1"/>
+    <w:lsdException w:name="annotation reference" w:semiHidden="1" w:unhideWhenUsed="1"/>
+    <w:lsdException w:name="line number" w:semiHidden="1" w:unhideWhenUsed="1"/>
+    <w:lsdException w:name="page number" w:semiHidden="1" w:unhideWhenUsed="1"/>
+    <w:lsdException w:name="endnote reference" w:semiHidden="1" w:unhideWhenUsed="1"/>
+    <w:lsdException w:name="endnote text" w:semiHidden="1" w:unhideWhenUsed="1"/>
+    <w:lsdException w:name="table of authorities" w:semiHidden="1" w:unhideWhenUsed="1"/>
+    <w:lsdException w:name="macro" w:semiHidden="1" w:unhideWhenUsed="1"/>
+    <w:lsdException w:name="toa heading" w:semiHidden="1" w:unhideWhenUsed="1"/>
+    <w:lsdException w:name="List" w:semiHidden="1" w:unhideWhenUsed="1"/>
+    <w:lsdException w:name="List Bullet" w:semiHidden="1" w:unhideWhenUsed="1"/>
+    <w:lsdException w:name="List Number" w:semiHidden="1" w:unhideWhenUsed="1"/>
+    <w:lsdException w:name="List 2" w:semiHidden="1" w:unhideWhenUsed="1"/>
+    <w:lsdException w:name="List 3" w:semiHidden="1" w:unhideWhenUsed="1"/>
+    <w:lsdException w:name="List 4" w:semiHidden="1" w:unhideWhenUsed="1"/>
+    <w:lsdException w:name="List 5" w:semiHidden="1" w:unhideWhenUsed="1"/>
+    <w:lsdException w:name="List Bullet 2" w:semiHidden="1" w:unhideWhenUsed="1"/>
+    <w:lsdException w:name="List Bullet 3" w:semiHidden="1" w:unhideWhenUsed="1"/>
+    <w:lsdException w:name="List Bullet 4" w:semiHidden="1" w:unhideWhenUsed="1"/>
+    <w:lsdException w:name="List Bullet 5" w:semiHidden="1" w:unhideWhenUsed="1"/>
+    <w:lsdException w:name="List Number 2" w:semiHidden="1" w:unhideWhenUsed="1"/>
+    <w:lsdException w:name="List Number 3" w:semiHidden="1" w:unhideWhenUsed="1"/>
+    <w:lsdException w:name="List Number 4" w:semiHidden="1" w:unhideWhenUsed="1"/>
+    <w:lsdException w:name="List Number 5" w:semiHidden="1" w:unhideWhenUsed="1"/>
+    <w:lsdException w:name="Title" w:uiPriority="10" w:qFormat="1"/>
+    <w:lsdException w:name="Closing" w:semiHidden="1" w:unhideWhenUsed="1"/>
+    <w:lsdException w:name="Signature" w:semiHidden="1" w:unhideWhenUsed="1"/>
+    <w:lsdException w:name="Default Paragraph Font" w:semiHidden="1" w:uiPriority="1" w:unhideWhenUsed="1"/>
+    <w:lsdException w:name="Body Text" w:semiHidden="1" w:uiPriority="0" w:unhideWhenUsed="1"/>
+    <w:lsdException w:name="Body Text Indent" w:semiHidden="1" w:unhideWhenUsed="1"/>
+    <w:lsdException w:name="List Continue" w:semiHidden="1" w:unhideWhenUsed="1"/>
+    <w:lsdException w:name="List Continue 2" w:semiHidden="1" w:unhideWhenUsed="1"/>
+    <w:lsdException w:name="List Continue 3" w:semiHidden="1" w:unhideWhenUsed="1"/>
+    <w:lsdException w:name="List Continue 4" w:semiHidden="1" w:unhideWhenUsed="1"/>
+    <w:lsdException w:name="List Continue 5" w:semiHidden="1" w:unhideWhenUsed="1"/>
+    <w:lsdException w:name="Message Header" w:semiHidden="1" w:unhideWhenUsed="1"/>
+    <w:lsdException w:name="Subtitle" w:uiPriority="11" w:qFormat="1"/>
+    <w:lsdException w:name="Salutation" w:semiHidden="1" w:unhideWhenUsed="1"/>
+    <w:lsdException w:name="Date" w:semiHidden="1" w:unhideWhenUsed="1"/>
+    <w:lsdException w:name="Body Text First Indent" w:semiHidden="1" w:unhideWhenUsed="1"/>
+    <w:lsdException w:name="Body Text First Indent 2" w:semiHidden="1" w:unhideWhenUsed="1"/>
+    <w:lsdException w:name="Note Heading" w:semiHidden="1" w:unhideWhenUsed="1"/>
+    <w:lsdException w:name="Body Text 2" w:semiHidden="1" w:unhideWhenUsed="1"/>
+    <w:lsdException w:name="Body Text 3" w:semiHidden="1" w:unhideWhenUsed="1"/>
+    <w:lsdException w:name="Body Text Indent 2" w:semiHidden="1" w:unhideWhenUsed="1"/>
+    <w:lsdException w:name="Body Text Indent 3" w:semiHidden="1" w:unhideWhenUsed="1"/>
+    <w:lsdException w:name="Block Text" w:semiHidden="1" w:unhideWhenUsed="1"/>
+    <w:lsdException w:name="Hyperlink" w:semiHidden="1" w:unhideWhenUsed="1"/>
+    <w:lsdException w:name="FollowedHyperlink" w:semiHidden="1" w:unhideWhenUsed="1"/>
+    <w:lsdException w:name="Strong" w:uiPriority="22" w:qFormat="1"/>
+    <w:lsdException w:name="Emphasis" w:uiPriority="20" w:qFormat="1"/>
+    <w:lsdException w:name="Document Map" w:semiHidden="1" w:unhideWhenUsed="1"/>
+    <w:lsdException w:name="Plain Text" w:semiHidden="1" w:unhideWhenUsed="1"/>
+    <w:lsdException w:name="E-mail Signature" w:semiHidden="1" w:unhideWhenUsed="1"/>
+    <w:lsdException w:name="HTML Top of Form" w:semiHidden="1" w:unhideWhenUsed="1"/>
+    <w:lsdException w:name="HTML Bottom of Form" w:semiHidden="1" w:unhideWhenUsed="1"/>
+    <w:lsdException w:name="Normal (Web)" w:semiHidden="1" w:unhideWhenUsed="1"/>
+    <w:lsdException w:name="HTML Acronym" w:semiHidden="1" w:unhideWhenUsed="1"/>
+    <w:lsdException w:name="HTML Address" w:semiHidden="1" w:unhideWhenUsed="1"/>
+    <w:lsdException w:name="HTML Cite" w:semiHidden="1" w:unhideWhenUsed="1"/>
+    <w:lsdException w:name="HTML Code" w:semiHidden="1" w:unhideWhenUsed="1"/>
+    <w:lsdException w:name="HTML Definition" w:semiHidden="1" w:unhideWhenUsed="1"/>
+    <w:lsdException w:name="HTML Keyboard" w:semiHidden="1" w:unhideWhenUsed="1"/>
+    <w:lsdException w:name="HTML Preformatted" w:semiHidden="1" w:unhideWhenUsed="1"/>
+    <w:lsdException w:name="HTML Sample" w:semiHidden="1" w:unhideWhenUsed="1"/>
+    <w:lsdException w:name="HTML Typewriter" w:semiHidden="1" w:unhideWhenUsed="1"/>
+    <w:lsdException w:name="HTML Variable" w:semiHidden="1" w:unhideWhenUsed="1"/>
+    <w:lsdException w:name="Normal Table" w:semiHidden="1" w:unhideWhenUsed="1"/>
+    <w:lsdException w:name="annotation subject" w:semiHidden="1" w:unhideWhenUsed="1"/>
+    <w:lsdException w:name="No List" w:semiHidden="1" w:unhideWhenUsed="1"/>
+    <w:lsdException w:name="Outline List 1" w:semiHidden="1" w:unhideWhenUsed="1"/>
+    <w:lsdException w:name="Outline List 2" w:semiHidden="1" w:unhideWhenUsed="1"/>
+    <w:lsdException w:name="Outline List 3" w:semiHidden="1" w:unhideWhenUsed="1"/>
+    <w:lsdException w:name="Table Simple 1" w:semiHidden="1" w:unhideWhenUsed="1"/>
+    <w:lsdException w:name="Table Simple 2" w:semiHidden="1" w:unhideWhenUsed="1"/>
+    <w:lsdException w:name="Table Simple 3" w:semiHidden="1" w:unhideWhenUsed="1"/>
+    <w:lsdException w:name="Table Classic 1" w:semiHidden="1" w:unhideWhenUsed="1"/>
+    <w:lsdException w:name="Table Classic 2" w:semiHidden="1" w:unhideWhenUsed="1"/>
+    <w:lsdException w:name="Table Classic 3" w:semiHidden="1" w:unhideWhenUsed="1"/>
+    <w:lsdException w:name="Table Classic 4" w:semiHidden="1" w:unhideWhenUsed="1"/>
+    <w:lsdException w:name="Table Colorful 1" w:semiHidden="1" w:unhideWhenUsed="1"/>
+    <w:lsdException w:name="Table Colorful 2" w:semiHidden="1" w:unhideWhenUsed="1"/>
+    <w:lsdException w:name="Table Colorful 3" w:semiHidden="1" w:unhideWhenUsed="1"/>
+    <w:lsdException w:name="Table Columns 1" w:semiHidden="1" w:unhideWhenUsed="1"/>
+    <w:lsdException w:name="Table Columns 2" w:semiHidden="1" w:unhideWhenUsed="1"/>
+    <w:lsdException w:name="Table Columns 3" w:semiHidden="1" w:unhideWhenUsed="1"/>
+    <w:lsdException w:name="Table Columns 4" w:semiHidden="1" w:unhideWhenUsed="1"/>
+    <w:lsdException w:name="Table Columns 5" w:semiHidden="1" w:unhideWhenUsed="1"/>
+    <w:lsdException w:name="Table Grid 1" w:semiHidden="1" w:unhideWhenUsed="1"/>
+    <w:lsdException w:name="Table Grid 2" w:semiHidden="1" w:unhideWhenUsed="1"/>
+    <w:lsdException w:name="Table Grid 3" w:semiHidden="1" w:unhideWhenUsed="1"/>
+    <w:lsdException w:name="Table Grid 4" w:semiHidden="1" w:unhideWhenUsed="1"/>
+    <w:lsdException w:name="Table Grid 5" w:semiHidden="1" w:unhideWhenUsed="1"/>
+    <w:lsdException w:name="Table Grid 6" w:semiHidden="1" w:unhideWhenUsed="1"/>
+    <w:lsdException w:name="Table Grid 7" w:semiHidden="1" w:unhideWhenUsed="1"/>
+    <w:lsdException w:name="Table Grid 8" w:semiHidden="1" w:unhideWhenUsed="1"/>
+    <w:lsdException w:name="Table List 1" w:semiHidden="1" w:unhideWhenUsed="1"/>
+    <w:lsdException w:name="Table List 2" w:semiHidden="1" w:unhideWhenUsed="1"/>
+    <w:lsdException w:name="Table List 3" w:semiHidden="1" w:unhideWhenUsed="1"/>
+    <w:lsdException w:name="Table List 4" w:semiHidden="1" w:unhideWhenUsed="1"/>
+    <w:lsdException w:name="Table List 5" w:semiHidden="1" w:unhideWhenUsed="1"/>
+    <w:lsdException w:name="Table List 6" w:semiHidden="1" w:unhideWhenUsed="1"/>
+    <w:lsdException w:name="Table List 7" w:semiHidden="1" w:unhideWhenUsed="1"/>
+    <w:lsdException w:name="Table List 8" w:semiHidden="1" w:unhideWhenUsed="1"/>
+    <w:lsdException w:name="Table 3D effects 1" w:semiHidden="1" w:unhideWhenUsed="1"/>
+    <w:lsdException w:name="Table 3D effects 2" w:semiHidden="1" w:unhideWhenUsed="1"/>
+    <w:lsdException w:name="Table 3D effects 3" w:semiHidden="1" w:unhideWhenUsed="1"/>
+    <w:lsdException w:name="Table Contemporary" w:semiHidden="1" w:unhideWhenUsed="1"/>
+    <w:lsdException w:name="Table Elegant" w:semiHidden="1" w:unhideWhenUsed="1"/>
+    <w:lsdException w:name="Table Professional" w:semiHidden="1" w:unhideWhenUsed="1"/>
+    <w:lsdException w:name="Table Subtle 1" w:semiHidden="1" w:unhideWhenUsed="1"/>
+    <w:lsdException w:name="Table Subtle 2" w:semiHidden="1" w:unhideWhenUsed="1"/>
+    <w:lsdException w:name="Table Web 1" w:semiHidden="1" w:unhideWhenUsed="1"/>
+    <w:lsdException w:name="Table Web 2" w:semiHidden="1" w:unhideWhenUsed="1"/>
+    <w:lsdException w:name="Table Web 3" w:semiHidden="1" w:unhideWhenUsed="1"/>
+    <w:lsdException w:name="Balloon Text" w:semiHidden="1" w:unhideWhenUsed="1"/>
+    <w:lsdException w:name="Table Grid" w:semiHidden="1" w:uiPriority="39" w:unhideWhenUsed="1"/>
+    <w:lsdException w:name="Table Theme" w:semiHidden="1" w:unhideWhenUsed="1"/>
+    <w:lsdException w:name="Placeholder Text" w:semiHidden="1"/>
+    <w:lsdException w:name="No Spacing" w:uiPriority="1" w:qFormat="1"/>
+    <w:lsdException w:name="Light Shading" w:uiPriority="60"/>
+    <w:lsdException w:name="Light List" w:uiPriority="61"/>
+    <w:lsdException w:name="Light Grid" w:uiPriority="62"/>
+    <w:lsdException w:name="Medium Shading 1" w:uiPriority="63"/>
+    <w:lsdException w:name="Medium Shading 2" w:uiPriority="64"/>
+    <w:lsdException w:name="Medium List 1" w:uiPriority="65"/>
+    <w:lsdException w:name="Medium List 2" w:uiPriority="66"/>
+    <w:lsdException w:name="Medium Grid 1" w:uiPriority="67"/>
+    <w:lsdException w:name="Medium Grid 2" w:uiPriority="68"/>
+    <w:lsdException w:name="Medium Grid 3" w:uiPriority="69"/>
+    <w:lsdException w:name="Dark List" w:uiPriority="70"/>
+    <w:lsdException w:name="Colorful Shading" w:uiPriority="71"/>
+    <w:lsdException w:name="Colorful List" w:uiPriority="72"/>
+    <w:lsdException w:name="Colorful Grid" w:uiPriority="73"/>
+    <w:lsdException w:name="Light Shading Accent 1" w:uiPriority="60"/>
+    <w:lsdException w:name="Light List Accent 1" w:uiPriority="61"/>
+    <w:lsdException w:name="Light Grid Accent 1" w:uiPriority="62"/>
+    <w:lsdException w:name="Medium Shading 1 Accent 1" w:uiPriority="63"/>
+    <w:lsdException w:name="Medium Shading 2 Accent 1" w:uiPriority="64"/>
+    <w:lsdException w:name="Medium List 1 Accent 1" w:uiPriority="65"/>
+    <w:lsdException w:name="Revision" w:semiHidden="1"/>
+    <w:lsdException w:name="List Paragraph" w:uiPriority="34" w:qFormat="1"/>
+    <w:lsdException w:name="Quote" w:uiPriority="29" w:qFormat="1"/>
+    <w:lsdException w:name="Intense Quote" w:uiPriority="30" w:qFormat="1"/>
+    <w:lsdException w:name="Medium List 2 Accent 1" w:uiPriority="66"/>
+    <w:lsdException w:name="Medium Grid 1 Accent 1" w:uiPriority="67"/>
+    <w:lsdException w:name="Medium Grid 2 Accent 1" w:uiPriority="68"/>
+    <w:lsdException w:name="Medium Grid 3 Accent 1" w:uiPriority="69"/>
+    <w:lsdException w:name="Dark List Accent 1" w:uiPriority="70"/>
+    <w:lsdException w:name="Colorful Shading Accent 1" w:uiPriority="71"/>
+    <w:lsdException w:name="Colorful List Accent 1" w:uiPriority="72"/>
+    <w:lsdException w:name="Colorful Grid Accent 1" w:uiPriority="73"/>
+    <w:lsdException w:name="Light Shading Accent 2" w:uiPriority="60"/>
+    <w:lsdException w:name="Light List Accent 2" w:uiPriority="61"/>
+    <w:lsdException w:name="Light Grid Accent 2" w:uiPriority="62"/>
+    <w:lsdException w:name="Medium Shading 1 Accent 2" w:uiPriority="63"/>
+    <w:lsdException w:name="Medium Shading 2 Accent 2" w:uiPriority="64"/>
+    <w:lsdException w:name="Medium List 1 Accent 2" w:uiPriority="65"/>
+    <w:lsdException w:name="Medium List 2 Accent 2" w:uiPriority="66"/>
+    <w:lsdException w:name="Medium Grid 1 Accent 2" w:uiPriority="67"/>
+    <w:lsdException w:name="Medium Grid 2 Accent 2" w:uiPriority="68"/>
+    <w:lsdException w:name="Medium Grid 3 Accent 2" w:uiPriority="69"/>
+    <w:lsdException w:name="Dark List Accent 2" w:uiPriority="70"/>
+    <w:lsdException w:name="Colorful Shading Accent 2" w:uiPriority="71"/>
+    <w:lsdException w:name="Colorful List Accent 2" w:uiPriority="72"/>
+    <w:lsdException w:name="Colorful Grid Accent 2" w:uiPriority="73"/>
+    <w:lsdException w:name="Light Shading Accent 3" w:uiPriority="60"/>
+    <w:lsdException w:name="Light List Accent 3" w:uiPriority="61"/>
+    <w:lsdException w:name="Light Grid Accent 3" w:uiPriority="62"/>
+    <w:lsdException w:name="Medium Shading 1 Accent 3" w:uiPriority="63"/>
+    <w:lsdException w:name="Medium Shading 2 Accent 3" w:uiPriority="64"/>
+    <w:lsdException w:name="Medium List 1 Accent 3" w:uiPriority="65"/>
+    <w:lsdException w:name="Medium List 2 Accent 3" w:uiPriority="66"/>
+    <w:lsdException w:name="Medium Grid 1 Accent 3" w:uiPriority="67"/>
+    <w:lsdException w:name="Medium Grid 2 Accent 3" w:uiPriority="68"/>
+    <w:lsdException w:name="Medium Grid 3 Accent 3" w:uiPriority="69"/>
+    <w:lsdException w:name="Dark List Accent 3" w:uiPriority="70"/>
+    <w:lsdException w:name="Colorful Shading Accent 3" w:uiPriority="71"/>
+    <w:lsdException w:name="Colorful List Accent 3" w:uiPriority="72"/>
+    <w:lsdException w:name="Colorful Grid Accent 3" w:uiPriority="73"/>
+    <w:lsdException w:name="Light Shading Accent 4" w:uiPriority="60"/>
+    <w:lsdException w:name="Light List Accent 4" w:uiPriority="61"/>
+    <w:lsdException w:name="Light Grid Accent 4" w:uiPriority="62"/>
+    <w:lsdException w:name="Medium Shading 1 Accent 4" w:uiPriority="63"/>
+    <w:lsdException w:name="Medium Shading 2 Accent 4" w:uiPriority="64"/>
+    <w:lsdException w:name="Medium List 1 Accent 4" w:uiPriority="65"/>
+    <w:lsdException w:name="Medium List 2 Accent 4" w:uiPriority="66"/>
+    <w:lsdException w:name="Medium Grid 1 Accent 4" w:uiPriority="67"/>
+    <w:lsdException w:name="Medium Grid 2 Accent 4" w:uiPriority="68"/>
+    <w:lsdException w:name="Medium Grid 3 Accent 4" w:uiPriority="69"/>
+    <w:lsdException w:name="Dark List Accent 4" w:uiPriority="70"/>
+    <w:lsdException w:name="Colorful Shading Accent 4" w:uiPriority="71"/>
+    <w:lsdException w:name="Colorful List Accent 4" w:uiPriority="72"/>
+    <w:lsdException w:name="Colorful Grid Accent 4" w:uiPriority="73"/>
+    <w:lsdException w:name="Light Shading Accent 5" w:uiPriority="60"/>
+    <w:lsdException w:name="Light List Accent 5" w:uiPriority="61"/>
+    <w:lsdException w:name="Light Grid Accent 5" w:uiPriority="62"/>
+    <w:lsdException w:name="Medium Shading 1 Accent 5" w:uiPriority="63"/>
+    <w:lsdException w:name="Medium Shading 2 Accent 5" w:uiPriority="64"/>
+    <w:lsdException w:name="Medium List 1 Accent 5" w:uiPriority="65"/>
+    <w:lsdException w:name="Medium List 2 Accent 5" w:uiPriority="66"/>
+    <w:lsdException w:name="Medium Grid 1 Accent 5" w:uiPriority="67"/>
+    <w:lsdException w:name="Medium Grid 2 Accent 5" w:uiPriority="68"/>
+    <w:lsdException w:name="Medium Grid 3 Accent 5" w:uiPriority="69"/>
+    <w:lsdException w:name="Dark List Accent 5" w:uiPriority="70"/>
+    <w:lsdException w:name="Colorful Shading Accent 5" w:uiPriority="71"/>
+    <w:lsdException w:name="Colorful List Accent 5" w:uiPriority="72"/>
+    <w:lsdException w:name="Colorful Grid Accent 5" w:uiPriority="73"/>
+    <w:lsdException w:name="Light Shading Accent 6" w:uiPriority="60"/>
+    <w:lsdException w:name="Light List Accent 6" w:uiPriority="61"/>
+    <w:lsdException w:name="Light Grid Accent 6" w:uiPriority="62"/>
+    <w:lsdException w:name="Medium Shading 1 Accent 6" w:uiPriority="63"/>
+    <w:lsdException w:name="Medium Shading 2 Accent 6" w:uiPriority="64"/>
+    <w:lsdException w:name="Medium List 1 Accent 6" w:uiPriority="65"/>
+    <w:lsdException w:name="Medium List 2 Accent 6" w:uiPriority="66"/>
+    <w:lsdException w:name="Medium Grid 1 Accent 6" w:uiPriority="67"/>
+    <w:lsdException w:name="Medium Grid 2 Accent 6" w:uiPriority="68"/>
+    <w:lsdException w:name="Medium Grid 3 Accent 6" w:uiPriority="69"/>
+    <w:lsdException w:name="Dark List Accent 6" w:uiPriority="70"/>
+    <w:lsdException w:name="Colorful Shading Accent 6" w:uiPriority="71"/>
+    <w:lsdException w:name="Colorful List Accent 6" w:uiPriority="72"/>
+    <w:lsdException w:name="Colorful Grid Accent 6" w:uiPriority="73"/>
+    <w:lsdException w:name="Subtle Emphasis" w:uiPriority="19" w:qFormat="1"/>
+    <w:lsdException w:name="Intense Emphasis" w:uiPriority="21" w:qFormat="1"/>
+    <w:lsdException w:name="Subtle Reference" w:uiPriority="31" w:qFormat="1"/>
+    <w:lsdException w:name="Intense Reference" w:uiPriority="32" w:qFormat="1"/>
+    <w:lsdException w:name="Book Title" w:uiPriority="33" w:qFormat="1"/>
+    <w:lsdException w:name="Bibliography" w:semiHidden="1" w:uiPriority="37" w:unhideWhenUsed="1"/>
+    <w:lsdException w:name="TOC Heading" w:semiHidden="1" w:uiPriority="39" w:unhideWhenUsed="1" w:qFormat="1"/>
+    <w:lsdException w:name="Plain Table 1" w:uiPriority="41"/>
+    <w:lsdException w:name="Plain Table 2" w:uiPriority="42"/>
+    <w:lsdException w:name="Plain Table 3" w:uiPriority="43"/>
+    <w:lsdException w:name="Plain Table 4" w:uiPriority="44"/>
+    <w:lsdException w:name="Plain Table 5" w:uiPriority="45"/>
+    <w:lsdException w:name="Grid Table Light" w:uiPriority="40"/>
+    <w:lsdException w:name="Grid Table 1 Light" w:uiPriority="46"/>
+    <w:lsdException w:name="Grid Table 2" w:uiPriority="47"/>
+    <w:lsdException w:name="Grid Table 3" w:uiPriority="48"/>
+    <w:lsdException w:name="Grid Table 4" w:uiPriority="49"/>
+    <w:lsdException w:name="Grid Table 5 Dark" w:uiPriority="50"/>
+    <w:lsdException w:name="Grid Table 6 Colorful" w:uiPriority="51"/>
+    <w:lsdException w:name="Grid Table 7 Colorful" w:uiPriority="52"/>
+    <w:lsdException w:name="Grid Table 1 Light Accent 1" w:uiPriority="46"/>
+    <w:lsdException w:name="Grid Table 2 Accent 1" w:uiPriority="47"/>
+    <w:lsdException w:name="Grid Table 3 Accent 1" w:uiPriority="48"/>
+    <w:lsdException w:name="Grid Table 4 Accent 1" w:uiPriority="49"/>
+    <w:lsdException w:name="Grid Table 5 Dark Accent 1" w:uiPriority="50"/>
+    <w:lsdException w:name="Grid Table 6 Colorful Accent 1" w:uiPriority="51"/>
+    <w:lsdException w:name="Grid Table 7 Colorful Accent 1" w:uiPriority="52"/>
+    <w:lsdException w:name="Grid Table 1 Light Accent 2" w:uiPriority="46"/>
+    <w:lsdException w:name="Grid Table 2 Accent 2" w:uiPriority="47"/>
+    <w:lsdException w:name="Grid Table 3 Accent 2" w:uiPriority="48"/>
+    <w:lsdException w:name="Grid Table 4 Accent 2" w:uiPriority="49"/>
+    <w:lsdException w:name="Grid Table 5 Dark Accent 2" w:uiPriority="50"/>
+    <w:lsdException w:name="Grid Table 6 Colorful Accent 2" w:uiPriority="51"/>
+    <w:lsdException w:name="Grid Table 7 Colorful Accent 2" w:uiPriority="52"/>
+    <w:lsdException w:name="Grid Table 1 Light Accent 3" w:uiPriority="46"/>
+    <w:lsdException w:name="Grid Table 2 Accent 3" w:uiPriority="47"/>
+    <w:lsdException w:name="Grid Table 3 Accent 3" w:uiPriority="48"/>
+    <w:lsdException w:name="Grid Table 4 Accent 3" w:uiPriority="49"/>
+    <w:lsdException w:name="Grid Table 5 Dark Accent 3" w:uiPriority="50"/>
+    <w:lsdException w:name="Grid Table 6 Colorful Accent 3" w:uiPriority="51"/>
+    <w:lsdException w:name="Grid Table 7 Colorful Accent 3" w:uiPriority="52"/>
+    <w:lsdException w:name="Grid Table 1 Light Accent 4" w:uiPriority="46"/>
+    <w:lsdException w:name="Grid Table 2 Accent 4" w:uiPriority="47"/>
+    <w:lsdException w:name="Grid Table 3 Accent 4" w:uiPriority="48"/>
+    <w:lsdException w:name="Grid Table 4 Accent 4" w:uiPriority="49"/>
+    <w:lsdException w:name="Grid Table 5 Dark Accent 4" w:uiPriority="50"/>
+    <w:lsdException w:name="Grid Table 6 Colorful Accent 4" w:uiPriority="51"/>
+    <w:lsdException w:name="Grid Table 7 Colorful Accent 4" w:uiPriority="52"/>
+    <w:lsdException w:name="Grid Table 1 Light Accent 5" w:uiPriority="46"/>
+    <w:lsdException w:name="Grid Table 2 Accent 5" w:uiPriority="47"/>
+    <w:lsdException w:name="Grid Table 3 Accent 5" w:uiPriority="48"/>
+    <w:lsdException w:name="Grid Table 4 Accent 5" w:uiPriority="49"/>
+    <w:lsdException w:name="Grid Table 5 Dark Accent 5" w:uiPriority="50"/>
+    <w:lsdException w:name="Grid Table 6 Colorful Accent 5" w:uiPriority="51"/>
+    <w:lsdException w:name="Grid Table 7 Colorful Accent 5" w:uiPriority="52"/>
+    <w:lsdException w:name="Grid Table 1 Light Accent 6" w:uiPriority="46"/>
+    <w:lsdException w:name="Grid Table 2 Accent 6" w:uiPriority="47"/>
+    <w:lsdException w:name="Grid Table 3 Accent 6" w:uiPriority="48"/>
+    <w:lsdException w:name="Grid Table 4 Accent 6" w:uiPriority="49"/>
+    <w:lsdException w:name="Grid Table 5 Dark Accent 6" w:uiPriority="50"/>
+    <w:lsdException w:name="Grid Table 6 Colorful Accent 6" w:uiPriority="51"/>
+    <w:lsdException w:name="Grid Table 7 Colorful Accent 6" w:uiPriority="52"/>
+    <w:lsdException w:name="List Table 1 Light" w:uiPriority="46"/>
+    <w:lsdException w:name="List Table 2" w:uiPriority="47"/>
+    <w:lsdException w:name="List Table 3" w:uiPriority="48"/>
+    <w:lsdException w:name="List Table 4" w:uiPriority="49"/>
+    <w:lsdException w:name="List Table 5 Dark" w:uiPriority="50"/>
+    <w:lsdException w:name="List Table 6 Colorful" w:uiPriority="51"/>
+    <w:lsdException w:name="List Table 7 Colorful" w:uiPriority="52"/>
+    <w:lsdException w:name="List Table 1 Light Accent 1" w:uiPriority="46"/>
+    <w:lsdException w:name="List Table 2 Accent 1" w:uiPriority="47"/>
+    <w:lsdException w:name="List Table 3 Accent 1" w:uiPriority="48"/>
+    <w:lsdException w:name="List Table 4 Accent 1" w:uiPriority="49"/>
+    <w:lsdException w:name="List Table 5 Dark Accent 1" w:uiPriority="50"/>
+    <w:lsdException w:name="List Table 6 Colorful Accent 1" w:uiPriority="51"/>
+    <w:lsdException w:name="List Table 7 Colorful Accent 1" w:uiPriority="52"/>
+    <w:lsdException w:name="List Table 1 Light Accent 2" w:uiPriority="46"/>
+    <w:lsdException w:name="List Table 2 Accent 2" w:uiPriority="47"/>
+    <w:lsdException w:name="List Table 3 Accent 2" w:uiPriority="48"/>
+    <w:lsdException w:name="List Table 4 Accent 2" w:uiPriority="49"/>
+    <w:lsdException w:name="List Table 5 Dark Accent 2" w:uiPriority="50"/>
+    <w:lsdException w:name="List Table 6 Colorful Accent 2" w:uiPriority="51"/>
+    <w:lsdException w:name="List Table 7 Colorful Accent 2" w:uiPriority="52"/>
+    <w:lsdException w:name="List Table 1 Light Accent 3" w:uiPriority="46"/>
+    <w:lsdException w:name="List Table 2 Accent 3" w:uiPriority="47"/>
+    <w:lsdException w:name="List Table 3 Accent 3" w:uiPriority="48"/>
+    <w:lsdException w:name="List Table 4 Accent 3" w:uiPriority="49"/>
+    <w:lsdException w:name="List Table 5 Dark Accent 3" w:uiPriority="50"/>
+    <w:lsdException w:name="List Table 6 Colorful Accent 3" w:uiPriority="51"/>
+    <w:lsdException w:name="List Table 7 Colorful Accent 3" w:uiPriority="52"/>
+    <w:lsdException w:name="List Table 1 Light Accent 4" w:uiPriority="46"/>
+    <w:lsdException w:name="List Table 2 Accent 4" w:uiPriority="47"/>
+    <w:lsdException w:name="List Table 3 Accent 4" w:uiPriority="48"/>
+    <w:lsdException w:name="List Table 4 Accent 4" w:uiPriority="49"/>
+    <w:lsdException w:name="List Table 5 Dark Accent 4" w:uiPriority="50"/>
+    <w:lsdException w:name="List Table 6 Colorful Accent 4" w:uiPriority="51"/>
+    <w:lsdException w:name="List Table 7 Colorful Accent 4" w:uiPriority="52"/>
+    <w:lsdException w:name="List Table 1 Light Accent 5" w:uiPriority="46"/>
+    <w:lsdException w:name="List Table 2 Accent 5" w:uiPriority="47"/>
+    <w:lsdException w:name="List Table 3 Accent 5" w:uiPriority="48"/>
+    <w:lsdException w:name="List Table 4 Accent 5" w:uiPriority="49"/>
+    <w:lsdException w:name="List Table 5 Dark Accent 5" w:uiPriority="50"/>
+    <w:lsdException w:name="List Table 6 Colorful Accent 5" w:uiPriority="51"/>
+    <w:lsdException w:name="List Table 7 Colorful Accent 5" w:uiPriority="52"/>
+    <w:lsdException w:name="List Table 1 Light Accent 6" w:uiPriority="46"/>
+    <w:lsdException w:name="List Table 2 Accent 6" w:uiPriority="47"/>
+    <w:lsdException w:name="List Table 3 Accent 6" w:uiPriority="48"/>
+    <w:lsdException w:name="List Table 4 Accent 6" w:uiPriority="49"/>
+    <w:lsdException w:name="List Table 5 Dark Accent 6" w:uiPriority="50"/>
+    <w:lsdException w:name="List Table 6 Colorful Accent 6" w:uiPriority="51"/>
+    <w:lsdException w:name="List Table 7 Colorful Accent 6" w:uiPriority="52"/>
+    <w:lsdException w:name="Mention" w:semiHidden="1" w:unhideWhenUsed="1"/>
+    <w:lsdException w:name="Smart Hyperlink" w:semiHidden="1" w:unhideWhenUsed="1"/>
+    <w:lsdException w:name="Hashtag" w:semiHidden="1" w:unhideWhenUsed="1"/>
   </w:latentStyles>
   <w:style w:type="paragraph" w:default="1" w:styleId="Standard">
     <w:name w:val="Normal"/>
@@ -17213,565 +17116,8 @@
       <w:lang w:val="de-DE"/>
     </w:rPr>
   </w:style>
-  <w:style w:type="table" w:customStyle="1" w:styleId="GridTable4Accent1">
-    <w:name w:val="Grid Table 4 Accent 1"/>
-    <w:basedOn w:val="NormaleTabelle"/>
-    <w:uiPriority w:val="49"/>
-    <w:rsid w:val="003832E1"/>
-    <w:pPr>
-      <w:spacing w:after="0" w:line="240" w:lineRule="auto"/>
-    </w:pPr>
-    <w:tblPr>
-      <w:tblStyleRowBandSize w:val="1"/>
-      <w:tblStyleColBandSize w:val="1"/>
-      <w:tblBorders>
-        <w:top w:val="single" w:sz="4" w:space="0" w:color="9CC2E5" w:themeColor="accent1" w:themeTint="99"/>
-        <w:left w:val="single" w:sz="4" w:space="0" w:color="9CC2E5" w:themeColor="accent1" w:themeTint="99"/>
-        <w:bottom w:val="single" w:sz="4" w:space="0" w:color="9CC2E5" w:themeColor="accent1" w:themeTint="99"/>
-        <w:right w:val="single" w:sz="4" w:space="0" w:color="9CC2E5" w:themeColor="accent1" w:themeTint="99"/>
-        <w:insideH w:val="single" w:sz="4" w:space="0" w:color="9CC2E5" w:themeColor="accent1" w:themeTint="99"/>
-        <w:insideV w:val="single" w:sz="4" w:space="0" w:color="9CC2E5" w:themeColor="accent1" w:themeTint="99"/>
-      </w:tblBorders>
-    </w:tblPr>
-    <w:tblStylePr w:type="firstRow">
-      <w:rPr>
-        <w:b/>
-        <w:bCs/>
-        <w:color w:val="FFFFFF" w:themeColor="background1"/>
-      </w:rPr>
-      <w:tblPr/>
-      <w:tcPr>
-        <w:tcBorders>
-          <w:top w:val="single" w:sz="4" w:space="0" w:color="5B9BD5" w:themeColor="accent1"/>
-          <w:left w:val="single" w:sz="4" w:space="0" w:color="5B9BD5" w:themeColor="accent1"/>
-          <w:bottom w:val="single" w:sz="4" w:space="0" w:color="5B9BD5" w:themeColor="accent1"/>
-          <w:right w:val="single" w:sz="4" w:space="0" w:color="5B9BD5" w:themeColor="accent1"/>
-          <w:insideH w:val="nil"/>
-          <w:insideV w:val="nil"/>
-        </w:tcBorders>
-        <w:shd w:val="clear" w:color="auto" w:fill="5B9BD5" w:themeFill="accent1"/>
-      </w:tcPr>
-    </w:tblStylePr>
-    <w:tblStylePr w:type="lastRow">
-      <w:rPr>
-        <w:b/>
-        <w:bCs/>
-      </w:rPr>
-      <w:tblPr/>
-      <w:tcPr>
-        <w:tcBorders>
-          <w:top w:val="double" w:sz="4" w:space="0" w:color="5B9BD5" w:themeColor="accent1"/>
-        </w:tcBorders>
-      </w:tcPr>
-    </w:tblStylePr>
-    <w:tblStylePr w:type="firstCol">
-      <w:rPr>
-        <w:b/>
-        <w:bCs/>
-      </w:rPr>
-    </w:tblStylePr>
-    <w:tblStylePr w:type="lastCol">
-      <w:rPr>
-        <w:b/>
-        <w:bCs/>
-      </w:rPr>
-    </w:tblStylePr>
-    <w:tblStylePr w:type="band1Vert">
-      <w:tblPr/>
-      <w:tcPr>
-        <w:shd w:val="clear" w:color="auto" w:fill="DEEAF6" w:themeFill="accent1" w:themeFillTint="33"/>
-      </w:tcPr>
-    </w:tblStylePr>
-    <w:tblStylePr w:type="band1Horz">
-      <w:tblPr/>
-      <w:tcPr>
-        <w:shd w:val="clear" w:color="auto" w:fill="DEEAF6" w:themeFill="accent1" w:themeFillTint="33"/>
-      </w:tcPr>
-    </w:tblStylePr>
-  </w:style>
-  <w:style w:type="paragraph" w:styleId="Sprechblasentext">
-    <w:name w:val="Balloon Text"/>
-    <w:basedOn w:val="Standard"/>
-    <w:link w:val="SprechblasentextZchn"/>
-    <w:uiPriority w:val="99"/>
-    <w:semiHidden/>
-    <w:unhideWhenUsed/>
-    <w:rsid w:val="003F5319"/>
-    <w:pPr>
-      <w:spacing w:after="0" w:line="240" w:lineRule="auto"/>
-    </w:pPr>
-    <w:rPr>
-      <w:rFonts w:ascii="Tahoma" w:hAnsi="Tahoma" w:cs="Tahoma"/>
-      <w:sz w:val="16"/>
-      <w:szCs w:val="16"/>
-    </w:rPr>
-  </w:style>
-  <w:style w:type="character" w:customStyle="1" w:styleId="SprechblasentextZchn">
-    <w:name w:val="Sprechblasentext Zchn"/>
-    <w:basedOn w:val="Absatz-Standardschriftart"/>
-    <w:link w:val="Sprechblasentext"/>
-    <w:uiPriority w:val="99"/>
-    <w:semiHidden/>
-    <w:rsid w:val="003F5319"/>
-    <w:rPr>
-      <w:rFonts w:ascii="Tahoma" w:hAnsi="Tahoma" w:cs="Tahoma"/>
-      <w:sz w:val="16"/>
-      <w:szCs w:val="16"/>
-      <w:lang w:val="en-US"/>
-    </w:rPr>
-  </w:style>
-</w:styles>
-</file>
-
-<file path=word/stylesWithEffects.xml><?xml version="1.0" encoding="utf-8"?>
-<w:styles xmlns:wpc="http://schemas.microsoft.com/office/word/2010/wordprocessingCanvas" xmlns:mc="http://schemas.openxmlformats.org/markup-compatibility/2006" xmlns:o="urn:schemas-microsoft-com:office:office" xmlns:r="http://schemas.openxmlformats.org/officeDocument/2006/relationships" xmlns:m="http://schemas.openxmlformats.org/officeDocument/2006/math" xmlns:v="urn:schemas-microsoft-com:vml" xmlns:wp14="http://schemas.microsoft.com/office/word/2010/wordprocessingDrawing" xmlns:wp="http://schemas.openxmlformats.org/drawingml/2006/wordprocessingDrawing" xmlns:w10="urn:schemas-microsoft-com:office:word" xmlns:w="http://schemas.openxmlformats.org/wordprocessingml/2006/main" xmlns:w14="http://schemas.microsoft.com/office/word/2010/wordml" xmlns:wpg="http://schemas.microsoft.com/office/word/2010/wordprocessingGroup" xmlns:wpi="http://schemas.microsoft.com/office/word/2010/wordprocessingInk" xmlns:wne="http://schemas.microsoft.com/office/word/2006/wordml" xmlns:wps="http://schemas.microsoft.com/office/word/2010/wordprocessingShape" mc:Ignorable="w14 wp14">
-  <w:docDefaults>
-    <w:rPrDefault>
-      <w:rPr>
-        <w:rFonts w:asciiTheme="minorHAnsi" w:eastAsiaTheme="minorHAnsi" w:hAnsiTheme="minorHAnsi" w:cstheme="minorBidi"/>
-        <w:sz w:val="22"/>
-        <w:szCs w:val="22"/>
-        <w:lang w:val="de-DE" w:eastAsia="en-US" w:bidi="ar-SA"/>
-      </w:rPr>
-    </w:rPrDefault>
-    <w:pPrDefault>
-      <w:pPr>
-        <w:spacing w:after="160" w:line="259" w:lineRule="auto"/>
-      </w:pPr>
-    </w:pPrDefault>
-  </w:docDefaults>
-  <w:latentStyles w:defLockedState="0" w:defUIPriority="99" w:defSemiHidden="1" w:defUnhideWhenUsed="1" w:defQFormat="0" w:count="267">
-    <w:lsdException w:name="Normal" w:semiHidden="0" w:uiPriority="0" w:unhideWhenUsed="0" w:qFormat="1"/>
-    <w:lsdException w:name="heading 1" w:semiHidden="0" w:uiPriority="9" w:unhideWhenUsed="0" w:qFormat="1"/>
-    <w:lsdException w:name="heading 2" w:uiPriority="9" w:qFormat="1"/>
-    <w:lsdException w:name="heading 3" w:uiPriority="9" w:qFormat="1"/>
-    <w:lsdException w:name="heading 4" w:uiPriority="9" w:qFormat="1"/>
-    <w:lsdException w:name="heading 5" w:uiPriority="9" w:qFormat="1"/>
-    <w:lsdException w:name="heading 6" w:uiPriority="9" w:qFormat="1"/>
-    <w:lsdException w:name="heading 7" w:uiPriority="9" w:qFormat="1"/>
-    <w:lsdException w:name="heading 8" w:uiPriority="9" w:qFormat="1"/>
-    <w:lsdException w:name="heading 9" w:uiPriority="9" w:qFormat="1"/>
-    <w:lsdException w:name="toc 1" w:uiPriority="39"/>
-    <w:lsdException w:name="toc 2" w:uiPriority="39"/>
-    <w:lsdException w:name="toc 3" w:uiPriority="39"/>
-    <w:lsdException w:name="toc 4" w:uiPriority="39"/>
-    <w:lsdException w:name="toc 5" w:uiPriority="39"/>
-    <w:lsdException w:name="toc 6" w:uiPriority="39"/>
-    <w:lsdException w:name="toc 7" w:uiPriority="39"/>
-    <w:lsdException w:name="toc 8" w:uiPriority="39"/>
-    <w:lsdException w:name="toc 9" w:uiPriority="39"/>
-    <w:lsdException w:name="caption" w:uiPriority="35" w:qFormat="1"/>
-    <w:lsdException w:name="Title" w:semiHidden="0" w:uiPriority="10" w:unhideWhenUsed="0" w:qFormat="1"/>
-    <w:lsdException w:name="Default Paragraph Font" w:uiPriority="1"/>
-    <w:lsdException w:name="Body Text" w:uiPriority="0"/>
-    <w:lsdException w:name="Subtitle" w:semiHidden="0" w:uiPriority="11" w:unhideWhenUsed="0" w:qFormat="1"/>
-    <w:lsdException w:name="Strong" w:semiHidden="0" w:uiPriority="22" w:unhideWhenUsed="0" w:qFormat="1"/>
-    <w:lsdException w:name="Emphasis" w:semiHidden="0" w:uiPriority="20" w:unhideWhenUsed="0" w:qFormat="1"/>
-    <w:lsdException w:name="Table Grid" w:semiHidden="0" w:uiPriority="39" w:unhideWhenUsed="0"/>
-    <w:lsdException w:name="Placeholder Text" w:unhideWhenUsed="0"/>
-    <w:lsdException w:name="No Spacing" w:semiHidden="0" w:uiPriority="1" w:unhideWhenUsed="0" w:qFormat="1"/>
-    <w:lsdException w:name="Light Shading" w:semiHidden="0" w:uiPriority="60" w:unhideWhenUsed="0"/>
-    <w:lsdException w:name="Light List" w:semiHidden="0" w:uiPriority="61" w:unhideWhenUsed="0"/>
-    <w:lsdException w:name="Light Grid" w:semiHidden="0" w:uiPriority="62" w:unhideWhenUsed="0"/>
-    <w:lsdException w:name="Medium Shading 1" w:semiHidden="0" w:uiPriority="63" w:unhideWhenUsed="0"/>
-    <w:lsdException w:name="Medium Shading 2" w:semiHidden="0" w:uiPriority="64" w:unhideWhenUsed="0"/>
-    <w:lsdException w:name="Medium List 1" w:semiHidden="0" w:uiPriority="65" w:unhideWhenUsed="0"/>
-    <w:lsdException w:name="Medium List 2" w:semiHidden="0" w:uiPriority="66" w:unhideWhenUsed="0"/>
-    <w:lsdException w:name="Medium Grid 1" w:semiHidden="0" w:uiPriority="67" w:unhideWhenUsed="0"/>
-    <w:lsdException w:name="Medium Grid 2" w:semiHidden="0" w:uiPriority="68" w:unhideWhenUsed="0"/>
-    <w:lsdException w:name="Medium Grid 3" w:semiHidden="0" w:uiPriority="69" w:unhideWhenUsed="0"/>
-    <w:lsdException w:name="Dark List" w:semiHidden="0" w:uiPriority="70" w:unhideWhenUsed="0"/>
-    <w:lsdException w:name="Colorful Shading" w:semiHidden="0" w:uiPriority="71" w:unhideWhenUsed="0"/>
-    <w:lsdException w:name="Colorful List" w:semiHidden="0" w:uiPriority="72" w:unhideWhenUsed="0"/>
-    <w:lsdException w:name="Colorful Grid" w:semiHidden="0" w:uiPriority="73" w:unhideWhenUsed="0"/>
-    <w:lsdException w:name="Light Shading Accent 1" w:semiHidden="0" w:uiPriority="60" w:unhideWhenUsed="0"/>
-    <w:lsdException w:name="Light List Accent 1" w:semiHidden="0" w:uiPriority="61" w:unhideWhenUsed="0"/>
-    <w:lsdException w:name="Light Grid Accent 1" w:semiHidden="0" w:uiPriority="62" w:unhideWhenUsed="0"/>
-    <w:lsdException w:name="Medium Shading 1 Accent 1" w:semiHidden="0" w:uiPriority="63" w:unhideWhenUsed="0"/>
-    <w:lsdException w:name="Medium Shading 2 Accent 1" w:semiHidden="0" w:uiPriority="64" w:unhideWhenUsed="0"/>
-    <w:lsdException w:name="Medium List 1 Accent 1" w:semiHidden="0" w:uiPriority="65" w:unhideWhenUsed="0"/>
-    <w:lsdException w:name="Revision" w:unhideWhenUsed="0"/>
-    <w:lsdException w:name="List Paragraph" w:semiHidden="0" w:uiPriority="34" w:unhideWhenUsed="0" w:qFormat="1"/>
-    <w:lsdException w:name="Quote" w:semiHidden="0" w:uiPriority="29" w:unhideWhenUsed="0" w:qFormat="1"/>
-    <w:lsdException w:name="Intense Quote" w:semiHidden="0" w:uiPriority="30" w:unhideWhenUsed="0" w:qFormat="1"/>
-    <w:lsdException w:name="Medium List 2 Accent 1" w:semiHidden="0" w:uiPriority="66" w:unhideWhenUsed="0"/>
-    <w:lsdException w:name="Medium Grid 1 Accent 1" w:semiHidden="0" w:uiPriority="67" w:unhideWhenUsed="0"/>
-    <w:lsdException w:name="Medium Grid 2 Accent 1" w:semiHidden="0" w:uiPriority="68" w:unhideWhenUsed="0"/>
-    <w:lsdException w:name="Medium Grid 3 Accent 1" w:semiHidden="0" w:uiPriority="69" w:unhideWhenUsed="0"/>
-    <w:lsdException w:name="Dark List Accent 1" w:semiHidden="0" w:uiPriority="70" w:unhideWhenUsed="0"/>
-    <w:lsdException w:name="Colorful Shading Accent 1" w:semiHidden="0" w:uiPriority="71" w:unhideWhenUsed="0"/>
-    <w:lsdException w:name="Colorful List Accent 1" w:semiHidden="0" w:uiPriority="72" w:unhideWhenUsed="0"/>
-    <w:lsdException w:name="Colorful Grid Accent 1" w:semiHidden="0" w:uiPriority="73" w:unhideWhenUsed="0"/>
-    <w:lsdException w:name="Light Shading Accent 2" w:semiHidden="0" w:uiPriority="60" w:unhideWhenUsed="0"/>
-    <w:lsdException w:name="Light List Accent 2" w:semiHidden="0" w:uiPriority="61" w:unhideWhenUsed="0"/>
-    <w:lsdException w:name="Light Grid Accent 2" w:semiHidden="0" w:uiPriority="62" w:unhideWhenUsed="0"/>
-    <w:lsdException w:name="Medium Shading 1 Accent 2" w:semiHidden="0" w:uiPriority="63" w:unhideWhenUsed="0"/>
-    <w:lsdException w:name="Medium Shading 2 Accent 2" w:semiHidden="0" w:uiPriority="64" w:unhideWhenUsed="0"/>
-    <w:lsdException w:name="Medium List 1 Accent 2" w:semiHidden="0" w:uiPriority="65" w:unhideWhenUsed="0"/>
-    <w:lsdException w:name="Medium List 2 Accent 2" w:semiHidden="0" w:uiPriority="66" w:unhideWhenUsed="0"/>
-    <w:lsdException w:name="Medium Grid 1 Accent 2" w:semiHidden="0" w:uiPriority="67" w:unhideWhenUsed="0"/>
-    <w:lsdException w:name="Medium Grid 2 Accent 2" w:semiHidden="0" w:uiPriority="68" w:unhideWhenUsed="0"/>
-    <w:lsdException w:name="Medium Grid 3 Accent 2" w:semiHidden="0" w:uiPriority="69" w:unhideWhenUsed="0"/>
-    <w:lsdException w:name="Dark List Accent 2" w:semiHidden="0" w:uiPriority="70" w:unhideWhenUsed="0"/>
-    <w:lsdException w:name="Colorful Shading Accent 2" w:semiHidden="0" w:uiPriority="71" w:unhideWhenUsed="0"/>
-    <w:lsdException w:name="Colorful List Accent 2" w:semiHidden="0" w:uiPriority="72" w:unhideWhenUsed="0"/>
-    <w:lsdException w:name="Colorful Grid Accent 2" w:semiHidden="0" w:uiPriority="73" w:unhideWhenUsed="0"/>
-    <w:lsdException w:name="Light Shading Accent 3" w:semiHidden="0" w:uiPriority="60" w:unhideWhenUsed="0"/>
-    <w:lsdException w:name="Light List Accent 3" w:semiHidden="0" w:uiPriority="61" w:unhideWhenUsed="0"/>
-    <w:lsdException w:name="Light Grid Accent 3" w:semiHidden="0" w:uiPriority="62" w:unhideWhenUsed="0"/>
-    <w:lsdException w:name="Medium Shading 1 Accent 3" w:semiHidden="0" w:uiPriority="63" w:unhideWhenUsed="0"/>
-    <w:lsdException w:name="Medium Shading 2 Accent 3" w:semiHidden="0" w:uiPriority="64" w:unhideWhenUsed="0"/>
-    <w:lsdException w:name="Medium List 1 Accent 3" w:semiHidden="0" w:uiPriority="65" w:unhideWhenUsed="0"/>
-    <w:lsdException w:name="Medium List 2 Accent 3" w:semiHidden="0" w:uiPriority="66" w:unhideWhenUsed="0"/>
-    <w:lsdException w:name="Medium Grid 1 Accent 3" w:semiHidden="0" w:uiPriority="67" w:unhideWhenUsed="0"/>
-    <w:lsdException w:name="Medium Grid 2 Accent 3" w:semiHidden="0" w:uiPriority="68" w:unhideWhenUsed="0"/>
-    <w:lsdException w:name="Medium Grid 3 Accent 3" w:semiHidden="0" w:uiPriority="69" w:unhideWhenUsed="0"/>
-    <w:lsdException w:name="Dark List Accent 3" w:semiHidden="0" w:uiPriority="70" w:unhideWhenUsed="0"/>
-    <w:lsdException w:name="Colorful Shading Accent 3" w:semiHidden="0" w:uiPriority="71" w:unhideWhenUsed="0"/>
-    <w:lsdException w:name="Colorful List Accent 3" w:semiHidden="0" w:uiPriority="72" w:unhideWhenUsed="0"/>
-    <w:lsdException w:name="Colorful Grid Accent 3" w:semiHidden="0" w:uiPriority="73" w:unhideWhenUsed="0"/>
-    <w:lsdException w:name="Light Shading Accent 4" w:semiHidden="0" w:uiPriority="60" w:unhideWhenUsed="0"/>
-    <w:lsdException w:name="Light List Accent 4" w:semiHidden="0" w:uiPriority="61" w:unhideWhenUsed="0"/>
-    <w:lsdException w:name="Light Grid Accent 4" w:semiHidden="0" w:uiPriority="62" w:unhideWhenUsed="0"/>
-    <w:lsdException w:name="Medium Shading 1 Accent 4" w:semiHidden="0" w:uiPriority="63" w:unhideWhenUsed="0"/>
-    <w:lsdException w:name="Medium Shading 2 Accent 4" w:semiHidden="0" w:uiPriority="64" w:unhideWhenUsed="0"/>
-    <w:lsdException w:name="Medium List 1 Accent 4" w:semiHidden="0" w:uiPriority="65" w:unhideWhenUsed="0"/>
-    <w:lsdException w:name="Medium List 2 Accent 4" w:semiHidden="0" w:uiPriority="66" w:unhideWhenUsed="0"/>
-    <w:lsdException w:name="Medium Grid 1 Accent 4" w:semiHidden="0" w:uiPriority="67" w:unhideWhenUsed="0"/>
-    <w:lsdException w:name="Medium Grid 2 Accent 4" w:semiHidden="0" w:uiPriority="68" w:unhideWhenUsed="0"/>
-    <w:lsdException w:name="Medium Grid 3 Accent 4" w:semiHidden="0" w:uiPriority="69" w:unhideWhenUsed="0"/>
-    <w:lsdException w:name="Dark List Accent 4" w:semiHidden="0" w:uiPriority="70" w:unhideWhenUsed="0"/>
-    <w:lsdException w:name="Colorful Shading Accent 4" w:semiHidden="0" w:uiPriority="71" w:unhideWhenUsed="0"/>
-    <w:lsdException w:name="Colorful List Accent 4" w:semiHidden="0" w:uiPriority="72" w:unhideWhenUsed="0"/>
-    <w:lsdException w:name="Colorful Grid Accent 4" w:semiHidden="0" w:uiPriority="73" w:unhideWhenUsed="0"/>
-    <w:lsdException w:name="Light Shading Accent 5" w:semiHidden="0" w:uiPriority="60" w:unhideWhenUsed="0"/>
-    <w:lsdException w:name="Light List Accent 5" w:semiHidden="0" w:uiPriority="61" w:unhideWhenUsed="0"/>
-    <w:lsdException w:name="Light Grid Accent 5" w:semiHidden="0" w:uiPriority="62" w:unhideWhenUsed="0"/>
-    <w:lsdException w:name="Medium Shading 1 Accent 5" w:semiHidden="0" w:uiPriority="63" w:unhideWhenUsed="0"/>
-    <w:lsdException w:name="Medium Shading 2 Accent 5" w:semiHidden="0" w:uiPriority="64" w:unhideWhenUsed="0"/>
-    <w:lsdException w:name="Medium List 1 Accent 5" w:semiHidden="0" w:uiPriority="65" w:unhideWhenUsed="0"/>
-    <w:lsdException w:name="Medium List 2 Accent 5" w:semiHidden="0" w:uiPriority="66" w:unhideWhenUsed="0"/>
-    <w:lsdException w:name="Medium Grid 1 Accent 5" w:semiHidden="0" w:uiPriority="67" w:unhideWhenUsed="0"/>
-    <w:lsdException w:name="Medium Grid 2 Accent 5" w:semiHidden="0" w:uiPriority="68" w:unhideWhenUsed="0"/>
-    <w:lsdException w:name="Medium Grid 3 Accent 5" w:semiHidden="0" w:uiPriority="69" w:unhideWhenUsed="0"/>
-    <w:lsdException w:name="Dark List Accent 5" w:semiHidden="0" w:uiPriority="70" w:unhideWhenUsed="0"/>
-    <w:lsdException w:name="Colorful Shading Accent 5" w:semiHidden="0" w:uiPriority="71" w:unhideWhenUsed="0"/>
-    <w:lsdException w:name="Colorful List Accent 5" w:semiHidden="0" w:uiPriority="72" w:unhideWhenUsed="0"/>
-    <w:lsdException w:name="Colorful Grid Accent 5" w:semiHidden="0" w:uiPriority="73" w:unhideWhenUsed="0"/>
-    <w:lsdException w:name="Light Shading Accent 6" w:semiHidden="0" w:uiPriority="60" w:unhideWhenUsed="0"/>
-    <w:lsdException w:name="Light List Accent 6" w:semiHidden="0" w:uiPriority="61" w:unhideWhenUsed="0"/>
-    <w:lsdException w:name="Light Grid Accent 6" w:semiHidden="0" w:uiPriority="62" w:unhideWhenUsed="0"/>
-    <w:lsdException w:name="Medium Shading 1 Accent 6" w:semiHidden="0" w:uiPriority="63" w:unhideWhenUsed="0"/>
-    <w:lsdException w:name="Medium Shading 2 Accent 6" w:semiHidden="0" w:uiPriority="64" w:unhideWhenUsed="0"/>
-    <w:lsdException w:name="Medium List 1 Accent 6" w:semiHidden="0" w:uiPriority="65" w:unhideWhenUsed="0"/>
-    <w:lsdException w:name="Medium List 2 Accent 6" w:semiHidden="0" w:uiPriority="66" w:unhideWhenUsed="0"/>
-    <w:lsdException w:name="Medium Grid 1 Accent 6" w:semiHidden="0" w:uiPriority="67" w:unhideWhenUsed="0"/>
-    <w:lsdException w:name="Medium Grid 2 Accent 6" w:semiHidden="0" w:uiPriority="68" w:unhideWhenUsed="0"/>
-    <w:lsdException w:name="Medium Grid 3 Accent 6" w:semiHidden="0" w:uiPriority="69" w:unhideWhenUsed="0"/>
-    <w:lsdException w:name="Dark List Accent 6" w:semiHidden="0" w:uiPriority="70" w:unhideWhenUsed="0"/>
-    <w:lsdException w:name="Colorful Shading Accent 6" w:semiHidden="0" w:uiPriority="71" w:unhideWhenUsed="0"/>
-    <w:lsdException w:name="Colorful List Accent 6" w:semiHidden="0" w:uiPriority="72" w:unhideWhenUsed="0"/>
-    <w:lsdException w:name="Colorful Grid Accent 6" w:semiHidden="0" w:uiPriority="73" w:unhideWhenUsed="0"/>
-    <w:lsdException w:name="Subtle Emphasis" w:semiHidden="0" w:uiPriority="19" w:unhideWhenUsed="0" w:qFormat="1"/>
-    <w:lsdException w:name="Intense Emphasis" w:semiHidden="0" w:uiPriority="21" w:unhideWhenUsed="0" w:qFormat="1"/>
-    <w:lsdException w:name="Subtle Reference" w:semiHidden="0" w:uiPriority="31" w:unhideWhenUsed="0" w:qFormat="1"/>
-    <w:lsdException w:name="Intense Reference" w:semiHidden="0" w:uiPriority="32" w:unhideWhenUsed="0" w:qFormat="1"/>
-    <w:lsdException w:name="Book Title" w:semiHidden="0" w:uiPriority="33" w:unhideWhenUsed="0" w:qFormat="1"/>
-    <w:lsdException w:name="Bibliography" w:uiPriority="37"/>
-    <w:lsdException w:name="TOC Heading" w:uiPriority="39" w:qFormat="1"/>
-  </w:latentStyles>
-  <w:style w:type="paragraph" w:default="1" w:styleId="Standard">
-    <w:name w:val="Normal"/>
-    <w:qFormat/>
-    <w:rPr>
-      <w:lang w:val="en-US"/>
-    </w:rPr>
-  </w:style>
-  <w:style w:type="paragraph" w:styleId="berschrift1">
-    <w:name w:val="heading 1"/>
-    <w:basedOn w:val="Standard"/>
-    <w:next w:val="Standard"/>
-    <w:link w:val="berschrift1Zchn"/>
-    <w:uiPriority w:val="9"/>
-    <w:qFormat/>
-    <w:rsid w:val="00F161E9"/>
-    <w:pPr>
-      <w:keepNext/>
-      <w:keepLines/>
-      <w:spacing w:before="240" w:after="0"/>
-      <w:outlineLvl w:val="0"/>
-    </w:pPr>
-    <w:rPr>
-      <w:rFonts w:asciiTheme="majorHAnsi" w:eastAsiaTheme="majorEastAsia" w:hAnsiTheme="majorHAnsi" w:cstheme="majorBidi"/>
-      <w:color w:val="2E74B5" w:themeColor="accent1" w:themeShade="BF"/>
-      <w:sz w:val="32"/>
-      <w:szCs w:val="32"/>
-    </w:rPr>
-  </w:style>
-  <w:style w:type="paragraph" w:styleId="berschrift2">
-    <w:name w:val="heading 2"/>
-    <w:basedOn w:val="Standard"/>
-    <w:next w:val="Standard"/>
-    <w:link w:val="berschrift2Zchn"/>
-    <w:uiPriority w:val="9"/>
-    <w:unhideWhenUsed/>
-    <w:qFormat/>
-    <w:rsid w:val="00F161E9"/>
-    <w:pPr>
-      <w:keepNext/>
-      <w:keepLines/>
-      <w:spacing w:before="40" w:after="0"/>
-      <w:outlineLvl w:val="1"/>
-    </w:pPr>
-    <w:rPr>
-      <w:rFonts w:asciiTheme="majorHAnsi" w:eastAsiaTheme="majorEastAsia" w:hAnsiTheme="majorHAnsi" w:cstheme="majorBidi"/>
-      <w:color w:val="2E74B5" w:themeColor="accent1" w:themeShade="BF"/>
-      <w:sz w:val="26"/>
-      <w:szCs w:val="26"/>
-    </w:rPr>
-  </w:style>
-  <w:style w:type="character" w:default="1" w:styleId="Absatz-Standardschriftart">
-    <w:name w:val="Default Paragraph Font"/>
-    <w:uiPriority w:val="1"/>
-    <w:semiHidden/>
-    <w:unhideWhenUsed/>
-  </w:style>
-  <w:style w:type="table" w:default="1" w:styleId="NormaleTabelle">
-    <w:name w:val="Normal Table"/>
-    <w:uiPriority w:val="99"/>
-    <w:semiHidden/>
-    <w:unhideWhenUsed/>
-    <w:tblPr>
-      <w:tblInd w:w="0" w:type="dxa"/>
-      <w:tblCellMar>
-        <w:top w:w="0" w:type="dxa"/>
-        <w:left w:w="108" w:type="dxa"/>
-        <w:bottom w:w="0" w:type="dxa"/>
-        <w:right w:w="108" w:type="dxa"/>
-      </w:tblCellMar>
-    </w:tblPr>
-  </w:style>
-  <w:style w:type="numbering" w:default="1" w:styleId="KeineListe">
-    <w:name w:val="No List"/>
-    <w:uiPriority w:val="99"/>
-    <w:semiHidden/>
-    <w:unhideWhenUsed/>
-  </w:style>
-  <w:style w:type="character" w:customStyle="1" w:styleId="berschrift1Zchn">
-    <w:name w:val="Überschrift 1 Zchn"/>
-    <w:basedOn w:val="Absatz-Standardschriftart"/>
-    <w:link w:val="berschrift1"/>
-    <w:uiPriority w:val="9"/>
-    <w:rsid w:val="00F161E9"/>
-    <w:rPr>
-      <w:rFonts w:asciiTheme="majorHAnsi" w:eastAsiaTheme="majorEastAsia" w:hAnsiTheme="majorHAnsi" w:cstheme="majorBidi"/>
-      <w:color w:val="2E74B5" w:themeColor="accent1" w:themeShade="BF"/>
-      <w:sz w:val="32"/>
-      <w:szCs w:val="32"/>
-      <w:lang w:val="en-US"/>
-    </w:rPr>
-  </w:style>
-  <w:style w:type="character" w:customStyle="1" w:styleId="berschrift2Zchn">
-    <w:name w:val="Überschrift 2 Zchn"/>
-    <w:basedOn w:val="Absatz-Standardschriftart"/>
-    <w:link w:val="berschrift2"/>
-    <w:uiPriority w:val="9"/>
-    <w:rsid w:val="00F161E9"/>
-    <w:rPr>
-      <w:rFonts w:asciiTheme="majorHAnsi" w:eastAsiaTheme="majorEastAsia" w:hAnsiTheme="majorHAnsi" w:cstheme="majorBidi"/>
-      <w:color w:val="2E74B5" w:themeColor="accent1" w:themeShade="BF"/>
-      <w:sz w:val="26"/>
-      <w:szCs w:val="26"/>
-      <w:lang w:val="en-US"/>
-    </w:rPr>
-  </w:style>
-  <w:style w:type="paragraph" w:styleId="KeinLeerraum">
-    <w:name w:val="No Spacing"/>
-    <w:uiPriority w:val="1"/>
-    <w:qFormat/>
-    <w:rsid w:val="00F161E9"/>
-    <w:pPr>
-      <w:spacing w:after="0" w:line="240" w:lineRule="auto"/>
-    </w:pPr>
-    <w:rPr>
-      <w:lang w:val="en-US"/>
-    </w:rPr>
-  </w:style>
-  <w:style w:type="paragraph" w:styleId="Titel">
-    <w:name w:val="Title"/>
-    <w:basedOn w:val="Standard"/>
-    <w:next w:val="Standard"/>
-    <w:link w:val="TitelZchn"/>
-    <w:uiPriority w:val="10"/>
-    <w:qFormat/>
-    <w:rsid w:val="00553E36"/>
-    <w:pPr>
-      <w:spacing w:after="0" w:line="240" w:lineRule="auto"/>
-      <w:contextualSpacing/>
-    </w:pPr>
-    <w:rPr>
-      <w:rFonts w:asciiTheme="majorHAnsi" w:eastAsiaTheme="majorEastAsia" w:hAnsiTheme="majorHAnsi" w:cstheme="majorBidi"/>
-      <w:spacing w:val="-10"/>
-      <w:kern w:val="28"/>
-      <w:sz w:val="56"/>
-      <w:szCs w:val="56"/>
-    </w:rPr>
-  </w:style>
-  <w:style w:type="character" w:customStyle="1" w:styleId="TitelZchn">
-    <w:name w:val="Titel Zchn"/>
-    <w:basedOn w:val="Absatz-Standardschriftart"/>
-    <w:link w:val="Titel"/>
-    <w:uiPriority w:val="10"/>
-    <w:rsid w:val="00553E36"/>
-    <w:rPr>
-      <w:rFonts w:asciiTheme="majorHAnsi" w:eastAsiaTheme="majorEastAsia" w:hAnsiTheme="majorHAnsi" w:cstheme="majorBidi"/>
-      <w:spacing w:val="-10"/>
-      <w:kern w:val="28"/>
-      <w:sz w:val="56"/>
-      <w:szCs w:val="56"/>
-      <w:lang w:val="en-US"/>
-    </w:rPr>
-  </w:style>
-  <w:style w:type="character" w:styleId="Hyperlink">
-    <w:name w:val="Hyperlink"/>
-    <w:basedOn w:val="Absatz-Standardschriftart"/>
-    <w:uiPriority w:val="99"/>
-    <w:unhideWhenUsed/>
-    <w:rsid w:val="00553E36"/>
-    <w:rPr>
-      <w:color w:val="0563C1" w:themeColor="hyperlink"/>
-      <w:u w:val="single"/>
-    </w:rPr>
-  </w:style>
-  <w:style w:type="table" w:styleId="Tabellenraster">
-    <w:name w:val="Table Grid"/>
-    <w:basedOn w:val="NormaleTabelle"/>
-    <w:uiPriority w:val="39"/>
-    <w:rsid w:val="00553E36"/>
-    <w:pPr>
-      <w:spacing w:after="0" w:line="240" w:lineRule="auto"/>
-    </w:pPr>
-    <w:tblPr>
-      <w:tblBorders>
-        <w:top w:val="single" w:sz="4" w:space="0" w:color="auto"/>
-        <w:left w:val="single" w:sz="4" w:space="0" w:color="auto"/>
-        <w:bottom w:val="single" w:sz="4" w:space="0" w:color="auto"/>
-        <w:right w:val="single" w:sz="4" w:space="0" w:color="auto"/>
-        <w:insideH w:val="single" w:sz="4" w:space="0" w:color="auto"/>
-        <w:insideV w:val="single" w:sz="4" w:space="0" w:color="auto"/>
-      </w:tblBorders>
-    </w:tblPr>
-  </w:style>
-  <w:style w:type="paragraph" w:styleId="Listenabsatz">
-    <w:name w:val="List Paragraph"/>
-    <w:basedOn w:val="Standard"/>
-    <w:uiPriority w:val="34"/>
-    <w:qFormat/>
-    <w:rsid w:val="00553E36"/>
-    <w:pPr>
-      <w:ind w:left="720"/>
-      <w:contextualSpacing/>
-    </w:pPr>
-    <w:rPr>
-      <w:lang w:val="de-DE"/>
-    </w:rPr>
-  </w:style>
-  <w:style w:type="paragraph" w:styleId="Textkrper">
-    <w:name w:val="Body Text"/>
-    <w:basedOn w:val="Standard"/>
-    <w:link w:val="TextkrperZchn"/>
-    <w:rsid w:val="00F41580"/>
-    <w:pPr>
-      <w:spacing w:after="140" w:line="288" w:lineRule="auto"/>
-    </w:pPr>
-    <w:rPr>
-      <w:color w:val="00000A"/>
-      <w:lang w:val="de-DE"/>
-    </w:rPr>
-  </w:style>
-  <w:style w:type="character" w:customStyle="1" w:styleId="TextkrperZchn">
-    <w:name w:val="Textkörper Zchn"/>
-    <w:basedOn w:val="Absatz-Standardschriftart"/>
-    <w:link w:val="Textkrper"/>
-    <w:rsid w:val="00F41580"/>
-    <w:rPr>
-      <w:color w:val="00000A"/>
-    </w:rPr>
-  </w:style>
-  <w:style w:type="table" w:styleId="Tabellendesign">
-    <w:name w:val="Table Theme"/>
-    <w:basedOn w:val="NormaleTabelle"/>
-    <w:uiPriority w:val="99"/>
-    <w:rsid w:val="004538C8"/>
-    <w:rPr>
-      <w:lang w:val="en-US"/>
-    </w:rPr>
-    <w:tblPr>
-      <w:tblBorders>
-        <w:top w:val="single" w:sz="4" w:space="0" w:color="auto"/>
-        <w:left w:val="single" w:sz="4" w:space="0" w:color="auto"/>
-        <w:bottom w:val="single" w:sz="4" w:space="0" w:color="auto"/>
-        <w:right w:val="single" w:sz="4" w:space="0" w:color="auto"/>
-        <w:insideH w:val="single" w:sz="4" w:space="0" w:color="auto"/>
-        <w:insideV w:val="single" w:sz="4" w:space="0" w:color="auto"/>
-      </w:tblBorders>
-    </w:tblPr>
-  </w:style>
-  <w:style w:type="paragraph" w:styleId="Funotentext">
-    <w:name w:val="footnote text"/>
-    <w:basedOn w:val="Standard"/>
-    <w:link w:val="FunotentextZchn"/>
-    <w:uiPriority w:val="99"/>
-    <w:semiHidden/>
-    <w:unhideWhenUsed/>
-    <w:rsid w:val="00CC12E1"/>
-    <w:pPr>
-      <w:spacing w:after="0" w:line="240" w:lineRule="auto"/>
-    </w:pPr>
-    <w:rPr>
-      <w:sz w:val="20"/>
-      <w:szCs w:val="20"/>
-    </w:rPr>
-  </w:style>
-  <w:style w:type="character" w:customStyle="1" w:styleId="FunotentextZchn">
-    <w:name w:val="Fußnotentext Zchn"/>
-    <w:basedOn w:val="Absatz-Standardschriftart"/>
-    <w:link w:val="Funotentext"/>
-    <w:uiPriority w:val="99"/>
-    <w:semiHidden/>
-    <w:rsid w:val="00CC12E1"/>
-    <w:rPr>
-      <w:sz w:val="20"/>
-      <w:szCs w:val="20"/>
-      <w:lang w:val="en-US"/>
-    </w:rPr>
-  </w:style>
-  <w:style w:type="character" w:styleId="Funotenzeichen">
-    <w:name w:val="footnote reference"/>
-    <w:basedOn w:val="Absatz-Standardschriftart"/>
-    <w:uiPriority w:val="99"/>
-    <w:semiHidden/>
-    <w:unhideWhenUsed/>
-    <w:rsid w:val="00CC12E1"/>
-    <w:rPr>
-      <w:vertAlign w:val="superscript"/>
-    </w:rPr>
-  </w:style>
-  <w:style w:type="paragraph" w:customStyle="1" w:styleId="TableContents">
-    <w:name w:val="Table Contents"/>
-    <w:basedOn w:val="Standard"/>
-    <w:qFormat/>
-    <w:rsid w:val="003832E1"/>
-    <w:pPr>
-      <w:suppressLineNumbers/>
-    </w:pPr>
-    <w:rPr>
-      <w:color w:val="00000A"/>
-      <w:lang w:val="de-DE"/>
-    </w:rPr>
-  </w:style>
-  <w:style w:type="table" w:customStyle="1" w:styleId="GridTable4Accent1">
-    <w:name w:val="Grid Table 4 Accent 1"/>
+  <w:style w:type="table" w:customStyle="1" w:styleId="Gitternetztabelle4Akzent11">
+    <w:name w:val="Gitternetztabelle 4 – Akzent 11"/>
     <w:basedOn w:val="NormaleTabelle"/>
     <w:uiPriority w:val="49"/>
     <w:rsid w:val="003832E1"/>
@@ -18169,7 +17515,7 @@
   <a:extraClrSchemeLst/>
   <a:extLst>
     <a:ext uri="{05A4C25C-085E-4340-85A3-A5531E510DB2}">
-      <thm15:themeFamily xmlns:thm15="http://schemas.microsoft.com/office/thememl/2012/main" xmlns="" name="Office Theme" id="{62F939B6-93AF-4DB8-9C6B-D6C7DFDC589F}" vid="{4A3C46E8-61CC-4603-A589-7422A47A8E4A}"/>
+      <thm15:themeFamily xmlns:thm15="http://schemas.microsoft.com/office/thememl/2012/main" name="Office Theme" id="{62F939B6-93AF-4DB8-9C6B-D6C7DFDC589F}" vid="{4A3C46E8-61CC-4603-A589-7422A47A8E4A}"/>
     </a:ext>
   </a:extLst>
 </a:theme>
@@ -18180,7 +17526,7 @@
 </file>
 
 <file path=customXml/itemProps1.xml><?xml version="1.0" encoding="utf-8"?>
-<ds:datastoreItem xmlns:ds="http://schemas.openxmlformats.org/officeDocument/2006/customXml" ds:itemID="{017DEB2F-96B2-4EE3-B796-88BB62580949}">
+<ds:datastoreItem xmlns:ds="http://schemas.openxmlformats.org/officeDocument/2006/customXml" ds:itemID="{F3D16C25-81A9-4ED8-8793-7A44A0AAEA10}">
   <ds:schemaRefs>
     <ds:schemaRef ds:uri="http://schemas.openxmlformats.org/officeDocument/2006/bibliography"/>
   </ds:schemaRefs>

</xml_diff>